<commit_message>
Plano de Testes Atualizado
</commit_message>
<xml_diff>
--- a/Plano de Testes.docx
+++ b/Plano de Testes.docx
@@ -4639,8 +4639,6 @@
         </w:rPr>
         <w:t>.</w:t>
       </w:r>
-      <w:bookmarkStart w:id="18" w:name="_GoBack"/>
-      <w:bookmarkEnd w:id="18"/>
     </w:p>
     <w:p>
       <w:pPr>
@@ -5922,7 +5920,7 @@
           <w:lang w:val="pt-BR"/>
         </w:rPr>
       </w:pPr>
-      <w:bookmarkStart w:id="19" w:name="_Toc242451442"/>
+      <w:bookmarkStart w:id="18" w:name="_Toc242451442"/>
       <w:r>
         <w:rPr>
           <w:rFonts w:ascii="Calibri" w:hAnsi="Calibri"/>
@@ -5931,7 +5929,7 @@
         </w:rPr>
         <w:t>Referências</w:t>
       </w:r>
-      <w:bookmarkEnd w:id="19"/>
+      <w:bookmarkEnd w:id="18"/>
     </w:p>
     <w:p>
       <w:pPr>
@@ -6181,7 +6179,7 @@
           <w:lang w:val="pt-BR"/>
         </w:rPr>
       </w:pPr>
-      <w:bookmarkStart w:id="20" w:name="_Toc242451443"/>
+      <w:bookmarkStart w:id="19" w:name="_Toc242451443"/>
       <w:r>
         <w:rPr>
           <w:rFonts w:ascii="Calibri" w:hAnsi="Calibri"/>
@@ -6214,7 +6212,7 @@
         </w:rPr>
         <w:t>.</w:t>
       </w:r>
-      <w:bookmarkEnd w:id="20"/>
+      <w:bookmarkEnd w:id="19"/>
       <w:r>
         <w:rPr>
           <w:rFonts w:ascii="Calibri" w:hAnsi="Calibri"/>
@@ -6274,7 +6272,7 @@
           <w:lang w:val="pt-BR"/>
         </w:rPr>
       </w:pPr>
-      <w:bookmarkStart w:id="21" w:name="_Toc242451444"/>
+      <w:bookmarkStart w:id="20" w:name="_Toc242451444"/>
       <w:bookmarkEnd w:id="12"/>
       <w:bookmarkEnd w:id="13"/>
       <w:bookmarkEnd w:id="14"/>
@@ -6289,27 +6287,27 @@
         <w:lastRenderedPageBreak/>
         <w:t>REQUISITOS A TESTAR</w:t>
       </w:r>
+      <w:bookmarkEnd w:id="20"/>
+    </w:p>
+    <w:p>
+      <w:pPr>
+        <w:pStyle w:val="Ttulo2"/>
+        <w:rPr>
+          <w:rFonts w:ascii="Calibri" w:hAnsi="Calibri"/>
+          <w:sz w:val="22"/>
+          <w:lang w:val="pt-BR"/>
+        </w:rPr>
+      </w:pPr>
+      <w:bookmarkStart w:id="21" w:name="_Toc242451445"/>
+      <w:r>
+        <w:rPr>
+          <w:rFonts w:ascii="Calibri" w:hAnsi="Calibri"/>
+          <w:sz w:val="22"/>
+          <w:lang w:val="pt-BR"/>
+        </w:rPr>
+        <w:t>Teste do Banco de Dados</w:t>
+      </w:r>
       <w:bookmarkEnd w:id="21"/>
-    </w:p>
-    <w:p>
-      <w:pPr>
-        <w:pStyle w:val="Ttulo2"/>
-        <w:rPr>
-          <w:rFonts w:ascii="Calibri" w:hAnsi="Calibri"/>
-          <w:sz w:val="22"/>
-          <w:lang w:val="pt-BR"/>
-        </w:rPr>
-      </w:pPr>
-      <w:bookmarkStart w:id="22" w:name="_Toc242451445"/>
-      <w:r>
-        <w:rPr>
-          <w:rFonts w:ascii="Calibri" w:hAnsi="Calibri"/>
-          <w:sz w:val="22"/>
-          <w:lang w:val="pt-BR"/>
-        </w:rPr>
-        <w:t>Teste do Banco de Dados</w:t>
-      </w:r>
-      <w:bookmarkEnd w:id="22"/>
     </w:p>
     <w:p>
       <w:pPr>
@@ -6336,28 +6334,8 @@
           <w:sz w:val="22"/>
           <w:lang w:val="pt-BR"/>
         </w:rPr>
-        <w:t>.</w:t>
-      </w:r>
-    </w:p>
-    <w:p>
-      <w:pPr>
-        <w:pStyle w:val="Ttulo2"/>
-        <w:rPr>
-          <w:rFonts w:ascii="Calibri" w:hAnsi="Calibri"/>
-          <w:sz w:val="22"/>
-          <w:lang w:val="pt-BR"/>
-        </w:rPr>
-      </w:pPr>
-      <w:bookmarkStart w:id="23" w:name="_Toc242451446"/>
-      <w:r>
-        <w:rPr>
-          <w:rFonts w:ascii="Calibri" w:hAnsi="Calibri"/>
-          <w:sz w:val="22"/>
-          <w:lang w:val="pt-BR"/>
-        </w:rPr>
-        <w:t>Teste Funcional</w:t>
-      </w:r>
-      <w:bookmarkEnd w:id="23"/>
+        <w:t>As informações inseridas pelo usuário do sistema podem ser cadastradas, consultadas e excluídas.</w:t>
+      </w:r>
     </w:p>
     <w:p>
       <w:pPr>
@@ -6384,8 +6362,181 @@
           <w:sz w:val="22"/>
           <w:lang w:val="pt-BR"/>
         </w:rPr>
-        <w:t>.</w:t>
-      </w:r>
+        <w:t>As informações inseridas podem ser consultadas e exibidas no sistema.</w:t>
+      </w:r>
+    </w:p>
+    <w:p>
+      <w:pPr>
+        <w:pStyle w:val="Corpodetexto"/>
+        <w:numPr>
+          <w:ilvl w:val="0"/>
+          <w:numId w:val="5"/>
+        </w:numPr>
+        <w:tabs>
+          <w:tab w:val="clear" w:pos="1440"/>
+          <w:tab w:val="left" w:pos="993"/>
+        </w:tabs>
+        <w:ind w:left="709" w:firstLine="0"/>
+        <w:jc w:val="both"/>
+        <w:rPr>
+          <w:rFonts w:ascii="Calibri" w:hAnsi="Calibri"/>
+          <w:sz w:val="22"/>
+          <w:lang w:val="pt-BR"/>
+        </w:rPr>
+      </w:pPr>
+      <w:r>
+        <w:rPr>
+          <w:rFonts w:ascii="Calibri" w:hAnsi="Calibri"/>
+          <w:sz w:val="22"/>
+          <w:lang w:val="pt-BR"/>
+        </w:rPr>
+        <w:t>O usuário pode cadastrar um novo livro ao sistema.</w:t>
+      </w:r>
+    </w:p>
+    <w:p>
+      <w:pPr>
+        <w:pStyle w:val="Corpodetexto"/>
+        <w:numPr>
+          <w:ilvl w:val="0"/>
+          <w:numId w:val="5"/>
+        </w:numPr>
+        <w:tabs>
+          <w:tab w:val="clear" w:pos="1440"/>
+          <w:tab w:val="left" w:pos="993"/>
+        </w:tabs>
+        <w:ind w:left="709" w:firstLine="0"/>
+        <w:jc w:val="both"/>
+        <w:rPr>
+          <w:rFonts w:ascii="Calibri" w:hAnsi="Calibri"/>
+          <w:sz w:val="22"/>
+          <w:lang w:val="pt-BR"/>
+        </w:rPr>
+      </w:pPr>
+      <w:r>
+        <w:rPr>
+          <w:rFonts w:ascii="Calibri" w:hAnsi="Calibri"/>
+          <w:sz w:val="22"/>
+          <w:lang w:val="pt-BR"/>
+        </w:rPr>
+        <w:t>O usuário pode consultar um livro já cadastrado no sistema.</w:t>
+      </w:r>
+    </w:p>
+    <w:p>
+      <w:pPr>
+        <w:pStyle w:val="Corpodetexto"/>
+        <w:numPr>
+          <w:ilvl w:val="0"/>
+          <w:numId w:val="5"/>
+        </w:numPr>
+        <w:tabs>
+          <w:tab w:val="clear" w:pos="1440"/>
+          <w:tab w:val="left" w:pos="993"/>
+        </w:tabs>
+        <w:ind w:left="709" w:firstLine="0"/>
+        <w:jc w:val="both"/>
+        <w:rPr>
+          <w:rFonts w:ascii="Calibri" w:hAnsi="Calibri"/>
+          <w:sz w:val="22"/>
+          <w:lang w:val="pt-BR"/>
+        </w:rPr>
+      </w:pPr>
+      <w:r>
+        <w:rPr>
+          <w:rFonts w:ascii="Calibri" w:hAnsi="Calibri"/>
+          <w:sz w:val="22"/>
+          <w:lang w:val="pt-BR"/>
+        </w:rPr>
+        <w:t>O usuário pode editar as informações de um livro já cadastrado no sistema.</w:t>
+      </w:r>
+    </w:p>
+    <w:p>
+      <w:pPr>
+        <w:pStyle w:val="Corpodetexto"/>
+        <w:numPr>
+          <w:ilvl w:val="0"/>
+          <w:numId w:val="5"/>
+        </w:numPr>
+        <w:tabs>
+          <w:tab w:val="clear" w:pos="1440"/>
+          <w:tab w:val="left" w:pos="993"/>
+        </w:tabs>
+        <w:ind w:left="709" w:firstLine="0"/>
+        <w:jc w:val="both"/>
+        <w:rPr>
+          <w:rFonts w:ascii="Calibri" w:hAnsi="Calibri"/>
+          <w:sz w:val="22"/>
+          <w:lang w:val="pt-BR"/>
+        </w:rPr>
+      </w:pPr>
+      <w:r>
+        <w:rPr>
+          <w:rFonts w:ascii="Calibri" w:hAnsi="Calibri"/>
+          <w:sz w:val="22"/>
+          <w:lang w:val="pt-BR"/>
+        </w:rPr>
+        <w:t>O usuário pode excluir um livro já cadastrado no sistema.</w:t>
+      </w:r>
+    </w:p>
+    <w:p>
+      <w:pPr>
+        <w:pStyle w:val="Corpodetexto"/>
+        <w:numPr>
+          <w:ilvl w:val="0"/>
+          <w:numId w:val="5"/>
+        </w:numPr>
+        <w:tabs>
+          <w:tab w:val="clear" w:pos="1440"/>
+          <w:tab w:val="left" w:pos="993"/>
+        </w:tabs>
+        <w:ind w:left="709" w:firstLine="0"/>
+        <w:jc w:val="both"/>
+        <w:rPr>
+          <w:rFonts w:ascii="Calibri" w:hAnsi="Calibri"/>
+          <w:sz w:val="22"/>
+          <w:lang w:val="pt-BR"/>
+        </w:rPr>
+      </w:pPr>
+      <w:r>
+        <w:rPr>
+          <w:rFonts w:ascii="Calibri" w:hAnsi="Calibri"/>
+          <w:sz w:val="22"/>
+          <w:lang w:val="pt-BR"/>
+        </w:rPr>
+        <w:t xml:space="preserve">O usuário pode adicionar </w:t>
+      </w:r>
+      <w:proofErr w:type="spellStart"/>
+      <w:r>
+        <w:rPr>
+          <w:rFonts w:ascii="Calibri" w:hAnsi="Calibri"/>
+          <w:sz w:val="22"/>
+          <w:lang w:val="pt-BR"/>
+        </w:rPr>
+        <w:t>Tags</w:t>
+      </w:r>
+      <w:proofErr w:type="spellEnd"/>
+      <w:r>
+        <w:rPr>
+          <w:rFonts w:ascii="Calibri" w:hAnsi="Calibri"/>
+          <w:sz w:val="22"/>
+          <w:lang w:val="pt-BR"/>
+        </w:rPr>
+        <w:t xml:space="preserve"> relacionadas para cada livro cadastrado no sistema.</w:t>
+      </w:r>
+    </w:p>
+    <w:p>
+      <w:pPr>
+        <w:pStyle w:val="Corpodetexto"/>
+        <w:tabs>
+          <w:tab w:val="left" w:pos="993"/>
+        </w:tabs>
+        <w:ind w:left="709"/>
+        <w:jc w:val="both"/>
+        <w:rPr>
+          <w:rFonts w:ascii="Calibri" w:hAnsi="Calibri"/>
+          <w:sz w:val="22"/>
+          <w:lang w:val="pt-BR"/>
+        </w:rPr>
+      </w:pPr>
     </w:p>
     <w:p>
       <w:pPr>
@@ -6396,7 +6547,126 @@
           <w:lang w:val="pt-BR"/>
         </w:rPr>
       </w:pPr>
-      <w:bookmarkStart w:id="24" w:name="_Toc242451447"/>
+      <w:bookmarkStart w:id="22" w:name="_Toc242451446"/>
+      <w:r>
+        <w:rPr>
+          <w:rFonts w:ascii="Calibri" w:hAnsi="Calibri"/>
+          <w:sz w:val="22"/>
+          <w:lang w:val="pt-BR"/>
+        </w:rPr>
+        <w:t>Teste Funcional</w:t>
+      </w:r>
+      <w:bookmarkEnd w:id="22"/>
+    </w:p>
+    <w:p>
+      <w:pPr>
+        <w:pStyle w:val="Corpodetexto"/>
+        <w:numPr>
+          <w:ilvl w:val="0"/>
+          <w:numId w:val="5"/>
+        </w:numPr>
+        <w:tabs>
+          <w:tab w:val="clear" w:pos="1440"/>
+          <w:tab w:val="left" w:pos="993"/>
+        </w:tabs>
+        <w:ind w:left="709" w:firstLine="0"/>
+        <w:jc w:val="both"/>
+        <w:rPr>
+          <w:rFonts w:ascii="Calibri" w:hAnsi="Calibri"/>
+          <w:sz w:val="22"/>
+          <w:lang w:val="pt-BR"/>
+        </w:rPr>
+      </w:pPr>
+      <w:r>
+        <w:rPr>
+          <w:rFonts w:ascii="Calibri" w:hAnsi="Calibri"/>
+          <w:sz w:val="22"/>
+          <w:lang w:val="pt-BR"/>
+        </w:rPr>
+        <w:t>As informações inseridas pelo usuário do sistema, devem ficar disponíveis já no momento da inserção, para posterior consulta, edição ou exclusão. Não deve haver um tempo de espera grande entre o tempo da inserção dos dados até este se encontrar disponível para consulta.</w:t>
+      </w:r>
+    </w:p>
+    <w:p>
+      <w:pPr>
+        <w:pStyle w:val="Corpodetexto"/>
+        <w:numPr>
+          <w:ilvl w:val="0"/>
+          <w:numId w:val="5"/>
+        </w:numPr>
+        <w:tabs>
+          <w:tab w:val="clear" w:pos="1440"/>
+          <w:tab w:val="left" w:pos="993"/>
+        </w:tabs>
+        <w:ind w:left="709" w:firstLine="0"/>
+        <w:jc w:val="both"/>
+        <w:rPr>
+          <w:rFonts w:ascii="Calibri" w:hAnsi="Calibri"/>
+          <w:sz w:val="22"/>
+          <w:lang w:val="pt-BR"/>
+        </w:rPr>
+      </w:pPr>
+      <w:r>
+        <w:rPr>
+          <w:rFonts w:ascii="Calibri" w:hAnsi="Calibri"/>
+          <w:sz w:val="22"/>
+          <w:lang w:val="pt-BR"/>
+        </w:rPr>
+        <w:t>O usuário deve ter total acesso as funcionalidades do sistema.</w:t>
+      </w:r>
+    </w:p>
+    <w:p>
+      <w:pPr>
+        <w:pStyle w:val="Corpodetexto"/>
+        <w:numPr>
+          <w:ilvl w:val="0"/>
+          <w:numId w:val="5"/>
+        </w:numPr>
+        <w:tabs>
+          <w:tab w:val="clear" w:pos="1440"/>
+          <w:tab w:val="left" w:pos="993"/>
+        </w:tabs>
+        <w:ind w:left="709" w:firstLine="0"/>
+        <w:jc w:val="both"/>
+        <w:rPr>
+          <w:rFonts w:ascii="Calibri" w:hAnsi="Calibri"/>
+          <w:sz w:val="22"/>
+          <w:lang w:val="pt-BR"/>
+        </w:rPr>
+      </w:pPr>
+      <w:r>
+        <w:rPr>
+          <w:rFonts w:ascii="Calibri" w:hAnsi="Calibri"/>
+          <w:sz w:val="22"/>
+          <w:lang w:val="pt-BR"/>
+        </w:rPr>
+        <w:t>O sistema deve funcionar em todos os Browsers listados no item 1.5 deste Plano de Teste.</w:t>
+      </w:r>
+    </w:p>
+    <w:p>
+      <w:pPr>
+        <w:pStyle w:val="Corpodetexto"/>
+        <w:tabs>
+          <w:tab w:val="left" w:pos="993"/>
+        </w:tabs>
+        <w:ind w:left="709"/>
+        <w:jc w:val="both"/>
+        <w:rPr>
+          <w:rFonts w:ascii="Calibri" w:hAnsi="Calibri"/>
+          <w:sz w:val="22"/>
+          <w:lang w:val="pt-BR"/>
+        </w:rPr>
+      </w:pPr>
+    </w:p>
+    <w:p>
+      <w:pPr>
+        <w:pStyle w:val="Ttulo2"/>
+        <w:rPr>
+          <w:rFonts w:ascii="Calibri" w:hAnsi="Calibri"/>
+          <w:sz w:val="22"/>
+          <w:lang w:val="pt-BR"/>
+        </w:rPr>
+      </w:pPr>
+      <w:bookmarkStart w:id="23" w:name="_Toc242451447"/>
       <w:r>
         <w:rPr>
           <w:rFonts w:ascii="Calibri" w:hAnsi="Calibri"/>
@@ -6405,7 +6675,7 @@
         </w:rPr>
         <w:t>Teste do Ciclo de Negócios</w:t>
       </w:r>
-      <w:bookmarkEnd w:id="24"/>
+      <w:bookmarkEnd w:id="23"/>
     </w:p>
     <w:p>
       <w:pPr>
@@ -6420,14 +6690,17 @@
           <w:lang w:val="pt-BR"/>
         </w:rPr>
       </w:pPr>
-      <w:r>
-        <w:rPr>
-          <w:rFonts w:ascii="Calibri" w:hAnsi="Calibri"/>
-          <w:sz w:val="22"/>
-          <w:lang w:val="pt-BR"/>
-        </w:rPr>
-        <w:t>.</w:t>
-      </w:r>
+    </w:p>
+    <w:p>
+      <w:pPr>
+        <w:pStyle w:val="Corpodetexto"/>
+        <w:ind w:left="1080"/>
+        <w:rPr>
+          <w:rFonts w:ascii="Calibri" w:hAnsi="Calibri"/>
+          <w:sz w:val="22"/>
+          <w:lang w:val="pt-BR"/>
+        </w:rPr>
+      </w:pPr>
     </w:p>
     <w:p>
       <w:pPr>
@@ -6438,7 +6711,7 @@
           <w:lang w:val="pt-BR"/>
         </w:rPr>
       </w:pPr>
-      <w:bookmarkStart w:id="25" w:name="_Toc242451448"/>
+      <w:bookmarkStart w:id="24" w:name="_Toc242451448"/>
       <w:r>
         <w:rPr>
           <w:rFonts w:ascii="Calibri" w:hAnsi="Calibri"/>
@@ -6447,7 +6720,7 @@
         </w:rPr>
         <w:t>Teste da Interface do Usuário</w:t>
       </w:r>
-      <w:bookmarkEnd w:id="25"/>
+      <w:bookmarkEnd w:id="24"/>
     </w:p>
     <w:p>
       <w:pPr>
@@ -6473,124 +6746,8 @@
           <w:sz w:val="22"/>
           <w:lang w:val="pt-BR"/>
         </w:rPr>
-        <w:t>.</w:t>
-      </w:r>
-    </w:p>
-    <w:p>
-      <w:pPr>
-        <w:pStyle w:val="Ttulo2"/>
-        <w:rPr>
-          <w:rFonts w:ascii="Calibri" w:hAnsi="Calibri"/>
-          <w:sz w:val="22"/>
-          <w:lang w:val="pt-BR"/>
-        </w:rPr>
-      </w:pPr>
-      <w:bookmarkStart w:id="26" w:name="_Toc78907482"/>
-      <w:bookmarkStart w:id="27" w:name="_Toc242451449"/>
-      <w:r>
-        <w:rPr>
-          <w:rFonts w:ascii="Calibri" w:hAnsi="Calibri"/>
-          <w:sz w:val="22"/>
-          <w:lang w:val="pt-BR"/>
-        </w:rPr>
-        <w:t xml:space="preserve">Teste de </w:t>
-      </w:r>
-      <w:r>
-        <w:rPr>
-          <w:rFonts w:ascii="Calibri" w:hAnsi="Calibri"/>
-          <w:sz w:val="22"/>
-          <w:lang w:val="pt-BR"/>
-        </w:rPr>
-        <w:t>Performance</w:t>
-      </w:r>
-      <w:bookmarkEnd w:id="26"/>
-      <w:bookmarkEnd w:id="27"/>
-    </w:p>
-    <w:p>
-      <w:pPr>
-        <w:pStyle w:val="Corpodetexto"/>
-        <w:numPr>
-          <w:ilvl w:val="0"/>
-          <w:numId w:val="18"/>
-        </w:numPr>
-        <w:rPr>
-          <w:rFonts w:ascii="Calibri" w:hAnsi="Calibri"/>
-          <w:sz w:val="22"/>
-          <w:lang w:val="pt-BR"/>
-        </w:rPr>
-      </w:pPr>
-      <w:r>
-        <w:rPr>
-          <w:rFonts w:ascii="Calibri" w:hAnsi="Calibri"/>
-          <w:sz w:val="22"/>
-          <w:lang w:val="pt-BR"/>
-        </w:rPr>
-        <w:t>.</w:t>
-      </w:r>
-    </w:p>
-    <w:p>
-      <w:pPr>
-        <w:pStyle w:val="Ttulo2"/>
-        <w:rPr>
-          <w:rFonts w:ascii="Calibri" w:hAnsi="Calibri"/>
-          <w:sz w:val="22"/>
-          <w:lang w:val="pt-BR"/>
-        </w:rPr>
-      </w:pPr>
-      <w:bookmarkStart w:id="28" w:name="_Toc78907483"/>
-      <w:bookmarkStart w:id="29" w:name="_Toc242451450"/>
-      <w:r>
-        <w:rPr>
-          <w:rFonts w:ascii="Calibri" w:hAnsi="Calibri"/>
-          <w:sz w:val="22"/>
-          <w:lang w:val="pt-BR"/>
-        </w:rPr>
-        <w:t>Teste de Carga</w:t>
-      </w:r>
-      <w:bookmarkEnd w:id="28"/>
-      <w:bookmarkEnd w:id="29"/>
-    </w:p>
-    <w:p>
-      <w:pPr>
-        <w:pStyle w:val="Corpodetexto"/>
-        <w:numPr>
-          <w:ilvl w:val="0"/>
-          <w:numId w:val="19"/>
-        </w:numPr>
-        <w:rPr>
-          <w:rFonts w:ascii="Calibri" w:hAnsi="Calibri"/>
-          <w:sz w:val="22"/>
-          <w:lang w:val="pt-BR"/>
-        </w:rPr>
-      </w:pPr>
-      <w:r>
-        <w:rPr>
-          <w:rFonts w:ascii="Calibri" w:hAnsi="Calibri"/>
-          <w:sz w:val="22"/>
-          <w:lang w:val="pt-BR"/>
-        </w:rPr>
-        <w:t>.</w:t>
-      </w:r>
-    </w:p>
-    <w:p>
-      <w:pPr>
-        <w:pStyle w:val="Ttulo2"/>
-        <w:rPr>
-          <w:rFonts w:ascii="Calibri" w:hAnsi="Calibri"/>
-          <w:sz w:val="22"/>
-          <w:lang w:val="pt-BR"/>
-        </w:rPr>
-      </w:pPr>
-      <w:bookmarkStart w:id="30" w:name="_Toc242451451"/>
-      <w:r>
-        <w:rPr>
-          <w:rFonts w:ascii="Calibri" w:hAnsi="Calibri"/>
-          <w:sz w:val="22"/>
-          <w:lang w:val="pt-BR"/>
-        </w:rPr>
-        <w:t>Teste de Stress</w:t>
-      </w:r>
-      <w:bookmarkEnd w:id="30"/>
+        <w:t>Verificar se a interface gráfica do sistema apresentada ao usuário está de fácil compreensão, além de parecer amigável e agradável de se utilizar por longos períodos de tempo.</w:t>
+      </w:r>
     </w:p>
     <w:p>
       <w:pPr>
@@ -6616,8 +6773,182 @@
           <w:sz w:val="22"/>
           <w:lang w:val="pt-BR"/>
         </w:rPr>
-        <w:t>.</w:t>
-      </w:r>
+        <w:t>Verificar o correto funcionamento dos links.</w:t>
+      </w:r>
+    </w:p>
+    <w:p>
+      <w:pPr>
+        <w:pStyle w:val="Corpodetexto"/>
+        <w:numPr>
+          <w:ilvl w:val="0"/>
+          <w:numId w:val="6"/>
+        </w:numPr>
+        <w:tabs>
+          <w:tab w:val="num" w:pos="993"/>
+        </w:tabs>
+        <w:ind w:left="709" w:firstLine="0"/>
+        <w:jc w:val="both"/>
+        <w:rPr>
+          <w:rFonts w:ascii="Calibri" w:hAnsi="Calibri"/>
+          <w:sz w:val="22"/>
+          <w:lang w:val="pt-BR"/>
+        </w:rPr>
+      </w:pPr>
+      <w:r>
+        <w:rPr>
+          <w:rFonts w:ascii="Calibri" w:hAnsi="Calibri"/>
+          <w:sz w:val="22"/>
+          <w:lang w:val="pt-BR"/>
+        </w:rPr>
+        <w:t>Verificar se a escrita e acentuação das palavras estão de acordo com a norma culta.</w:t>
+      </w:r>
+    </w:p>
+    <w:p>
+      <w:pPr>
+        <w:pStyle w:val="Corpodetexto"/>
+        <w:numPr>
+          <w:ilvl w:val="0"/>
+          <w:numId w:val="6"/>
+        </w:numPr>
+        <w:tabs>
+          <w:tab w:val="num" w:pos="993"/>
+        </w:tabs>
+        <w:ind w:left="709" w:firstLine="0"/>
+        <w:jc w:val="both"/>
+        <w:rPr>
+          <w:rFonts w:ascii="Calibri" w:hAnsi="Calibri"/>
+          <w:sz w:val="22"/>
+          <w:lang w:val="pt-BR"/>
+        </w:rPr>
+      </w:pPr>
+      <w:r>
+        <w:rPr>
+          <w:rFonts w:ascii="Calibri" w:hAnsi="Calibri"/>
+          <w:sz w:val="22"/>
+          <w:lang w:val="pt-BR"/>
+        </w:rPr>
+        <w:t>Verificar o alinhamento dos campos, onde serão informados os dados dos livros.</w:t>
+      </w:r>
+    </w:p>
+    <w:p>
+      <w:pPr>
+        <w:pStyle w:val="Corpodetexto"/>
+        <w:numPr>
+          <w:ilvl w:val="0"/>
+          <w:numId w:val="6"/>
+        </w:numPr>
+        <w:tabs>
+          <w:tab w:val="num" w:pos="993"/>
+        </w:tabs>
+        <w:ind w:left="709" w:firstLine="0"/>
+        <w:jc w:val="both"/>
+        <w:rPr>
+          <w:rFonts w:ascii="Calibri" w:hAnsi="Calibri"/>
+          <w:sz w:val="22"/>
+          <w:lang w:val="pt-BR"/>
+        </w:rPr>
+      </w:pPr>
+      <w:r>
+        <w:rPr>
+          <w:rFonts w:ascii="Calibri" w:hAnsi="Calibri"/>
+          <w:sz w:val="22"/>
+          <w:lang w:val="pt-BR"/>
+        </w:rPr>
+        <w:t>Verificar se nenhuma imagem associada aos livros, deixou de aparecer ao consultar por algum.</w:t>
+      </w:r>
+    </w:p>
+    <w:p>
+      <w:pPr>
+        <w:pStyle w:val="Corpodetexto"/>
+        <w:numPr>
+          <w:ilvl w:val="0"/>
+          <w:numId w:val="6"/>
+        </w:numPr>
+        <w:tabs>
+          <w:tab w:val="num" w:pos="993"/>
+        </w:tabs>
+        <w:ind w:left="709" w:firstLine="0"/>
+        <w:jc w:val="both"/>
+        <w:rPr>
+          <w:rFonts w:ascii="Calibri" w:hAnsi="Calibri"/>
+          <w:sz w:val="22"/>
+          <w:lang w:val="pt-BR"/>
+        </w:rPr>
+      </w:pPr>
+      <w:r>
+        <w:rPr>
+          <w:rFonts w:ascii="Calibri" w:hAnsi="Calibri"/>
+          <w:sz w:val="22"/>
+          <w:lang w:val="pt-BR"/>
+        </w:rPr>
+        <w:t>Verificar se a exibição de caracteres especiais e de outros idiomas está funcionando normalmente.</w:t>
+      </w:r>
+    </w:p>
+    <w:p>
+      <w:pPr>
+        <w:pStyle w:val="Corpodetexto"/>
+        <w:numPr>
+          <w:ilvl w:val="0"/>
+          <w:numId w:val="6"/>
+        </w:numPr>
+        <w:tabs>
+          <w:tab w:val="num" w:pos="993"/>
+        </w:tabs>
+        <w:ind w:left="709" w:firstLine="0"/>
+        <w:jc w:val="both"/>
+        <w:rPr>
+          <w:rFonts w:ascii="Calibri" w:hAnsi="Calibri"/>
+          <w:sz w:val="22"/>
+          <w:lang w:val="pt-BR"/>
+        </w:rPr>
+      </w:pPr>
+      <w:r>
+        <w:rPr>
+          <w:rFonts w:ascii="Calibri" w:hAnsi="Calibri"/>
+          <w:sz w:val="22"/>
+          <w:lang w:val="pt-BR"/>
+        </w:rPr>
+        <w:t>Verificar o acesso aos campos através de teclas de atalho, mouse e a tecla TAB.</w:t>
+      </w:r>
+    </w:p>
+    <w:p>
+      <w:pPr>
+        <w:pStyle w:val="Corpodetexto"/>
+        <w:numPr>
+          <w:ilvl w:val="0"/>
+          <w:numId w:val="6"/>
+        </w:numPr>
+        <w:tabs>
+          <w:tab w:val="num" w:pos="993"/>
+        </w:tabs>
+        <w:ind w:left="709" w:firstLine="0"/>
+        <w:jc w:val="both"/>
+        <w:rPr>
+          <w:rFonts w:ascii="Calibri" w:hAnsi="Calibri"/>
+          <w:sz w:val="22"/>
+          <w:lang w:val="pt-BR"/>
+        </w:rPr>
+      </w:pPr>
+      <w:r>
+        <w:rPr>
+          <w:rFonts w:ascii="Calibri" w:hAnsi="Calibri"/>
+          <w:sz w:val="22"/>
+          <w:lang w:val="pt-BR"/>
+        </w:rPr>
+        <w:t>Verificar se o tamanho da fonte e dos menus estão de acordo com o proposto, como também a posição do menu e das janelas de inserção e edição de livros.</w:t>
+      </w:r>
+    </w:p>
+    <w:p>
+      <w:pPr>
+        <w:pStyle w:val="Corpodetexto"/>
+        <w:ind w:left="0"/>
+        <w:jc w:val="both"/>
+        <w:rPr>
+          <w:rFonts w:ascii="Calibri" w:hAnsi="Calibri"/>
+          <w:sz w:val="22"/>
+          <w:lang w:val="pt-BR"/>
+        </w:rPr>
+      </w:pPr>
     </w:p>
     <w:p>
       <w:pPr>
@@ -6628,7 +6959,296 @@
           <w:lang w:val="pt-BR"/>
         </w:rPr>
       </w:pPr>
-      <w:bookmarkStart w:id="31" w:name="_Toc242451452"/>
+      <w:bookmarkStart w:id="25" w:name="_Toc78907482"/>
+      <w:bookmarkStart w:id="26" w:name="_Toc242451449"/>
+      <w:r>
+        <w:rPr>
+          <w:rFonts w:ascii="Calibri" w:hAnsi="Calibri"/>
+          <w:sz w:val="22"/>
+          <w:lang w:val="pt-BR"/>
+        </w:rPr>
+        <w:t xml:space="preserve">Teste de </w:t>
+      </w:r>
+      <w:r>
+        <w:rPr>
+          <w:rFonts w:ascii="Calibri" w:hAnsi="Calibri"/>
+          <w:sz w:val="22"/>
+          <w:lang w:val="pt-BR"/>
+        </w:rPr>
+        <w:t>Performance</w:t>
+      </w:r>
+      <w:bookmarkEnd w:id="25"/>
+      <w:bookmarkEnd w:id="26"/>
+    </w:p>
+    <w:p>
+      <w:pPr>
+        <w:pStyle w:val="Corpodetexto"/>
+        <w:numPr>
+          <w:ilvl w:val="0"/>
+          <w:numId w:val="18"/>
+        </w:numPr>
+        <w:rPr>
+          <w:rFonts w:ascii="Calibri" w:hAnsi="Calibri"/>
+          <w:sz w:val="22"/>
+          <w:lang w:val="pt-BR"/>
+        </w:rPr>
+      </w:pPr>
+      <w:r>
+        <w:rPr>
+          <w:rFonts w:ascii="Calibri" w:hAnsi="Calibri"/>
+          <w:sz w:val="22"/>
+          <w:lang w:val="pt-BR"/>
+        </w:rPr>
+        <w:t>Verificar o tempo de envio das informações dos livros até o Banco de Dados.</w:t>
+      </w:r>
+    </w:p>
+    <w:p>
+      <w:pPr>
+        <w:pStyle w:val="Corpodetexto"/>
+        <w:numPr>
+          <w:ilvl w:val="0"/>
+          <w:numId w:val="18"/>
+        </w:numPr>
+        <w:rPr>
+          <w:rFonts w:ascii="Calibri" w:hAnsi="Calibri"/>
+          <w:sz w:val="22"/>
+          <w:lang w:val="pt-BR"/>
+        </w:rPr>
+      </w:pPr>
+      <w:r>
+        <w:rPr>
+          <w:rFonts w:ascii="Calibri" w:hAnsi="Calibri"/>
+          <w:sz w:val="22"/>
+          <w:lang w:val="pt-BR"/>
+        </w:rPr>
+        <w:lastRenderedPageBreak/>
+        <w:t>Verificar o tempo de resposta durante uma busca de um livro.</w:t>
+      </w:r>
+    </w:p>
+    <w:p>
+      <w:pPr>
+        <w:pStyle w:val="Corpodetexto"/>
+        <w:numPr>
+          <w:ilvl w:val="0"/>
+          <w:numId w:val="18"/>
+        </w:numPr>
+        <w:rPr>
+          <w:rFonts w:ascii="Calibri" w:hAnsi="Calibri"/>
+          <w:sz w:val="22"/>
+          <w:lang w:val="pt-BR"/>
+        </w:rPr>
+      </w:pPr>
+      <w:r>
+        <w:rPr>
+          <w:rFonts w:ascii="Calibri" w:hAnsi="Calibri"/>
+          <w:sz w:val="22"/>
+          <w:lang w:val="pt-BR"/>
+        </w:rPr>
+        <w:t>Verificar o tempo de atualização das informações de um livro que acabou de ser editado.</w:t>
+      </w:r>
+    </w:p>
+    <w:p>
+      <w:pPr>
+        <w:pStyle w:val="Corpodetexto"/>
+        <w:numPr>
+          <w:ilvl w:val="0"/>
+          <w:numId w:val="18"/>
+        </w:numPr>
+        <w:rPr>
+          <w:rFonts w:ascii="Calibri" w:hAnsi="Calibri"/>
+          <w:sz w:val="22"/>
+          <w:lang w:val="pt-BR"/>
+        </w:rPr>
+      </w:pPr>
+      <w:r>
+        <w:rPr>
+          <w:rFonts w:ascii="Calibri" w:hAnsi="Calibri"/>
+          <w:sz w:val="22"/>
+          <w:lang w:val="pt-BR"/>
+        </w:rPr>
+        <w:t>Verificar se o sistema pode ser acessado rapidamente pelo usuário.</w:t>
+      </w:r>
+    </w:p>
+    <w:p>
+      <w:pPr>
+        <w:pStyle w:val="Corpodetexto"/>
+        <w:ind w:left="1080"/>
+        <w:rPr>
+          <w:rFonts w:ascii="Calibri" w:hAnsi="Calibri"/>
+          <w:sz w:val="22"/>
+          <w:lang w:val="pt-BR"/>
+        </w:rPr>
+      </w:pPr>
+    </w:p>
+    <w:p>
+      <w:pPr>
+        <w:pStyle w:val="Ttulo2"/>
+        <w:rPr>
+          <w:rFonts w:ascii="Calibri" w:hAnsi="Calibri"/>
+          <w:sz w:val="22"/>
+          <w:lang w:val="pt-BR"/>
+        </w:rPr>
+      </w:pPr>
+      <w:bookmarkStart w:id="27" w:name="_Toc78907483"/>
+      <w:bookmarkStart w:id="28" w:name="_Toc242451450"/>
+      <w:r>
+        <w:rPr>
+          <w:rFonts w:ascii="Calibri" w:hAnsi="Calibri"/>
+          <w:sz w:val="22"/>
+          <w:lang w:val="pt-BR"/>
+        </w:rPr>
+        <w:t>Teste de Carga</w:t>
+      </w:r>
+      <w:bookmarkEnd w:id="27"/>
+      <w:bookmarkEnd w:id="28"/>
+    </w:p>
+    <w:p>
+      <w:pPr>
+        <w:pStyle w:val="Corpodetexto"/>
+        <w:numPr>
+          <w:ilvl w:val="0"/>
+          <w:numId w:val="19"/>
+        </w:numPr>
+        <w:rPr>
+          <w:rFonts w:ascii="Calibri" w:hAnsi="Calibri"/>
+          <w:sz w:val="22"/>
+          <w:lang w:val="pt-BR"/>
+        </w:rPr>
+      </w:pPr>
+      <w:r>
+        <w:rPr>
+          <w:rFonts w:ascii="Calibri" w:hAnsi="Calibri"/>
+          <w:sz w:val="22"/>
+          <w:lang w:val="pt-BR"/>
+        </w:rPr>
+        <w:t>Nenhum teste de Carga será efetuado.</w:t>
+      </w:r>
+    </w:p>
+    <w:p>
+      <w:pPr>
+        <w:pStyle w:val="Corpodetexto"/>
+        <w:ind w:left="1080"/>
+        <w:rPr>
+          <w:rFonts w:ascii="Calibri" w:hAnsi="Calibri"/>
+          <w:sz w:val="22"/>
+          <w:lang w:val="pt-BR"/>
+        </w:rPr>
+      </w:pPr>
+    </w:p>
+    <w:p>
+      <w:pPr>
+        <w:pStyle w:val="Ttulo2"/>
+        <w:rPr>
+          <w:rFonts w:ascii="Calibri" w:hAnsi="Calibri"/>
+          <w:sz w:val="22"/>
+          <w:lang w:val="pt-BR"/>
+        </w:rPr>
+      </w:pPr>
+      <w:bookmarkStart w:id="29" w:name="_Toc242451451"/>
+      <w:r>
+        <w:rPr>
+          <w:rFonts w:ascii="Calibri" w:hAnsi="Calibri"/>
+          <w:sz w:val="22"/>
+          <w:lang w:val="pt-BR"/>
+        </w:rPr>
+        <w:t>Teste de Stress</w:t>
+      </w:r>
+      <w:bookmarkEnd w:id="29"/>
+    </w:p>
+    <w:p>
+      <w:pPr>
+        <w:pStyle w:val="Corpodetexto"/>
+        <w:numPr>
+          <w:ilvl w:val="0"/>
+          <w:numId w:val="6"/>
+        </w:numPr>
+        <w:tabs>
+          <w:tab w:val="num" w:pos="993"/>
+        </w:tabs>
+        <w:ind w:left="709" w:firstLine="0"/>
+        <w:jc w:val="both"/>
+        <w:rPr>
+          <w:rFonts w:ascii="Calibri" w:hAnsi="Calibri"/>
+          <w:sz w:val="22"/>
+          <w:lang w:val="pt-BR"/>
+        </w:rPr>
+      </w:pPr>
+      <w:r>
+        <w:rPr>
+          <w:rFonts w:ascii="Calibri" w:hAnsi="Calibri"/>
+          <w:sz w:val="22"/>
+          <w:lang w:val="pt-BR"/>
+        </w:rPr>
+        <w:t xml:space="preserve">Verificar o desempenho do sistema com múltiplos usuários </w:t>
+      </w:r>
+      <w:proofErr w:type="spellStart"/>
+      <w:r>
+        <w:rPr>
+          <w:rFonts w:ascii="Calibri" w:hAnsi="Calibri"/>
+          <w:sz w:val="22"/>
+          <w:lang w:val="pt-BR"/>
+        </w:rPr>
+        <w:t>logados</w:t>
+      </w:r>
+      <w:proofErr w:type="spellEnd"/>
+      <w:r>
+        <w:rPr>
+          <w:rFonts w:ascii="Calibri" w:hAnsi="Calibri"/>
+          <w:sz w:val="22"/>
+          <w:lang w:val="pt-BR"/>
+        </w:rPr>
+        <w:t xml:space="preserve"> ao mesmo tempo.</w:t>
+      </w:r>
+    </w:p>
+    <w:p>
+      <w:pPr>
+        <w:pStyle w:val="Corpodetexto"/>
+        <w:numPr>
+          <w:ilvl w:val="0"/>
+          <w:numId w:val="6"/>
+        </w:numPr>
+        <w:tabs>
+          <w:tab w:val="num" w:pos="993"/>
+        </w:tabs>
+        <w:ind w:left="709" w:firstLine="0"/>
+        <w:jc w:val="both"/>
+        <w:rPr>
+          <w:rFonts w:ascii="Calibri" w:hAnsi="Calibri"/>
+          <w:sz w:val="22"/>
+          <w:lang w:val="pt-BR"/>
+        </w:rPr>
+      </w:pPr>
+      <w:r>
+        <w:rPr>
+          <w:rFonts w:ascii="Calibri" w:hAnsi="Calibri"/>
+          <w:sz w:val="22"/>
+          <w:lang w:val="pt-BR"/>
+        </w:rPr>
+        <w:t>Verificar se múltiplos usuários podem acessar as informações de um mesmo livro ao mesmo tempo.</w:t>
+      </w:r>
+    </w:p>
+    <w:p>
+      <w:pPr>
+        <w:pStyle w:val="Corpodetexto"/>
+        <w:ind w:left="709"/>
+        <w:jc w:val="both"/>
+        <w:rPr>
+          <w:rFonts w:ascii="Calibri" w:hAnsi="Calibri"/>
+          <w:sz w:val="22"/>
+          <w:lang w:val="pt-BR"/>
+        </w:rPr>
+      </w:pPr>
+    </w:p>
+    <w:p>
+      <w:pPr>
+        <w:pStyle w:val="Ttulo2"/>
+        <w:rPr>
+          <w:rFonts w:ascii="Calibri" w:hAnsi="Calibri"/>
+          <w:sz w:val="22"/>
+          <w:lang w:val="pt-BR"/>
+        </w:rPr>
+      </w:pPr>
+      <w:bookmarkStart w:id="30" w:name="_Toc242451452"/>
       <w:r>
         <w:rPr>
           <w:rFonts w:ascii="Calibri" w:hAnsi="Calibri"/>
@@ -6637,7 +7257,7 @@
         </w:rPr>
         <w:t>Teste de Segurança e de Controle de Acesso</w:t>
       </w:r>
-      <w:bookmarkEnd w:id="31"/>
+      <w:bookmarkEnd w:id="30"/>
     </w:p>
     <w:p>
       <w:pPr>
@@ -6659,28 +7279,8 @@
           <w:sz w:val="22"/>
           <w:lang w:val="pt-BR"/>
         </w:rPr>
-        <w:t>.</w:t>
-      </w:r>
-    </w:p>
-    <w:p>
-      <w:pPr>
-        <w:pStyle w:val="Ttulo2"/>
-        <w:rPr>
-          <w:rFonts w:ascii="Calibri" w:hAnsi="Calibri"/>
-          <w:sz w:val="22"/>
-          <w:lang w:val="pt-BR"/>
-        </w:rPr>
-      </w:pPr>
-      <w:bookmarkStart w:id="32" w:name="_Toc242451453"/>
-      <w:r>
-        <w:rPr>
-          <w:rFonts w:ascii="Calibri" w:hAnsi="Calibri"/>
-          <w:sz w:val="22"/>
-          <w:lang w:val="pt-BR"/>
-        </w:rPr>
-        <w:t>Teste de Falha/Recuperação</w:t>
-      </w:r>
-      <w:bookmarkEnd w:id="32"/>
+        <w:t>Verificar se apenas os usuários que possuírem uma conta cadastrada no sistema poderão cadastrar novos livros.</w:t>
+      </w:r>
     </w:p>
     <w:p>
       <w:pPr>
@@ -6702,35 +7302,15 @@
           <w:sz w:val="22"/>
           <w:lang w:val="pt-BR"/>
         </w:rPr>
-        <w:t>.</w:t>
-      </w:r>
-    </w:p>
-    <w:p>
-      <w:pPr>
-        <w:pStyle w:val="Ttulo2"/>
-        <w:rPr>
-          <w:rFonts w:ascii="Calibri" w:hAnsi="Calibri"/>
-          <w:sz w:val="22"/>
-          <w:lang w:val="pt-BR"/>
-        </w:rPr>
-      </w:pPr>
-      <w:bookmarkStart w:id="33" w:name="_Toc242451454"/>
-      <w:r>
-        <w:rPr>
-          <w:rFonts w:ascii="Calibri" w:hAnsi="Calibri"/>
-          <w:sz w:val="22"/>
-          <w:lang w:val="pt-BR"/>
-        </w:rPr>
-        <w:t>Teste de Instalação</w:t>
-      </w:r>
-      <w:bookmarkEnd w:id="33"/>
+        <w:t>Verificar se apenas os usuários cadastrados poderão editar os livros cadastrados.</w:t>
+      </w:r>
     </w:p>
     <w:p>
       <w:pPr>
         <w:pStyle w:val="Corpodetexto"/>
         <w:numPr>
           <w:ilvl w:val="0"/>
-          <w:numId w:val="22"/>
+          <w:numId w:val="21"/>
         </w:numPr>
         <w:jc w:val="both"/>
         <w:rPr>
@@ -6745,27 +7325,129 @@
           <w:sz w:val="22"/>
           <w:lang w:val="pt-BR"/>
         </w:rPr>
-        <w:t>.</w:t>
-      </w:r>
-    </w:p>
-    <w:p>
-      <w:pPr>
-        <w:pStyle w:val="Ttulo1"/>
+        <w:t>Verificar se apenas os usuários cadastrados poderão remover livros cadastrados.</w:t>
+      </w:r>
+    </w:p>
+    <w:p>
+      <w:pPr>
+        <w:pStyle w:val="Corpodetexto"/>
+        <w:ind w:left="1080"/>
+        <w:jc w:val="both"/>
+        <w:rPr>
+          <w:rFonts w:ascii="Calibri" w:hAnsi="Calibri"/>
+          <w:sz w:val="22"/>
+          <w:lang w:val="pt-BR"/>
+        </w:rPr>
+      </w:pPr>
+    </w:p>
+    <w:p>
+      <w:pPr>
+        <w:pStyle w:val="Ttulo2"/>
+        <w:rPr>
+          <w:rFonts w:ascii="Calibri" w:hAnsi="Calibri"/>
+          <w:sz w:val="22"/>
+          <w:lang w:val="pt-BR"/>
+        </w:rPr>
+      </w:pPr>
+      <w:bookmarkStart w:id="31" w:name="_Toc242451453"/>
+      <w:r>
+        <w:rPr>
+          <w:rFonts w:ascii="Calibri" w:hAnsi="Calibri"/>
+          <w:sz w:val="22"/>
+          <w:lang w:val="pt-BR"/>
+        </w:rPr>
+        <w:t>Teste de Falha/Recuperação</w:t>
+      </w:r>
+      <w:bookmarkEnd w:id="31"/>
+    </w:p>
+    <w:p>
+      <w:pPr>
+        <w:pStyle w:val="Corpodetexto"/>
         <w:numPr>
           <w:ilvl w:val="0"/>
-          <w:numId w:val="1"/>
+          <w:numId w:val="21"/>
         </w:numPr>
+        <w:jc w:val="both"/>
+        <w:rPr>
+          <w:rFonts w:ascii="Calibri" w:hAnsi="Calibri"/>
+          <w:sz w:val="22"/>
+          <w:lang w:val="pt-BR"/>
+        </w:rPr>
+      </w:pPr>
+      <w:r>
+        <w:rPr>
+          <w:rFonts w:ascii="Calibri" w:hAnsi="Calibri"/>
+          <w:sz w:val="22"/>
+          <w:lang w:val="pt-BR"/>
+        </w:rPr>
+        <w:t>Verificar se após a queda da rede, as informações que foram gravadas momentos antes não foram perdidas.</w:t>
+      </w:r>
+    </w:p>
+    <w:p>
+      <w:pPr>
+        <w:pStyle w:val="Corpodetexto"/>
+        <w:jc w:val="both"/>
+        <w:rPr>
+          <w:rFonts w:ascii="Calibri" w:hAnsi="Calibri"/>
+          <w:sz w:val="22"/>
+          <w:lang w:val="pt-BR"/>
+        </w:rPr>
+      </w:pPr>
+    </w:p>
+    <w:p>
+      <w:pPr>
+        <w:pStyle w:val="Ttulo2"/>
+        <w:rPr>
+          <w:rFonts w:ascii="Calibri" w:hAnsi="Calibri"/>
+          <w:sz w:val="22"/>
+          <w:lang w:val="pt-BR"/>
+        </w:rPr>
+      </w:pPr>
+      <w:bookmarkStart w:id="32" w:name="_Toc242451454"/>
+      <w:r>
+        <w:rPr>
+          <w:rFonts w:ascii="Calibri" w:hAnsi="Calibri"/>
+          <w:sz w:val="22"/>
+          <w:lang w:val="pt-BR"/>
+        </w:rPr>
+        <w:t>Teste de Instalação</w:t>
+      </w:r>
+      <w:bookmarkEnd w:id="32"/>
+    </w:p>
+    <w:p>
+      <w:pPr>
+        <w:rPr>
+          <w:lang w:val="pt-BR"/>
+        </w:rPr>
+      </w:pPr>
+    </w:p>
+    <w:p>
+      <w:pPr>
+        <w:pStyle w:val="Corpodetexto"/>
+        <w:numPr>
+          <w:ilvl w:val="0"/>
+          <w:numId w:val="36"/>
+        </w:numPr>
+        <w:jc w:val="both"/>
         <w:rPr>
           <w:rFonts w:ascii="Calibri" w:hAnsi="Calibri"/>
           <w:sz w:val="26"/>
           <w:lang w:val="pt-BR"/>
         </w:rPr>
       </w:pPr>
-      <w:bookmarkStart w:id="34" w:name="_Toc314978533"/>
-      <w:bookmarkStart w:id="35" w:name="_Toc324843639"/>
-      <w:bookmarkStart w:id="36" w:name="_Toc324851946"/>
-      <w:bookmarkStart w:id="37" w:name="_Toc324915529"/>
-      <w:bookmarkStart w:id="38" w:name="_Toc433104442"/>
+      <w:r>
+        <w:rPr>
+          <w:rFonts w:ascii="Calibri" w:hAnsi="Calibri"/>
+          <w:sz w:val="22"/>
+          <w:lang w:val="pt-BR"/>
+        </w:rPr>
+        <w:t>Nenhum teste de Instalação será efetuado.</w:t>
+      </w:r>
+      <w:bookmarkStart w:id="33" w:name="_Toc314978533"/>
+      <w:bookmarkStart w:id="34" w:name="_Toc324843639"/>
+      <w:bookmarkStart w:id="35" w:name="_Toc324851946"/>
+      <w:bookmarkStart w:id="36" w:name="_Toc324915529"/>
+      <w:bookmarkStart w:id="37" w:name="_Toc433104442"/>
       <w:r>
         <w:rPr>
           <w:rFonts w:ascii="Calibri" w:hAnsi="Calibri"/>
@@ -6774,13 +7456,13 @@
         </w:rPr>
         <w:br w:type="page"/>
       </w:r>
-      <w:bookmarkStart w:id="39" w:name="_Toc242451455"/>
-      <w:bookmarkStart w:id="40" w:name="_Toc314978535"/>
+      <w:bookmarkStart w:id="38" w:name="_Toc242451455"/>
+      <w:bookmarkStart w:id="39" w:name="_Toc314978535"/>
+      <w:bookmarkEnd w:id="33"/>
       <w:bookmarkEnd w:id="34"/>
       <w:bookmarkEnd w:id="35"/>
       <w:bookmarkEnd w:id="36"/>
       <w:bookmarkEnd w:id="37"/>
-      <w:bookmarkEnd w:id="38"/>
       <w:r>
         <w:rPr>
           <w:rFonts w:ascii="Calibri" w:hAnsi="Calibri"/>
@@ -6790,7 +7472,7 @@
         <w:lastRenderedPageBreak/>
         <w:t>Estratégia de Teste</w:t>
       </w:r>
-      <w:bookmarkEnd w:id="39"/>
+      <w:bookmarkEnd w:id="38"/>
     </w:p>
     <w:p>
       <w:pPr>
@@ -6802,7 +7484,7 @@
           <w:lang w:val="pt-BR"/>
         </w:rPr>
       </w:pPr>
-      <w:bookmarkStart w:id="41" w:name="_Toc242451456"/>
+      <w:bookmarkStart w:id="40" w:name="_Toc242451456"/>
       <w:r>
         <w:rPr>
           <w:rFonts w:ascii="Calibri" w:hAnsi="Calibri"/>
@@ -6812,29 +7494,29 @@
         </w:rPr>
         <w:t>Tipos de Teste</w:t>
       </w:r>
+      <w:bookmarkEnd w:id="40"/>
+    </w:p>
+    <w:p>
+      <w:pPr>
+        <w:pStyle w:val="Ttulo3"/>
+        <w:rPr>
+          <w:rFonts w:ascii="Calibri" w:hAnsi="Calibri"/>
+          <w:b/>
+          <w:sz w:val="22"/>
+          <w:lang w:val="pt-BR"/>
+        </w:rPr>
+      </w:pPr>
+      <w:bookmarkStart w:id="41" w:name="_Toc242451457"/>
+      <w:r>
+        <w:rPr>
+          <w:rFonts w:ascii="Calibri" w:hAnsi="Calibri"/>
+          <w:b/>
+          <w:sz w:val="22"/>
+          <w:lang w:val="pt-BR"/>
+        </w:rPr>
+        <w:t>Teste de Integridade de Dados e do Banco de Dados</w:t>
+      </w:r>
       <w:bookmarkEnd w:id="41"/>
-    </w:p>
-    <w:p>
-      <w:pPr>
-        <w:pStyle w:val="Ttulo3"/>
-        <w:rPr>
-          <w:rFonts w:ascii="Calibri" w:hAnsi="Calibri"/>
-          <w:b/>
-          <w:sz w:val="22"/>
-          <w:lang w:val="pt-BR"/>
-        </w:rPr>
-      </w:pPr>
-      <w:bookmarkStart w:id="42" w:name="_Toc242451457"/>
-      <w:r>
-        <w:rPr>
-          <w:rFonts w:ascii="Calibri" w:hAnsi="Calibri"/>
-          <w:b/>
-          <w:sz w:val="22"/>
-          <w:lang w:val="pt-BR"/>
-        </w:rPr>
-        <w:t>Teste de Integridade de Dados e do Banco de Dados</w:t>
-      </w:r>
-      <w:bookmarkEnd w:id="42"/>
     </w:p>
     <w:p>
       <w:pPr>
@@ -6899,6 +7581,7 @@
           <w:p>
             <w:pPr>
               <w:pStyle w:val="Corpodetexto"/>
+              <w:ind w:left="0"/>
               <w:jc w:val="both"/>
               <w:rPr>
                 <w:rFonts w:ascii="Calibri" w:hAnsi="Calibri"/>
@@ -6906,6 +7589,14 @@
                 <w:lang w:val="pt-BR"/>
               </w:rPr>
             </w:pPr>
+            <w:r>
+              <w:rPr>
+                <w:rFonts w:ascii="Calibri" w:hAnsi="Calibri"/>
+                <w:sz w:val="22"/>
+                <w:lang w:val="pt-BR"/>
+              </w:rPr>
+              <w:t>Garantir que o acesso ao Banco de Dados está funcionando corretamente e sem interrupção. E principalmente, garantir que não aconteça a perda de dados inseridos.</w:t>
+            </w:r>
           </w:p>
         </w:tc>
       </w:tr>
@@ -6943,6 +7634,7 @@
           <w:p>
             <w:pPr>
               <w:pStyle w:val="Corpodetexto"/>
+              <w:ind w:left="0"/>
               <w:jc w:val="both"/>
               <w:rPr>
                 <w:rFonts w:ascii="Calibri" w:hAnsi="Calibri"/>
@@ -6950,6 +7642,22 @@
                 <w:lang w:val="pt-BR"/>
               </w:rPr>
             </w:pPr>
+            <w:r>
+              <w:rPr>
+                <w:rFonts w:ascii="Calibri" w:hAnsi="Calibri"/>
+                <w:sz w:val="22"/>
+                <w:lang w:val="pt-BR"/>
+              </w:rPr>
+              <w:t>Utilizar cada forma de acesso aos dados armazenados no Banco de Dados, através do cadastro de um novo livro, da edição das informações de</w:t>
+            </w:r>
+            <w:r>
+              <w:rPr>
+                <w:rFonts w:ascii="Calibri" w:hAnsi="Calibri"/>
+                <w:sz w:val="22"/>
+                <w:lang w:val="pt-BR"/>
+              </w:rPr>
+              <w:t xml:space="preserve"> um livro e da exclusão de um livro. E assim poder verificar o comportamento do Banco de Dados, para saber se não está acontecendo inconsistência dos dados.</w:t>
+            </w:r>
           </w:p>
         </w:tc>
       </w:tr>
@@ -6987,12 +7695,21 @@
           <w:p>
             <w:pPr>
               <w:pStyle w:val="Corpodetexto"/>
+              <w:ind w:left="0"/>
               <w:rPr>
                 <w:rFonts w:ascii="Calibri" w:hAnsi="Calibri"/>
                 <w:sz w:val="22"/>
                 <w:lang w:val="pt-BR"/>
               </w:rPr>
             </w:pPr>
+            <w:r>
+              <w:rPr>
+                <w:rFonts w:ascii="Calibri" w:hAnsi="Calibri"/>
+                <w:sz w:val="22"/>
+                <w:lang w:val="pt-BR"/>
+              </w:rPr>
+              <w:t>Todo o acesso ao Banco de Dados está funcionando corretamente.</w:t>
+            </w:r>
           </w:p>
         </w:tc>
       </w:tr>
@@ -7030,12 +7747,29 @@
           <w:p>
             <w:pPr>
               <w:pStyle w:val="Corpodetexto"/>
+              <w:ind w:left="0"/>
               <w:rPr>
                 <w:rFonts w:ascii="Calibri" w:hAnsi="Calibri"/>
                 <w:sz w:val="22"/>
                 <w:lang w:val="pt-BR"/>
               </w:rPr>
             </w:pPr>
+            <w:r>
+              <w:rPr>
+                <w:rFonts w:ascii="Calibri" w:hAnsi="Calibri"/>
+                <w:sz w:val="22"/>
+                <w:lang w:val="pt-BR"/>
+              </w:rPr>
+              <w:t>Os testes devem ser feitos manualmente, através da inserção dos dados no Banco</w:t>
+            </w:r>
+            <w:r>
+              <w:rPr>
+                <w:rFonts w:ascii="Calibri" w:hAnsi="Calibri"/>
+                <w:sz w:val="22"/>
+                <w:lang w:val="pt-BR"/>
+              </w:rPr>
+              <w:t>.</w:t>
+            </w:r>
           </w:p>
         </w:tc>
       </w:tr>
@@ -7063,8 +7797,8 @@
           <w:lang w:val="pt-BR"/>
         </w:rPr>
       </w:pPr>
-      <w:bookmarkStart w:id="43" w:name="_Toc242451458"/>
-      <w:bookmarkEnd w:id="40"/>
+      <w:bookmarkStart w:id="42" w:name="_Toc242451458"/>
+      <w:bookmarkEnd w:id="39"/>
       <w:r>
         <w:rPr>
           <w:rFonts w:ascii="Calibri" w:hAnsi="Calibri"/>
@@ -7083,7 +7817,7 @@
         </w:rPr>
         <w:t>cionalidade</w:t>
       </w:r>
-      <w:bookmarkEnd w:id="43"/>
+      <w:bookmarkEnd w:id="42"/>
       <w:r>
         <w:rPr>
           <w:rFonts w:ascii="Calibri" w:hAnsi="Calibri"/>
@@ -7103,10 +7837,10 @@
           <w:lang w:val="pt-BR"/>
         </w:rPr>
       </w:pPr>
-      <w:bookmarkStart w:id="44" w:name="_Toc314978536"/>
-      <w:bookmarkStart w:id="45" w:name="_Toc324843643"/>
-      <w:bookmarkStart w:id="46" w:name="_Toc324851950"/>
-      <w:bookmarkStart w:id="47" w:name="_Toc324915533"/>
+      <w:bookmarkStart w:id="43" w:name="_Toc314978536"/>
+      <w:bookmarkStart w:id="44" w:name="_Toc324843643"/>
+      <w:bookmarkStart w:id="45" w:name="_Toc324851950"/>
+      <w:bookmarkStart w:id="46" w:name="_Toc324915533"/>
     </w:p>
     <w:tbl>
       <w:tblPr>
@@ -7135,10 +7869,10 @@
           <w:tcPr>
             <w:tcW w:w="2211" w:type="dxa"/>
           </w:tcPr>
+          <w:bookmarkEnd w:id="43"/>
           <w:bookmarkEnd w:id="44"/>
           <w:bookmarkEnd w:id="45"/>
           <w:bookmarkEnd w:id="46"/>
-          <w:bookmarkEnd w:id="47"/>
           <w:p>
             <w:pPr>
               <w:pStyle w:val="Corpodetexto1"/>
@@ -7165,6 +7899,7 @@
           <w:p>
             <w:pPr>
               <w:pStyle w:val="Corpodetexto"/>
+              <w:ind w:left="0"/>
               <w:jc w:val="both"/>
               <w:rPr>
                 <w:rFonts w:ascii="Calibri" w:hAnsi="Calibri"/>
@@ -7172,6 +7907,14 @@
                 <w:lang w:val="pt-BR"/>
               </w:rPr>
             </w:pPr>
+            <w:r>
+              <w:rPr>
+                <w:rFonts w:ascii="Calibri" w:hAnsi="Calibri"/>
+                <w:sz w:val="22"/>
+                <w:lang w:val="pt-BR"/>
+              </w:rPr>
+              <w:t>Garantir que todas as funcionalidades do Sistema estejam funcionando corretamente, como a inserção de novos livros, edição e remoção. Além da navegação no Sistema como um todo.</w:t>
+            </w:r>
           </w:p>
         </w:tc>
       </w:tr>
@@ -7209,6 +7952,7 @@
           <w:p>
             <w:pPr>
               <w:pStyle w:val="Corpodetexto"/>
+              <w:ind w:left="0"/>
               <w:jc w:val="both"/>
               <w:rPr>
                 <w:rFonts w:ascii="Calibri" w:hAnsi="Calibri"/>
@@ -7216,6 +7960,83 @@
                 <w:lang w:val="pt-BR"/>
               </w:rPr>
             </w:pPr>
+            <w:r>
+              <w:rPr>
+                <w:rFonts w:ascii="Calibri" w:hAnsi="Calibri"/>
+                <w:sz w:val="22"/>
+                <w:lang w:val="pt-BR"/>
+              </w:rPr>
+              <w:t>Executar os Casos de Uso e verificar se:</w:t>
+            </w:r>
+          </w:p>
+          <w:p>
+            <w:pPr>
+              <w:pStyle w:val="Corpodetexto"/>
+              <w:numPr>
+                <w:ilvl w:val="0"/>
+                <w:numId w:val="35"/>
+              </w:numPr>
+              <w:jc w:val="both"/>
+              <w:rPr>
+                <w:rFonts w:ascii="Calibri" w:hAnsi="Calibri"/>
+                <w:sz w:val="22"/>
+                <w:lang w:val="pt-BR"/>
+              </w:rPr>
+            </w:pPr>
+            <w:r>
+              <w:rPr>
+                <w:rFonts w:ascii="Calibri" w:hAnsi="Calibri"/>
+                <w:sz w:val="22"/>
+                <w:lang w:val="pt-BR"/>
+              </w:rPr>
+              <w:t>Os livros estão sendo cadastrados corretamente, ao serem fornecidas informações válidas.</w:t>
+            </w:r>
+          </w:p>
+          <w:p>
+            <w:pPr>
+              <w:pStyle w:val="Corpodetexto"/>
+              <w:numPr>
+                <w:ilvl w:val="0"/>
+                <w:numId w:val="35"/>
+              </w:numPr>
+              <w:jc w:val="both"/>
+              <w:rPr>
+                <w:rFonts w:ascii="Calibri" w:hAnsi="Calibri"/>
+                <w:sz w:val="22"/>
+                <w:lang w:val="pt-BR"/>
+              </w:rPr>
+            </w:pPr>
+            <w:r>
+              <w:rPr>
+                <w:rFonts w:ascii="Calibri" w:hAnsi="Calibri"/>
+                <w:sz w:val="22"/>
+                <w:lang w:val="pt-BR"/>
+              </w:rPr>
+              <w:t>O Sistema está alertando sobre informações incorretas ou passos errados durante a execução do Sistema.</w:t>
+            </w:r>
+          </w:p>
+          <w:p>
+            <w:pPr>
+              <w:pStyle w:val="Corpodetexto"/>
+              <w:numPr>
+                <w:ilvl w:val="0"/>
+                <w:numId w:val="35"/>
+              </w:numPr>
+              <w:jc w:val="both"/>
+              <w:rPr>
+                <w:rFonts w:ascii="Calibri" w:hAnsi="Calibri"/>
+                <w:sz w:val="22"/>
+                <w:lang w:val="pt-BR"/>
+              </w:rPr>
+            </w:pPr>
+            <w:r>
+              <w:rPr>
+                <w:rFonts w:ascii="Calibri" w:hAnsi="Calibri"/>
+                <w:sz w:val="22"/>
+                <w:lang w:val="pt-BR"/>
+              </w:rPr>
+              <w:t>O Sistema não está apresentando falhas repentinas.</w:t>
+            </w:r>
           </w:p>
         </w:tc>
       </w:tr>
@@ -7253,12 +8074,46 @@
           <w:p>
             <w:pPr>
               <w:pStyle w:val="Corpodetexto"/>
+              <w:numPr>
+                <w:ilvl w:val="0"/>
+                <w:numId w:val="37"/>
+              </w:numPr>
               <w:rPr>
                 <w:rFonts w:ascii="Calibri" w:hAnsi="Calibri"/>
                 <w:sz w:val="22"/>
                 <w:lang w:val="pt-BR"/>
               </w:rPr>
             </w:pPr>
+            <w:r>
+              <w:rPr>
+                <w:rFonts w:ascii="Calibri" w:hAnsi="Calibri"/>
+                <w:sz w:val="22"/>
+                <w:lang w:val="pt-BR"/>
+              </w:rPr>
+              <w:t>Todos os testes foram executados corretamente.</w:t>
+            </w:r>
+          </w:p>
+          <w:p>
+            <w:pPr>
+              <w:pStyle w:val="Corpodetexto"/>
+              <w:numPr>
+                <w:ilvl w:val="0"/>
+                <w:numId w:val="37"/>
+              </w:numPr>
+              <w:rPr>
+                <w:rFonts w:ascii="Calibri" w:hAnsi="Calibri"/>
+                <w:sz w:val="22"/>
+                <w:lang w:val="pt-BR"/>
+              </w:rPr>
+            </w:pPr>
+            <w:r>
+              <w:rPr>
+                <w:rFonts w:ascii="Calibri" w:hAnsi="Calibri"/>
+                <w:sz w:val="22"/>
+                <w:lang w:val="pt-BR"/>
+              </w:rPr>
+              <w:t>Todos os problemas encontrados foram corrigidos.</w:t>
+            </w:r>
           </w:p>
         </w:tc>
       </w:tr>
@@ -7296,12 +8151,21 @@
           <w:p>
             <w:pPr>
               <w:pStyle w:val="Corpodetexto"/>
+              <w:ind w:left="0"/>
               <w:rPr>
                 <w:rFonts w:ascii="Calibri" w:hAnsi="Calibri"/>
                 <w:sz w:val="22"/>
                 <w:lang w:val="pt-BR"/>
               </w:rPr>
             </w:pPr>
+            <w:r>
+              <w:rPr>
+                <w:rFonts w:ascii="Calibri" w:hAnsi="Calibri"/>
+                <w:sz w:val="22"/>
+                <w:lang w:val="pt-BR"/>
+              </w:rPr>
+              <w:t>Os testes devem ser feitos manualmente, através da utilização do Sistema pelo usuário final.</w:t>
+            </w:r>
           </w:p>
         </w:tc>
       </w:tr>
@@ -7322,6 +8186,34 @@
     </w:p>
     <w:p>
       <w:pPr>
+        <w:rPr>
+          <w:lang w:val="pt-BR"/>
+        </w:rPr>
+      </w:pPr>
+    </w:p>
+    <w:p>
+      <w:pPr>
+        <w:rPr>
+          <w:lang w:val="pt-BR"/>
+        </w:rPr>
+      </w:pPr>
+    </w:p>
+    <w:p>
+      <w:pPr>
+        <w:rPr>
+          <w:lang w:val="pt-BR"/>
+        </w:rPr>
+      </w:pPr>
+    </w:p>
+    <w:p>
+      <w:pPr>
+        <w:rPr>
+          <w:lang w:val="pt-BR"/>
+        </w:rPr>
+      </w:pPr>
+    </w:p>
+    <w:p>
+      <w:pPr>
         <w:pStyle w:val="Ttulo3"/>
         <w:rPr>
           <w:rFonts w:ascii="Calibri" w:hAnsi="Calibri"/>
@@ -7330,7 +8222,7 @@
           <w:lang w:val="pt-BR"/>
         </w:rPr>
       </w:pPr>
-      <w:bookmarkStart w:id="48" w:name="_Toc242451459"/>
+      <w:bookmarkStart w:id="47" w:name="_Toc242451459"/>
       <w:r>
         <w:rPr>
           <w:rFonts w:ascii="Calibri" w:hAnsi="Calibri"/>
@@ -7338,9 +8230,10 @@
           <w:sz w:val="22"/>
           <w:lang w:val="pt-BR"/>
         </w:rPr>
+        <w:lastRenderedPageBreak/>
         <w:t>Teste da Interface do Usuário</w:t>
       </w:r>
-      <w:bookmarkEnd w:id="48"/>
+      <w:bookmarkEnd w:id="47"/>
     </w:p>
     <w:p>
       <w:pPr>
@@ -7352,10 +8245,10 @@
           <w:lang w:val="pt-BR"/>
         </w:rPr>
       </w:pPr>
-      <w:bookmarkStart w:id="49" w:name="_Toc327254066"/>
-      <w:bookmarkStart w:id="50" w:name="_Toc327255031"/>
-      <w:bookmarkStart w:id="51" w:name="_Toc327255100"/>
-      <w:bookmarkStart w:id="52" w:name="_Toc327255339"/>
+      <w:bookmarkStart w:id="48" w:name="_Toc327254066"/>
+      <w:bookmarkStart w:id="49" w:name="_Toc327255031"/>
+      <w:bookmarkStart w:id="50" w:name="_Toc327255100"/>
+      <w:bookmarkStart w:id="51" w:name="_Toc327255339"/>
     </w:p>
     <w:tbl>
       <w:tblPr>
@@ -7393,7 +8286,7 @@
                 <w:lang w:val="pt-BR"/>
               </w:rPr>
             </w:pPr>
-            <w:bookmarkStart w:id="53" w:name="_Toc433104448"/>
+            <w:bookmarkStart w:id="52" w:name="_Toc433104448"/>
             <w:r>
               <w:rPr>
                 <w:rFonts w:ascii="Calibri" w:hAnsi="Calibri"/>
@@ -7411,6 +8304,10 @@
           <w:p>
             <w:pPr>
               <w:pStyle w:val="Corpodetexto"/>
+              <w:numPr>
+                <w:ilvl w:val="0"/>
+                <w:numId w:val="38"/>
+              </w:numPr>
               <w:jc w:val="both"/>
               <w:rPr>
                 <w:rFonts w:ascii="Calibri" w:hAnsi="Calibri"/>
@@ -7418,6 +8315,60 @@
                 <w:lang w:val="pt-BR"/>
               </w:rPr>
             </w:pPr>
+            <w:r>
+              <w:rPr>
+                <w:rFonts w:ascii="Calibri" w:hAnsi="Calibri"/>
+                <w:sz w:val="22"/>
+                <w:lang w:val="pt-BR"/>
+              </w:rPr>
+              <w:t>Verificar a correta navegação através do Sistema, com a utilização do Mouse e Teclas de Atalho, assim como o acesso aos menus através da tecla TAB.</w:t>
+            </w:r>
+          </w:p>
+          <w:p>
+            <w:pPr>
+              <w:pStyle w:val="Corpodetexto"/>
+              <w:numPr>
+                <w:ilvl w:val="0"/>
+                <w:numId w:val="38"/>
+              </w:numPr>
+              <w:jc w:val="both"/>
+              <w:rPr>
+                <w:rFonts w:ascii="Calibri" w:hAnsi="Calibri"/>
+                <w:sz w:val="22"/>
+                <w:lang w:val="pt-BR"/>
+              </w:rPr>
+            </w:pPr>
+            <w:r>
+              <w:rPr>
+                <w:rFonts w:ascii="Calibri" w:hAnsi="Calibri"/>
+                <w:sz w:val="22"/>
+                <w:lang w:val="pt-BR"/>
+              </w:rPr>
+              <w:t>Verificar a correta posição dos itens na tela do Sistema.</w:t>
+            </w:r>
+          </w:p>
+          <w:p>
+            <w:pPr>
+              <w:pStyle w:val="Corpodetexto"/>
+              <w:numPr>
+                <w:ilvl w:val="0"/>
+                <w:numId w:val="38"/>
+              </w:numPr>
+              <w:jc w:val="both"/>
+              <w:rPr>
+                <w:rFonts w:ascii="Calibri" w:hAnsi="Calibri"/>
+                <w:sz w:val="22"/>
+                <w:lang w:val="pt-BR"/>
+              </w:rPr>
+            </w:pPr>
+            <w:r>
+              <w:rPr>
+                <w:rFonts w:ascii="Calibri" w:hAnsi="Calibri"/>
+                <w:sz w:val="22"/>
+                <w:lang w:val="pt-BR"/>
+              </w:rPr>
+              <w:t>Verificar se as fontes e cores encontram-se nos padrões exigidos.</w:t>
+            </w:r>
           </w:p>
         </w:tc>
       </w:tr>
@@ -7455,6 +8406,7 @@
           <w:p>
             <w:pPr>
               <w:pStyle w:val="Corpodetexto"/>
+              <w:ind w:left="0"/>
               <w:jc w:val="both"/>
               <w:rPr>
                 <w:rFonts w:ascii="Calibri" w:hAnsi="Calibri"/>
@@ -7462,6 +8414,14 @@
                 <w:lang w:val="pt-BR"/>
               </w:rPr>
             </w:pPr>
+            <w:r>
+              <w:rPr>
+                <w:rFonts w:ascii="Calibri" w:hAnsi="Calibri"/>
+                <w:sz w:val="22"/>
+                <w:lang w:val="pt-BR"/>
+              </w:rPr>
+              <w:t>Executar os Casos de Testes para cada uma das janelas do Sistema, para verificar a correta exibição dos campos e a formatação dos textos e imagens exibidas.</w:t>
+            </w:r>
           </w:p>
         </w:tc>
       </w:tr>
@@ -7499,12 +8459,21 @@
           <w:p>
             <w:pPr>
               <w:pStyle w:val="Corpodetexto"/>
+              <w:ind w:left="0"/>
               <w:rPr>
                 <w:rFonts w:ascii="Calibri" w:hAnsi="Calibri"/>
                 <w:sz w:val="22"/>
                 <w:lang w:val="pt-BR"/>
               </w:rPr>
             </w:pPr>
+            <w:r>
+              <w:rPr>
+                <w:rFonts w:ascii="Calibri" w:hAnsi="Calibri"/>
+                <w:sz w:val="22"/>
+                <w:lang w:val="pt-BR"/>
+              </w:rPr>
+              <w:t>As janelas estão corretamente enquadradas nos padrões desejados.</w:t>
+            </w:r>
           </w:p>
         </w:tc>
       </w:tr>
@@ -7542,12 +8511,21 @@
           <w:p>
             <w:pPr>
               <w:pStyle w:val="Corpodetexto"/>
+              <w:ind w:left="0"/>
               <w:rPr>
                 <w:rFonts w:ascii="Calibri" w:hAnsi="Calibri"/>
                 <w:sz w:val="22"/>
                 <w:lang w:val="pt-BR"/>
               </w:rPr>
             </w:pPr>
+            <w:r>
+              <w:rPr>
+                <w:rFonts w:ascii="Calibri" w:hAnsi="Calibri"/>
+                <w:sz w:val="22"/>
+                <w:lang w:val="pt-BR"/>
+              </w:rPr>
+              <w:t>Os testes devem ser realizados manualmente, através da navegação do usuário em todas as interfaces gráficas do Sistema.</w:t>
+            </w:r>
           </w:p>
         </w:tc>
       </w:tr>
@@ -7582,22 +8560,22 @@
           <w:lang w:val="pt-BR"/>
         </w:rPr>
       </w:pPr>
-      <w:bookmarkStart w:id="54" w:name="_Toc242451460"/>
+      <w:bookmarkStart w:id="53" w:name="_Toc242451460"/>
+      <w:bookmarkEnd w:id="48"/>
       <w:bookmarkEnd w:id="49"/>
       <w:bookmarkEnd w:id="50"/>
       <w:bookmarkEnd w:id="51"/>
       <w:bookmarkEnd w:id="52"/>
+      <w:r>
+        <w:rPr>
+          <w:rFonts w:ascii="Calibri" w:hAnsi="Calibri"/>
+          <w:b/>
+          <w:sz w:val="22"/>
+          <w:lang w:val="pt-BR"/>
+        </w:rPr>
+        <w:t>Teste de Performance</w:t>
+      </w:r>
       <w:bookmarkEnd w:id="53"/>
-      <w:r>
-        <w:rPr>
-          <w:rFonts w:ascii="Calibri" w:hAnsi="Calibri"/>
-          <w:b/>
-          <w:sz w:val="22"/>
-          <w:lang w:val="pt-BR"/>
-        </w:rPr>
-        <w:t>Teste de Performance</w:t>
-      </w:r>
-      <w:bookmarkEnd w:id="54"/>
     </w:p>
     <w:p>
       <w:pPr>
@@ -7669,6 +8647,8 @@
                 <w:lang w:val="pt-BR"/>
               </w:rPr>
             </w:pPr>
+            <w:bookmarkStart w:id="54" w:name="_GoBack"/>
+            <w:bookmarkEnd w:id="54"/>
           </w:p>
         </w:tc>
       </w:tr>
@@ -7739,7 +8719,6 @@
                 <w:sz w:val="22"/>
                 <w:lang w:val="pt-BR"/>
               </w:rPr>
-              <w:lastRenderedPageBreak/>
               <w:t>Critério de Finalização:</w:t>
             </w:r>
           </w:p>
@@ -8065,6 +9044,30 @@
     </w:p>
     <w:p>
       <w:pPr>
+        <w:rPr>
+          <w:lang w:val="pt-BR"/>
+        </w:rPr>
+      </w:pPr>
+    </w:p>
+    <w:p>
+      <w:pPr>
+        <w:pStyle w:val="Ttulo3"/>
+        <w:numPr>
+          <w:ilvl w:val="0"/>
+          <w:numId w:val="0"/>
+        </w:numPr>
+        <w:spacing w:before="200" w:line="120" w:lineRule="exact"/>
+        <w:rPr>
+          <w:rFonts w:ascii="Calibri" w:hAnsi="Calibri"/>
+          <w:b/>
+          <w:sz w:val="22"/>
+          <w:lang w:val="pt-BR"/>
+        </w:rPr>
+      </w:pPr>
+      <w:bookmarkStart w:id="62" w:name="_Toc242451462"/>
+    </w:p>
+    <w:p>
+      <w:pPr>
         <w:pStyle w:val="Ttulo3"/>
         <w:spacing w:before="200" w:line="120" w:lineRule="exact"/>
         <w:rPr>
@@ -8074,7 +9077,6 @@
           <w:lang w:val="pt-BR"/>
         </w:rPr>
       </w:pPr>
-      <w:bookmarkStart w:id="62" w:name="_Toc242451462"/>
       <w:r>
         <w:rPr>
           <w:rFonts w:ascii="Calibri" w:hAnsi="Calibri"/>
@@ -10113,6 +11115,119 @@
     </w:lvl>
   </w:abstractNum>
   <w:abstractNum w:abstractNumId="1">
+    <w:nsid w:val="0BF61432"/>
+    <w:multiLevelType w:val="hybridMultilevel"/>
+    <w:tmpl w:val="F888270E"/>
+    <w:lvl w:ilvl="0" w:tplc="04160001">
+      <w:start w:val="1"/>
+      <w:numFmt w:val="bullet"/>
+      <w:lvlText w:val=""/>
+      <w:lvlJc w:val="left"/>
+      <w:pPr>
+        <w:ind w:left="720" w:hanging="360"/>
+      </w:pPr>
+      <w:rPr>
+        <w:rFonts w:ascii="Symbol" w:hAnsi="Symbol" w:hint="default"/>
+      </w:rPr>
+    </w:lvl>
+    <w:lvl w:ilvl="1" w:tplc="04160003" w:tentative="1">
+      <w:start w:val="1"/>
+      <w:numFmt w:val="bullet"/>
+      <w:lvlText w:val="o"/>
+      <w:lvlJc w:val="left"/>
+      <w:pPr>
+        <w:ind w:left="1440" w:hanging="360"/>
+      </w:pPr>
+      <w:rPr>
+        <w:rFonts w:ascii="Courier New" w:hAnsi="Courier New" w:cs="Courier New" w:hint="default"/>
+      </w:rPr>
+    </w:lvl>
+    <w:lvl w:ilvl="2" w:tplc="04160005" w:tentative="1">
+      <w:start w:val="1"/>
+      <w:numFmt w:val="bullet"/>
+      <w:lvlText w:val=""/>
+      <w:lvlJc w:val="left"/>
+      <w:pPr>
+        <w:ind w:left="2160" w:hanging="360"/>
+      </w:pPr>
+      <w:rPr>
+        <w:rFonts w:ascii="Wingdings" w:hAnsi="Wingdings" w:hint="default"/>
+      </w:rPr>
+    </w:lvl>
+    <w:lvl w:ilvl="3" w:tplc="04160001" w:tentative="1">
+      <w:start w:val="1"/>
+      <w:numFmt w:val="bullet"/>
+      <w:lvlText w:val=""/>
+      <w:lvlJc w:val="left"/>
+      <w:pPr>
+        <w:ind w:left="2880" w:hanging="360"/>
+      </w:pPr>
+      <w:rPr>
+        <w:rFonts w:ascii="Symbol" w:hAnsi="Symbol" w:hint="default"/>
+      </w:rPr>
+    </w:lvl>
+    <w:lvl w:ilvl="4" w:tplc="04160003" w:tentative="1">
+      <w:start w:val="1"/>
+      <w:numFmt w:val="bullet"/>
+      <w:lvlText w:val="o"/>
+      <w:lvlJc w:val="left"/>
+      <w:pPr>
+        <w:ind w:left="3600" w:hanging="360"/>
+      </w:pPr>
+      <w:rPr>
+        <w:rFonts w:ascii="Courier New" w:hAnsi="Courier New" w:cs="Courier New" w:hint="default"/>
+      </w:rPr>
+    </w:lvl>
+    <w:lvl w:ilvl="5" w:tplc="04160005" w:tentative="1">
+      <w:start w:val="1"/>
+      <w:numFmt w:val="bullet"/>
+      <w:lvlText w:val=""/>
+      <w:lvlJc w:val="left"/>
+      <w:pPr>
+        <w:ind w:left="4320" w:hanging="360"/>
+      </w:pPr>
+      <w:rPr>
+        <w:rFonts w:ascii="Wingdings" w:hAnsi="Wingdings" w:hint="default"/>
+      </w:rPr>
+    </w:lvl>
+    <w:lvl w:ilvl="6" w:tplc="04160001" w:tentative="1">
+      <w:start w:val="1"/>
+      <w:numFmt w:val="bullet"/>
+      <w:lvlText w:val=""/>
+      <w:lvlJc w:val="left"/>
+      <w:pPr>
+        <w:ind w:left="5040" w:hanging="360"/>
+      </w:pPr>
+      <w:rPr>
+        <w:rFonts w:ascii="Symbol" w:hAnsi="Symbol" w:hint="default"/>
+      </w:rPr>
+    </w:lvl>
+    <w:lvl w:ilvl="7" w:tplc="04160003" w:tentative="1">
+      <w:start w:val="1"/>
+      <w:numFmt w:val="bullet"/>
+      <w:lvlText w:val="o"/>
+      <w:lvlJc w:val="left"/>
+      <w:pPr>
+        <w:ind w:left="5760" w:hanging="360"/>
+      </w:pPr>
+      <w:rPr>
+        <w:rFonts w:ascii="Courier New" w:hAnsi="Courier New" w:cs="Courier New" w:hint="default"/>
+      </w:rPr>
+    </w:lvl>
+    <w:lvl w:ilvl="8" w:tplc="04160005" w:tentative="1">
+      <w:start w:val="1"/>
+      <w:numFmt w:val="bullet"/>
+      <w:lvlText w:val=""/>
+      <w:lvlJc w:val="left"/>
+      <w:pPr>
+        <w:ind w:left="6480" w:hanging="360"/>
+      </w:pPr>
+      <w:rPr>
+        <w:rFonts w:ascii="Wingdings" w:hAnsi="Wingdings" w:hint="default"/>
+      </w:rPr>
+    </w:lvl>
+  </w:abstractNum>
+  <w:abstractNum w:abstractNumId="2">
     <w:nsid w:val="12D7718E"/>
     <w:multiLevelType w:val="hybridMultilevel"/>
     <w:tmpl w:val="65922D58"/>
@@ -10252,7 +11367,120 @@
       </w:rPr>
     </w:lvl>
   </w:abstractNum>
-  <w:abstractNum w:abstractNumId="2">
+  <w:abstractNum w:abstractNumId="3">
+    <w:nsid w:val="148B4916"/>
+    <w:multiLevelType w:val="hybridMultilevel"/>
+    <w:tmpl w:val="37D8CE82"/>
+    <w:lvl w:ilvl="0" w:tplc="04160005">
+      <w:start w:val="1"/>
+      <w:numFmt w:val="bullet"/>
+      <w:lvlText w:val=""/>
+      <w:lvlJc w:val="left"/>
+      <w:pPr>
+        <w:ind w:left="1440" w:hanging="360"/>
+      </w:pPr>
+      <w:rPr>
+        <w:rFonts w:ascii="Wingdings" w:hAnsi="Wingdings" w:hint="default"/>
+      </w:rPr>
+    </w:lvl>
+    <w:lvl w:ilvl="1" w:tplc="04160003" w:tentative="1">
+      <w:start w:val="1"/>
+      <w:numFmt w:val="bullet"/>
+      <w:lvlText w:val="o"/>
+      <w:lvlJc w:val="left"/>
+      <w:pPr>
+        <w:ind w:left="2160" w:hanging="360"/>
+      </w:pPr>
+      <w:rPr>
+        <w:rFonts w:ascii="Courier New" w:hAnsi="Courier New" w:cs="Courier New" w:hint="default"/>
+      </w:rPr>
+    </w:lvl>
+    <w:lvl w:ilvl="2" w:tplc="04160005" w:tentative="1">
+      <w:start w:val="1"/>
+      <w:numFmt w:val="bullet"/>
+      <w:lvlText w:val=""/>
+      <w:lvlJc w:val="left"/>
+      <w:pPr>
+        <w:ind w:left="2880" w:hanging="360"/>
+      </w:pPr>
+      <w:rPr>
+        <w:rFonts w:ascii="Wingdings" w:hAnsi="Wingdings" w:hint="default"/>
+      </w:rPr>
+    </w:lvl>
+    <w:lvl w:ilvl="3" w:tplc="04160001" w:tentative="1">
+      <w:start w:val="1"/>
+      <w:numFmt w:val="bullet"/>
+      <w:lvlText w:val=""/>
+      <w:lvlJc w:val="left"/>
+      <w:pPr>
+        <w:ind w:left="3600" w:hanging="360"/>
+      </w:pPr>
+      <w:rPr>
+        <w:rFonts w:ascii="Symbol" w:hAnsi="Symbol" w:hint="default"/>
+      </w:rPr>
+    </w:lvl>
+    <w:lvl w:ilvl="4" w:tplc="04160003" w:tentative="1">
+      <w:start w:val="1"/>
+      <w:numFmt w:val="bullet"/>
+      <w:lvlText w:val="o"/>
+      <w:lvlJc w:val="left"/>
+      <w:pPr>
+        <w:ind w:left="4320" w:hanging="360"/>
+      </w:pPr>
+      <w:rPr>
+        <w:rFonts w:ascii="Courier New" w:hAnsi="Courier New" w:cs="Courier New" w:hint="default"/>
+      </w:rPr>
+    </w:lvl>
+    <w:lvl w:ilvl="5" w:tplc="04160005" w:tentative="1">
+      <w:start w:val="1"/>
+      <w:numFmt w:val="bullet"/>
+      <w:lvlText w:val=""/>
+      <w:lvlJc w:val="left"/>
+      <w:pPr>
+        <w:ind w:left="5040" w:hanging="360"/>
+      </w:pPr>
+      <w:rPr>
+        <w:rFonts w:ascii="Wingdings" w:hAnsi="Wingdings" w:hint="default"/>
+      </w:rPr>
+    </w:lvl>
+    <w:lvl w:ilvl="6" w:tplc="04160001" w:tentative="1">
+      <w:start w:val="1"/>
+      <w:numFmt w:val="bullet"/>
+      <w:lvlText w:val=""/>
+      <w:lvlJc w:val="left"/>
+      <w:pPr>
+        <w:ind w:left="5760" w:hanging="360"/>
+      </w:pPr>
+      <w:rPr>
+        <w:rFonts w:ascii="Symbol" w:hAnsi="Symbol" w:hint="default"/>
+      </w:rPr>
+    </w:lvl>
+    <w:lvl w:ilvl="7" w:tplc="04160003" w:tentative="1">
+      <w:start w:val="1"/>
+      <w:numFmt w:val="bullet"/>
+      <w:lvlText w:val="o"/>
+      <w:lvlJc w:val="left"/>
+      <w:pPr>
+        <w:ind w:left="6480" w:hanging="360"/>
+      </w:pPr>
+      <w:rPr>
+        <w:rFonts w:ascii="Courier New" w:hAnsi="Courier New" w:cs="Courier New" w:hint="default"/>
+      </w:rPr>
+    </w:lvl>
+    <w:lvl w:ilvl="8" w:tplc="04160005" w:tentative="1">
+      <w:start w:val="1"/>
+      <w:numFmt w:val="bullet"/>
+      <w:lvlText w:val=""/>
+      <w:lvlJc w:val="left"/>
+      <w:pPr>
+        <w:ind w:left="7200" w:hanging="360"/>
+      </w:pPr>
+      <w:rPr>
+        <w:rFonts w:ascii="Wingdings" w:hAnsi="Wingdings" w:hint="default"/>
+      </w:rPr>
+    </w:lvl>
+  </w:abstractNum>
+  <w:abstractNum w:abstractNumId="4">
     <w:nsid w:val="1D307343"/>
     <w:multiLevelType w:val="hybridMultilevel"/>
     <w:tmpl w:val="F02C5A14"/>
@@ -10365,7 +11593,7 @@
       </w:rPr>
     </w:lvl>
   </w:abstractNum>
-  <w:abstractNum w:abstractNumId="3">
+  <w:abstractNum w:abstractNumId="5">
     <w:nsid w:val="1E432747"/>
     <w:multiLevelType w:val="hybridMultilevel"/>
     <w:tmpl w:val="1ED2B462"/>
@@ -10478,7 +11706,7 @@
       </w:rPr>
     </w:lvl>
   </w:abstractNum>
-  <w:abstractNum w:abstractNumId="4">
+  <w:abstractNum w:abstractNumId="6">
     <w:nsid w:val="216553A0"/>
     <w:multiLevelType w:val="hybridMultilevel"/>
     <w:tmpl w:val="C3B8F294"/>
@@ -10591,7 +11819,7 @@
       </w:rPr>
     </w:lvl>
   </w:abstractNum>
-  <w:abstractNum w:abstractNumId="5">
+  <w:abstractNum w:abstractNumId="7">
     <w:nsid w:val="26EB2C5A"/>
     <w:multiLevelType w:val="hybridMultilevel"/>
     <w:tmpl w:val="43D4AB28"/>
@@ -10704,7 +11932,120 @@
       </w:rPr>
     </w:lvl>
   </w:abstractNum>
-  <w:abstractNum w:abstractNumId="6">
+  <w:abstractNum w:abstractNumId="8">
+    <w:nsid w:val="2DF435C1"/>
+    <w:multiLevelType w:val="hybridMultilevel"/>
+    <w:tmpl w:val="C5BA12E0"/>
+    <w:lvl w:ilvl="0" w:tplc="04160001">
+      <w:start w:val="1"/>
+      <w:numFmt w:val="bullet"/>
+      <w:lvlText w:val=""/>
+      <w:lvlJc w:val="left"/>
+      <w:pPr>
+        <w:ind w:left="720" w:hanging="360"/>
+      </w:pPr>
+      <w:rPr>
+        <w:rFonts w:ascii="Symbol" w:hAnsi="Symbol" w:hint="default"/>
+      </w:rPr>
+    </w:lvl>
+    <w:lvl w:ilvl="1" w:tplc="04160003" w:tentative="1">
+      <w:start w:val="1"/>
+      <w:numFmt w:val="bullet"/>
+      <w:lvlText w:val="o"/>
+      <w:lvlJc w:val="left"/>
+      <w:pPr>
+        <w:ind w:left="1440" w:hanging="360"/>
+      </w:pPr>
+      <w:rPr>
+        <w:rFonts w:ascii="Courier New" w:hAnsi="Courier New" w:cs="Courier New" w:hint="default"/>
+      </w:rPr>
+    </w:lvl>
+    <w:lvl w:ilvl="2" w:tplc="04160005" w:tentative="1">
+      <w:start w:val="1"/>
+      <w:numFmt w:val="bullet"/>
+      <w:lvlText w:val=""/>
+      <w:lvlJc w:val="left"/>
+      <w:pPr>
+        <w:ind w:left="2160" w:hanging="360"/>
+      </w:pPr>
+      <w:rPr>
+        <w:rFonts w:ascii="Wingdings" w:hAnsi="Wingdings" w:hint="default"/>
+      </w:rPr>
+    </w:lvl>
+    <w:lvl w:ilvl="3" w:tplc="04160001" w:tentative="1">
+      <w:start w:val="1"/>
+      <w:numFmt w:val="bullet"/>
+      <w:lvlText w:val=""/>
+      <w:lvlJc w:val="left"/>
+      <w:pPr>
+        <w:ind w:left="2880" w:hanging="360"/>
+      </w:pPr>
+      <w:rPr>
+        <w:rFonts w:ascii="Symbol" w:hAnsi="Symbol" w:hint="default"/>
+      </w:rPr>
+    </w:lvl>
+    <w:lvl w:ilvl="4" w:tplc="04160003" w:tentative="1">
+      <w:start w:val="1"/>
+      <w:numFmt w:val="bullet"/>
+      <w:lvlText w:val="o"/>
+      <w:lvlJc w:val="left"/>
+      <w:pPr>
+        <w:ind w:left="3600" w:hanging="360"/>
+      </w:pPr>
+      <w:rPr>
+        <w:rFonts w:ascii="Courier New" w:hAnsi="Courier New" w:cs="Courier New" w:hint="default"/>
+      </w:rPr>
+    </w:lvl>
+    <w:lvl w:ilvl="5" w:tplc="04160005" w:tentative="1">
+      <w:start w:val="1"/>
+      <w:numFmt w:val="bullet"/>
+      <w:lvlText w:val=""/>
+      <w:lvlJc w:val="left"/>
+      <w:pPr>
+        <w:ind w:left="4320" w:hanging="360"/>
+      </w:pPr>
+      <w:rPr>
+        <w:rFonts w:ascii="Wingdings" w:hAnsi="Wingdings" w:hint="default"/>
+      </w:rPr>
+    </w:lvl>
+    <w:lvl w:ilvl="6" w:tplc="04160001" w:tentative="1">
+      <w:start w:val="1"/>
+      <w:numFmt w:val="bullet"/>
+      <w:lvlText w:val=""/>
+      <w:lvlJc w:val="left"/>
+      <w:pPr>
+        <w:ind w:left="5040" w:hanging="360"/>
+      </w:pPr>
+      <w:rPr>
+        <w:rFonts w:ascii="Symbol" w:hAnsi="Symbol" w:hint="default"/>
+      </w:rPr>
+    </w:lvl>
+    <w:lvl w:ilvl="7" w:tplc="04160003" w:tentative="1">
+      <w:start w:val="1"/>
+      <w:numFmt w:val="bullet"/>
+      <w:lvlText w:val="o"/>
+      <w:lvlJc w:val="left"/>
+      <w:pPr>
+        <w:ind w:left="5760" w:hanging="360"/>
+      </w:pPr>
+      <w:rPr>
+        <w:rFonts w:ascii="Courier New" w:hAnsi="Courier New" w:cs="Courier New" w:hint="default"/>
+      </w:rPr>
+    </w:lvl>
+    <w:lvl w:ilvl="8" w:tplc="04160005" w:tentative="1">
+      <w:start w:val="1"/>
+      <w:numFmt w:val="bullet"/>
+      <w:lvlText w:val=""/>
+      <w:lvlJc w:val="left"/>
+      <w:pPr>
+        <w:ind w:left="6480" w:hanging="360"/>
+      </w:pPr>
+      <w:rPr>
+        <w:rFonts w:ascii="Wingdings" w:hAnsi="Wingdings" w:hint="default"/>
+      </w:rPr>
+    </w:lvl>
+  </w:abstractNum>
+  <w:abstractNum w:abstractNumId="9">
     <w:nsid w:val="32AE06D8"/>
     <w:multiLevelType w:val="hybridMultilevel"/>
     <w:tmpl w:val="F24E4D78"/>
@@ -10817,7 +12158,7 @@
       </w:rPr>
     </w:lvl>
   </w:abstractNum>
-  <w:abstractNum w:abstractNumId="7">
+  <w:abstractNum w:abstractNumId="10">
     <w:nsid w:val="36343612"/>
     <w:multiLevelType w:val="hybridMultilevel"/>
     <w:tmpl w:val="1D7A2104"/>
@@ -10957,7 +12298,7 @@
       </w:rPr>
     </w:lvl>
   </w:abstractNum>
-  <w:abstractNum w:abstractNumId="8">
+  <w:abstractNum w:abstractNumId="11">
     <w:nsid w:val="38A3751D"/>
     <w:multiLevelType w:val="singleLevel"/>
     <w:tmpl w:val="4DB8024E"/>
@@ -10977,7 +12318,7 @@
       </w:rPr>
     </w:lvl>
   </w:abstractNum>
-  <w:abstractNum w:abstractNumId="9">
+  <w:abstractNum w:abstractNumId="12">
     <w:nsid w:val="3DA23BC0"/>
     <w:multiLevelType w:val="hybridMultilevel"/>
     <w:tmpl w:val="08A2AC30"/>
@@ -11090,7 +12431,7 @@
       </w:rPr>
     </w:lvl>
   </w:abstractNum>
-  <w:abstractNum w:abstractNumId="10">
+  <w:abstractNum w:abstractNumId="13">
     <w:nsid w:val="4536748C"/>
     <w:multiLevelType w:val="hybridMultilevel"/>
     <w:tmpl w:val="3620CE86"/>
@@ -11203,7 +12544,7 @@
       </w:rPr>
     </w:lvl>
   </w:abstractNum>
-  <w:abstractNum w:abstractNumId="11">
+  <w:abstractNum w:abstractNumId="14">
     <w:nsid w:val="505807D1"/>
     <w:multiLevelType w:val="hybridMultilevel"/>
     <w:tmpl w:val="18FA7FD2"/>
@@ -11316,7 +12657,7 @@
       </w:rPr>
     </w:lvl>
   </w:abstractNum>
-  <w:abstractNum w:abstractNumId="12">
+  <w:abstractNum w:abstractNumId="15">
     <w:nsid w:val="50CF554E"/>
     <w:multiLevelType w:val="hybridMultilevel"/>
     <w:tmpl w:val="B1C2DE08"/>
@@ -11429,7 +12770,7 @@
       </w:rPr>
     </w:lvl>
   </w:abstractNum>
-  <w:abstractNum w:abstractNumId="13">
+  <w:abstractNum w:abstractNumId="16">
     <w:nsid w:val="54D07E2D"/>
     <w:multiLevelType w:val="hybridMultilevel"/>
     <w:tmpl w:val="901616D4"/>
@@ -11542,7 +12883,7 @@
       </w:rPr>
     </w:lvl>
   </w:abstractNum>
-  <w:abstractNum w:abstractNumId="14">
+  <w:abstractNum w:abstractNumId="17">
     <w:nsid w:val="55A73E31"/>
     <w:multiLevelType w:val="hybridMultilevel"/>
     <w:tmpl w:val="3A9A914E"/>
@@ -11655,7 +12996,7 @@
       </w:rPr>
     </w:lvl>
   </w:abstractNum>
-  <w:abstractNum w:abstractNumId="15">
+  <w:abstractNum w:abstractNumId="18">
     <w:nsid w:val="578F506F"/>
     <w:multiLevelType w:val="hybridMultilevel"/>
     <w:tmpl w:val="E4C04308"/>
@@ -11795,7 +13136,7 @@
       </w:rPr>
     </w:lvl>
   </w:abstractNum>
-  <w:abstractNum w:abstractNumId="16">
+  <w:abstractNum w:abstractNumId="19">
     <w:nsid w:val="5A484C5A"/>
     <w:multiLevelType w:val="hybridMultilevel"/>
     <w:tmpl w:val="B2AAD6F0"/>
@@ -11935,7 +13276,7 @@
       </w:rPr>
     </w:lvl>
   </w:abstractNum>
-  <w:abstractNum w:abstractNumId="17">
+  <w:abstractNum w:abstractNumId="20">
     <w:nsid w:val="5D070E9C"/>
     <w:multiLevelType w:val="hybridMultilevel"/>
     <w:tmpl w:val="74D6ADBA"/>
@@ -12075,7 +13416,7 @@
       </w:rPr>
     </w:lvl>
   </w:abstractNum>
-  <w:abstractNum w:abstractNumId="18">
+  <w:abstractNum w:abstractNumId="21">
     <w:nsid w:val="5DF01911"/>
     <w:multiLevelType w:val="singleLevel"/>
     <w:tmpl w:val="04160001"/>
@@ -12095,7 +13436,120 @@
       </w:rPr>
     </w:lvl>
   </w:abstractNum>
-  <w:abstractNum w:abstractNumId="19">
+  <w:abstractNum w:abstractNumId="22">
+    <w:nsid w:val="65BC2BBB"/>
+    <w:multiLevelType w:val="hybridMultilevel"/>
+    <w:tmpl w:val="BC128C5A"/>
+    <w:lvl w:ilvl="0" w:tplc="04160001">
+      <w:start w:val="1"/>
+      <w:numFmt w:val="bullet"/>
+      <w:lvlText w:val=""/>
+      <w:lvlJc w:val="left"/>
+      <w:pPr>
+        <w:ind w:left="720" w:hanging="360"/>
+      </w:pPr>
+      <w:rPr>
+        <w:rFonts w:ascii="Symbol" w:hAnsi="Symbol" w:hint="default"/>
+      </w:rPr>
+    </w:lvl>
+    <w:lvl w:ilvl="1" w:tplc="04160003" w:tentative="1">
+      <w:start w:val="1"/>
+      <w:numFmt w:val="bullet"/>
+      <w:lvlText w:val="o"/>
+      <w:lvlJc w:val="left"/>
+      <w:pPr>
+        <w:ind w:left="1440" w:hanging="360"/>
+      </w:pPr>
+      <w:rPr>
+        <w:rFonts w:ascii="Courier New" w:hAnsi="Courier New" w:cs="Courier New" w:hint="default"/>
+      </w:rPr>
+    </w:lvl>
+    <w:lvl w:ilvl="2" w:tplc="04160005" w:tentative="1">
+      <w:start w:val="1"/>
+      <w:numFmt w:val="bullet"/>
+      <w:lvlText w:val=""/>
+      <w:lvlJc w:val="left"/>
+      <w:pPr>
+        <w:ind w:left="2160" w:hanging="360"/>
+      </w:pPr>
+      <w:rPr>
+        <w:rFonts w:ascii="Wingdings" w:hAnsi="Wingdings" w:hint="default"/>
+      </w:rPr>
+    </w:lvl>
+    <w:lvl w:ilvl="3" w:tplc="04160001" w:tentative="1">
+      <w:start w:val="1"/>
+      <w:numFmt w:val="bullet"/>
+      <w:lvlText w:val=""/>
+      <w:lvlJc w:val="left"/>
+      <w:pPr>
+        <w:ind w:left="2880" w:hanging="360"/>
+      </w:pPr>
+      <w:rPr>
+        <w:rFonts w:ascii="Symbol" w:hAnsi="Symbol" w:hint="default"/>
+      </w:rPr>
+    </w:lvl>
+    <w:lvl w:ilvl="4" w:tplc="04160003" w:tentative="1">
+      <w:start w:val="1"/>
+      <w:numFmt w:val="bullet"/>
+      <w:lvlText w:val="o"/>
+      <w:lvlJc w:val="left"/>
+      <w:pPr>
+        <w:ind w:left="3600" w:hanging="360"/>
+      </w:pPr>
+      <w:rPr>
+        <w:rFonts w:ascii="Courier New" w:hAnsi="Courier New" w:cs="Courier New" w:hint="default"/>
+      </w:rPr>
+    </w:lvl>
+    <w:lvl w:ilvl="5" w:tplc="04160005" w:tentative="1">
+      <w:start w:val="1"/>
+      <w:numFmt w:val="bullet"/>
+      <w:lvlText w:val=""/>
+      <w:lvlJc w:val="left"/>
+      <w:pPr>
+        <w:ind w:left="4320" w:hanging="360"/>
+      </w:pPr>
+      <w:rPr>
+        <w:rFonts w:ascii="Wingdings" w:hAnsi="Wingdings" w:hint="default"/>
+      </w:rPr>
+    </w:lvl>
+    <w:lvl w:ilvl="6" w:tplc="04160001" w:tentative="1">
+      <w:start w:val="1"/>
+      <w:numFmt w:val="bullet"/>
+      <w:lvlText w:val=""/>
+      <w:lvlJc w:val="left"/>
+      <w:pPr>
+        <w:ind w:left="5040" w:hanging="360"/>
+      </w:pPr>
+      <w:rPr>
+        <w:rFonts w:ascii="Symbol" w:hAnsi="Symbol" w:hint="default"/>
+      </w:rPr>
+    </w:lvl>
+    <w:lvl w:ilvl="7" w:tplc="04160003" w:tentative="1">
+      <w:start w:val="1"/>
+      <w:numFmt w:val="bullet"/>
+      <w:lvlText w:val="o"/>
+      <w:lvlJc w:val="left"/>
+      <w:pPr>
+        <w:ind w:left="5760" w:hanging="360"/>
+      </w:pPr>
+      <w:rPr>
+        <w:rFonts w:ascii="Courier New" w:hAnsi="Courier New" w:cs="Courier New" w:hint="default"/>
+      </w:rPr>
+    </w:lvl>
+    <w:lvl w:ilvl="8" w:tplc="04160005" w:tentative="1">
+      <w:start w:val="1"/>
+      <w:numFmt w:val="bullet"/>
+      <w:lvlText w:val=""/>
+      <w:lvlJc w:val="left"/>
+      <w:pPr>
+        <w:ind w:left="6480" w:hanging="360"/>
+      </w:pPr>
+      <w:rPr>
+        <w:rFonts w:ascii="Wingdings" w:hAnsi="Wingdings" w:hint="default"/>
+      </w:rPr>
+    </w:lvl>
+  </w:abstractNum>
+  <w:abstractNum w:abstractNumId="23">
     <w:nsid w:val="66355F29"/>
     <w:multiLevelType w:val="singleLevel"/>
     <w:tmpl w:val="04160001"/>
@@ -12115,7 +13569,7 @@
       </w:rPr>
     </w:lvl>
   </w:abstractNum>
-  <w:abstractNum w:abstractNumId="20">
+  <w:abstractNum w:abstractNumId="24">
     <w:nsid w:val="68205A90"/>
     <w:multiLevelType w:val="hybridMultilevel"/>
     <w:tmpl w:val="0C66034A"/>
@@ -12255,7 +13709,7 @@
       </w:rPr>
     </w:lvl>
   </w:abstractNum>
-  <w:abstractNum w:abstractNumId="21">
+  <w:abstractNum w:abstractNumId="25">
     <w:nsid w:val="6BDA5BF4"/>
     <w:multiLevelType w:val="hybridMultilevel"/>
     <w:tmpl w:val="F02C5A14"/>
@@ -12368,7 +13822,7 @@
       </w:rPr>
     </w:lvl>
   </w:abstractNum>
-  <w:abstractNum w:abstractNumId="22">
+  <w:abstractNum w:abstractNumId="26">
     <w:nsid w:val="6C444A37"/>
     <w:multiLevelType w:val="hybridMultilevel"/>
     <w:tmpl w:val="C65E9804"/>
@@ -12508,7 +13962,7 @@
       </w:rPr>
     </w:lvl>
   </w:abstractNum>
-  <w:abstractNum w:abstractNumId="23">
+  <w:abstractNum w:abstractNumId="27">
     <w:nsid w:val="70444391"/>
     <w:multiLevelType w:val="hybridMultilevel"/>
     <w:tmpl w:val="82EC0F96"/>
@@ -12621,7 +14075,7 @@
       </w:rPr>
     </w:lvl>
   </w:abstractNum>
-  <w:abstractNum w:abstractNumId="24">
+  <w:abstractNum w:abstractNumId="28">
     <w:nsid w:val="71D12AC9"/>
     <w:multiLevelType w:val="hybridMultilevel"/>
     <w:tmpl w:val="DC9E4022"/>
@@ -12734,7 +14188,7 @@
       </w:rPr>
     </w:lvl>
   </w:abstractNum>
-  <w:abstractNum w:abstractNumId="25">
+  <w:abstractNum w:abstractNumId="29">
     <w:nsid w:val="71D4300E"/>
     <w:multiLevelType w:val="hybridMultilevel"/>
     <w:tmpl w:val="8C62209E"/>
@@ -12874,7 +14328,7 @@
       </w:rPr>
     </w:lvl>
   </w:abstractNum>
-  <w:abstractNum w:abstractNumId="26">
+  <w:abstractNum w:abstractNumId="30">
     <w:nsid w:val="720A4A1D"/>
     <w:multiLevelType w:val="multilevel"/>
     <w:tmpl w:val="359045AC"/>
@@ -12989,7 +14443,7 @@
       </w:rPr>
     </w:lvl>
   </w:abstractNum>
-  <w:abstractNum w:abstractNumId="27">
+  <w:abstractNum w:abstractNumId="31">
     <w:nsid w:val="7B3D20E2"/>
     <w:multiLevelType w:val="hybridMultilevel"/>
     <w:tmpl w:val="8D5C81AC"/>
@@ -13139,73 +14593,73 @@
     <w:abstractNumId w:val="0"/>
   </w:num>
   <w:num w:numId="4">
-    <w:abstractNumId w:val="8"/>
+    <w:abstractNumId w:val="11"/>
   </w:num>
   <w:num w:numId="5">
+    <w:abstractNumId w:val="10"/>
+  </w:num>
+  <w:num w:numId="6">
+    <w:abstractNumId w:val="26"/>
+  </w:num>
+  <w:num w:numId="7">
+    <w:abstractNumId w:val="31"/>
+  </w:num>
+  <w:num w:numId="8">
+    <w:abstractNumId w:val="2"/>
+  </w:num>
+  <w:num w:numId="9">
+    <w:abstractNumId w:val="29"/>
+  </w:num>
+  <w:num w:numId="10">
+    <w:abstractNumId w:val="24"/>
+  </w:num>
+  <w:num w:numId="11">
+    <w:abstractNumId w:val="18"/>
+  </w:num>
+  <w:num w:numId="12">
+    <w:abstractNumId w:val="19"/>
+  </w:num>
+  <w:num w:numId="13">
+    <w:abstractNumId w:val="20"/>
+  </w:num>
+  <w:num w:numId="14">
+    <w:abstractNumId w:val="21"/>
+  </w:num>
+  <w:num w:numId="15">
+    <w:abstractNumId w:val="23"/>
+  </w:num>
+  <w:num w:numId="16">
+    <w:abstractNumId w:val="30"/>
+  </w:num>
+  <w:num w:numId="17">
+    <w:abstractNumId w:val="28"/>
+  </w:num>
+  <w:num w:numId="18">
+    <w:abstractNumId w:val="27"/>
+  </w:num>
+  <w:num w:numId="19">
     <w:abstractNumId w:val="7"/>
   </w:num>
-  <w:num w:numId="6">
-    <w:abstractNumId w:val="22"/>
-  </w:num>
-  <w:num w:numId="7">
-    <w:abstractNumId w:val="27"/>
-  </w:num>
-  <w:num w:numId="8">
-    <w:abstractNumId w:val="1"/>
-  </w:num>
-  <w:num w:numId="9">
+  <w:num w:numId="20">
     <w:abstractNumId w:val="25"/>
   </w:num>
-  <w:num w:numId="10">
-    <w:abstractNumId w:val="20"/>
+  <w:num w:numId="21">
+    <w:abstractNumId w:val="4"/>
   </w:num>
-  <w:num w:numId="11">
-    <w:abstractNumId w:val="15"/>
+  <w:num w:numId="22">
+    <w:abstractNumId w:val="13"/>
   </w:num>
-  <w:num w:numId="12">
+  <w:num w:numId="23">
+    <w:abstractNumId w:val="17"/>
+  </w:num>
+  <w:num w:numId="24">
     <w:abstractNumId w:val="16"/>
   </w:num>
-  <w:num w:numId="13">
-    <w:abstractNumId w:val="17"/>
-  </w:num>
-  <w:num w:numId="14">
-    <w:abstractNumId w:val="18"/>
-  </w:num>
-  <w:num w:numId="15">
-    <w:abstractNumId w:val="19"/>
-  </w:num>
-  <w:num w:numId="16">
-    <w:abstractNumId w:val="26"/>
-  </w:num>
-  <w:num w:numId="17">
-    <w:abstractNumId w:val="24"/>
-  </w:num>
-  <w:num w:numId="18">
-    <w:abstractNumId w:val="23"/>
-  </w:num>
-  <w:num w:numId="19">
-    <w:abstractNumId w:val="5"/>
-  </w:num>
-  <w:num w:numId="20">
-    <w:abstractNumId w:val="21"/>
-  </w:num>
-  <w:num w:numId="21">
-    <w:abstractNumId w:val="2"/>
-  </w:num>
-  <w:num w:numId="22">
-    <w:abstractNumId w:val="10"/>
-  </w:num>
-  <w:num w:numId="23">
-    <w:abstractNumId w:val="14"/>
-  </w:num>
-  <w:num w:numId="24">
-    <w:abstractNumId w:val="13"/>
-  </w:num>
   <w:num w:numId="25">
-    <w:abstractNumId w:val="4"/>
+    <w:abstractNumId w:val="6"/>
   </w:num>
   <w:num w:numId="26">
-    <w:abstractNumId w:val="6"/>
+    <w:abstractNumId w:val="9"/>
   </w:num>
   <w:num w:numId="27">
     <w:abstractNumId w:val="0"/>
@@ -13220,16 +14674,28 @@
     <w:abstractNumId w:val="0"/>
   </w:num>
   <w:num w:numId="31">
-    <w:abstractNumId w:val="9"/>
+    <w:abstractNumId w:val="12"/>
   </w:num>
   <w:num w:numId="32">
-    <w:abstractNumId w:val="11"/>
+    <w:abstractNumId w:val="14"/>
   </w:num>
   <w:num w:numId="33">
-    <w:abstractNumId w:val="12"/>
+    <w:abstractNumId w:val="15"/>
   </w:num>
   <w:num w:numId="34">
+    <w:abstractNumId w:val="5"/>
+  </w:num>
+  <w:num w:numId="35">
+    <w:abstractNumId w:val="8"/>
+  </w:num>
+  <w:num w:numId="36">
     <w:abstractNumId w:val="3"/>
+  </w:num>
+  <w:num w:numId="37">
+    <w:abstractNumId w:val="1"/>
+  </w:num>
+  <w:num w:numId="38">
+    <w:abstractNumId w:val="22"/>
   </w:num>
   <w:numIdMacAtCleanup w:val="26"/>
 </w:numbering>

</xml_diff>

<commit_message>
Riscos do Projeto e Cronograma
</commit_message>
<xml_diff>
--- a/Plano de Testes.docx
+++ b/Plano de Testes.docx
@@ -317,7 +317,7 @@
           <w:lang w:val="pt-BR"/>
         </w:rPr>
         <w:sectPr>
-          <w:headerReference w:type="default" r:id="rId7"/>
+          <w:headerReference w:type="default" r:id="rId8"/>
           <w:pgSz w:w="11906" w:h="16838" w:code="9"/>
           <w:pgMar w:top="1134" w:right="1418" w:bottom="2041" w:left="1418" w:header="680" w:footer="680" w:gutter="0"/>
           <w:cols w:space="720"/>
@@ -6078,7 +6078,7 @@
                 <w:lang w:val="pt-BR"/>
               </w:rPr>
             </w:pPr>
-            <w:hyperlink r:id="rId8" w:history="1">
+            <w:hyperlink r:id="rId9" w:history="1">
               <w:r>
                 <w:rPr>
                   <w:rStyle w:val="Hyperlink"/>
@@ -6146,7 +6146,7 @@
                 <w:lang w:val="pt-BR"/>
               </w:rPr>
             </w:pPr>
-            <w:hyperlink r:id="rId9" w:history="1">
+            <w:hyperlink r:id="rId10" w:history="1">
               <w:r>
                 <w:rPr>
                   <w:rStyle w:val="Hyperlink"/>
@@ -9063,14 +9063,7 @@
                 <w:sz w:val="22"/>
                 <w:lang w:val="pt-BR"/>
               </w:rPr>
-              <w:t>Se</w:t>
-            </w:r>
-            <w:r>
-              <w:rPr>
-                <w:sz w:val="22"/>
-                <w:lang w:val="pt-BR"/>
-              </w:rPr>
-              <w:t>gurança do Nível de Aplicação:  Verificar que apenas usuários cadastrados poderão ter acesso às funcionalidades do Sistema, como a modificação e acesso aos dados.</w:t>
+              <w:t>Segurança do Nível de Aplicação:  Verificar que apenas usuários cadastrados poderão ter acesso às funcionalidades do Sistema, como a modificação e acesso aos dados.</w:t>
             </w:r>
           </w:p>
           <w:p>
@@ -9092,14 +9085,7 @@
                 <w:sz w:val="22"/>
                 <w:lang w:val="pt-BR"/>
               </w:rPr>
-              <w:t>Segurança</w:t>
-            </w:r>
-            <w:r>
-              <w:rPr>
-                <w:sz w:val="22"/>
-                <w:lang w:val="pt-BR"/>
-              </w:rPr>
-              <w:t xml:space="preserve"> do Nível de Sistema:  Verificar que apenas usuários com acesso ao Sistema podem modificar, adicionar e remover funcionalidades.</w:t>
+              <w:t>Segurança do Nível de Sistema:  Verificar que apenas usuários com acesso ao Sistema podem modificar, adicionar e remover funcionalidades.</w:t>
             </w:r>
           </w:p>
         </w:tc>
@@ -9157,14 +9143,7 @@
                 <w:sz w:val="22"/>
                 <w:lang w:val="pt-BR"/>
               </w:rPr>
-              <w:t xml:space="preserve">Segurança do Nível de Aplicação:  </w:t>
-            </w:r>
-            <w:r>
-              <w:rPr>
-                <w:sz w:val="22"/>
-                <w:lang w:val="pt-BR"/>
-              </w:rPr>
-              <w:t>Identificar e listar todos os Atores possíveis e o acesso que cada um poderá ter.</w:t>
+              <w:t>Segurança do Nível de Aplicação:  Identificar e listar todos os Atores possíveis e o acesso que cada um poderá ter.</w:t>
             </w:r>
           </w:p>
           <w:p>
@@ -9189,21 +9168,7 @@
                 <w:sz w:val="22"/>
                 <w:lang w:val="pt-BR"/>
               </w:rPr>
-              <w:t>Criar</w:t>
-            </w:r>
-            <w:r>
-              <w:rPr>
-                <w:sz w:val="22"/>
-                <w:lang w:val="pt-BR"/>
-              </w:rPr>
-              <w:t xml:space="preserve"> testes </w:t>
-            </w:r>
-            <w:r>
-              <w:rPr>
-                <w:sz w:val="22"/>
-                <w:lang w:val="pt-BR"/>
-              </w:rPr>
-              <w:t xml:space="preserve">específicos </w:t>
+              <w:t xml:space="preserve">Criar testes específicos </w:t>
             </w:r>
             <w:r>
               <w:rPr>
@@ -9927,6 +9892,62 @@
     </w:p>
     <w:p>
       <w:pPr>
+        <w:rPr>
+          <w:lang w:val="pt-BR"/>
+        </w:rPr>
+      </w:pPr>
+    </w:p>
+    <w:p>
+      <w:pPr>
+        <w:rPr>
+          <w:lang w:val="pt-BR"/>
+        </w:rPr>
+      </w:pPr>
+    </w:p>
+    <w:p>
+      <w:pPr>
+        <w:rPr>
+          <w:lang w:val="pt-BR"/>
+        </w:rPr>
+      </w:pPr>
+    </w:p>
+    <w:p>
+      <w:pPr>
+        <w:rPr>
+          <w:lang w:val="pt-BR"/>
+        </w:rPr>
+      </w:pPr>
+    </w:p>
+    <w:p>
+      <w:pPr>
+        <w:rPr>
+          <w:lang w:val="pt-BR"/>
+        </w:rPr>
+      </w:pPr>
+    </w:p>
+    <w:p>
+      <w:pPr>
+        <w:rPr>
+          <w:lang w:val="pt-BR"/>
+        </w:rPr>
+      </w:pPr>
+    </w:p>
+    <w:p>
+      <w:pPr>
+        <w:rPr>
+          <w:lang w:val="pt-BR"/>
+        </w:rPr>
+      </w:pPr>
+    </w:p>
+    <w:p>
+      <w:pPr>
+        <w:rPr>
+          <w:lang w:val="pt-BR"/>
+        </w:rPr>
+      </w:pPr>
+    </w:p>
+    <w:p>
+      <w:pPr>
         <w:pStyle w:val="Ttulo2"/>
         <w:spacing w:before="360"/>
         <w:rPr>
@@ -9942,6 +9963,7 @@
           <w:sz w:val="22"/>
           <w:lang w:val="pt-BR"/>
         </w:rPr>
+        <w:lastRenderedPageBreak/>
         <w:t>Riscos</w:t>
       </w:r>
       <w:bookmarkEnd w:id="68"/>
@@ -9969,23 +9991,27 @@
       </w:tblPr>
       <w:tblGrid>
         <w:gridCol w:w="2039"/>
-        <w:gridCol w:w="2334"/>
-        <w:gridCol w:w="4132"/>
+        <w:gridCol w:w="4635"/>
+        <w:gridCol w:w="1831"/>
       </w:tblGrid>
       <w:tr>
         <w:tc>
           <w:tcPr>
             <w:tcW w:w="2039" w:type="dxa"/>
             <w:tcBorders>
-              <w:bottom w:val="single" w:sz="12" w:space="0" w:color="000000"/>
+              <w:top w:val="single" w:sz="2" w:space="0" w:color="auto"/>
+              <w:left w:val="single" w:sz="2" w:space="0" w:color="auto"/>
+              <w:bottom w:val="single" w:sz="2" w:space="0" w:color="auto"/>
+              <w:right w:val="single" w:sz="2" w:space="0" w:color="auto"/>
             </w:tcBorders>
           </w:tcPr>
           <w:p>
             <w:pPr>
               <w:pStyle w:val="Corpodetexto1"/>
-              <w:jc w:val="both"/>
-              <w:rPr>
-                <w:rFonts w:ascii="Calibri" w:hAnsi="Calibri"/>
+              <w:jc w:val="center"/>
+              <w:rPr>
+                <w:rFonts w:ascii="Calibri" w:hAnsi="Calibri"/>
+                <w:b/>
                 <w:sz w:val="22"/>
                 <w:lang w:val="pt-BR"/>
               </w:rPr>
@@ -9993,26 +10019,31 @@
             <w:r>
               <w:rPr>
                 <w:rFonts w:ascii="Calibri" w:hAnsi="Calibri"/>
-                <w:sz w:val="22"/>
-                <w:lang w:val="pt-BR"/>
-              </w:rPr>
-              <w:t xml:space="preserve">Risco </w:t>
+                <w:b/>
+                <w:sz w:val="22"/>
+                <w:lang w:val="pt-BR"/>
+              </w:rPr>
+              <w:t>Risco</w:t>
             </w:r>
           </w:p>
         </w:tc>
         <w:tc>
           <w:tcPr>
-            <w:tcW w:w="2334" w:type="dxa"/>
+            <w:tcW w:w="4635" w:type="dxa"/>
             <w:tcBorders>
-              <w:bottom w:val="single" w:sz="12" w:space="0" w:color="000000"/>
+              <w:top w:val="single" w:sz="2" w:space="0" w:color="auto"/>
+              <w:left w:val="single" w:sz="2" w:space="0" w:color="auto"/>
+              <w:bottom w:val="single" w:sz="2" w:space="0" w:color="auto"/>
+              <w:right w:val="single" w:sz="2" w:space="0" w:color="auto"/>
             </w:tcBorders>
           </w:tcPr>
           <w:p>
             <w:pPr>
               <w:pStyle w:val="Corpodetexto1"/>
-              <w:jc w:val="both"/>
-              <w:rPr>
-                <w:rFonts w:ascii="Calibri" w:hAnsi="Calibri"/>
+              <w:jc w:val="center"/>
+              <w:rPr>
+                <w:rFonts w:ascii="Calibri" w:hAnsi="Calibri"/>
+                <w:b/>
                 <w:sz w:val="22"/>
                 <w:lang w:val="pt-BR"/>
               </w:rPr>
@@ -10020,6 +10051,7 @@
             <w:r>
               <w:rPr>
                 <w:rFonts w:ascii="Calibri" w:hAnsi="Calibri"/>
+                <w:b/>
                 <w:sz w:val="22"/>
                 <w:lang w:val="pt-BR"/>
               </w:rPr>
@@ -10029,17 +10061,21 @@
         </w:tc>
         <w:tc>
           <w:tcPr>
-            <w:tcW w:w="4132" w:type="dxa"/>
+            <w:tcW w:w="1831" w:type="dxa"/>
             <w:tcBorders>
-              <w:bottom w:val="single" w:sz="12" w:space="0" w:color="000000"/>
+              <w:top w:val="single" w:sz="2" w:space="0" w:color="auto"/>
+              <w:left w:val="single" w:sz="2" w:space="0" w:color="auto"/>
+              <w:bottom w:val="single" w:sz="2" w:space="0" w:color="auto"/>
+              <w:right w:val="single" w:sz="2" w:space="0" w:color="auto"/>
             </w:tcBorders>
           </w:tcPr>
           <w:p>
             <w:pPr>
               <w:pStyle w:val="Corpodetexto1"/>
-              <w:jc w:val="both"/>
-              <w:rPr>
-                <w:rFonts w:ascii="Calibri" w:hAnsi="Calibri"/>
+              <w:jc w:val="center"/>
+              <w:rPr>
+                <w:rFonts w:ascii="Calibri" w:hAnsi="Calibri"/>
+                <w:b/>
                 <w:sz w:val="22"/>
                 <w:lang w:val="pt-BR"/>
               </w:rPr>
@@ -10047,10 +10083,11 @@
             <w:r>
               <w:rPr>
                 <w:rFonts w:ascii="Calibri" w:hAnsi="Calibri"/>
-                <w:sz w:val="22"/>
-                <w:lang w:val="pt-BR"/>
-              </w:rPr>
-              <w:t>Contingência</w:t>
+                <w:b/>
+                <w:sz w:val="22"/>
+                <w:lang w:val="pt-BR"/>
+              </w:rPr>
+              <w:t>Gravidade</w:t>
             </w:r>
           </w:p>
         </w:tc>
@@ -10060,7 +10097,10 @@
           <w:tcPr>
             <w:tcW w:w="2039" w:type="dxa"/>
             <w:tcBorders>
-              <w:top w:val="nil"/>
+              <w:top w:val="single" w:sz="2" w:space="0" w:color="auto"/>
+              <w:left w:val="single" w:sz="2" w:space="0" w:color="auto"/>
+              <w:bottom w:val="single" w:sz="2" w:space="0" w:color="auto"/>
+              <w:right w:val="single" w:sz="2" w:space="0" w:color="auto"/>
             </w:tcBorders>
           </w:tcPr>
           <w:p>
@@ -10072,13 +10112,24 @@
                 <w:lang w:val="pt-BR"/>
               </w:rPr>
             </w:pPr>
+            <w:r>
+              <w:rPr>
+                <w:rFonts w:ascii="Calibri" w:hAnsi="Calibri"/>
+                <w:sz w:val="22"/>
+                <w:lang w:val="pt-BR"/>
+              </w:rPr>
+              <w:t>Orçamento</w:t>
+            </w:r>
           </w:p>
         </w:tc>
         <w:tc>
           <w:tcPr>
-            <w:tcW w:w="2334" w:type="dxa"/>
+            <w:tcW w:w="4635" w:type="dxa"/>
             <w:tcBorders>
-              <w:top w:val="nil"/>
+              <w:top w:val="single" w:sz="2" w:space="0" w:color="auto"/>
+              <w:left w:val="single" w:sz="2" w:space="0" w:color="auto"/>
+              <w:bottom w:val="single" w:sz="2" w:space="0" w:color="auto"/>
+              <w:right w:val="single" w:sz="2" w:space="0" w:color="auto"/>
             </w:tcBorders>
           </w:tcPr>
           <w:p>
@@ -10089,13 +10140,24 @@
                 <w:lang w:val="pt-BR"/>
               </w:rPr>
             </w:pPr>
+            <w:r>
+              <w:rPr>
+                <w:rFonts w:ascii="Calibri" w:hAnsi="Calibri"/>
+                <w:sz w:val="22"/>
+                <w:lang w:val="pt-BR"/>
+              </w:rPr>
+              <w:t>Realizar apenas os Testes informados.</w:t>
+            </w:r>
           </w:p>
         </w:tc>
         <w:tc>
           <w:tcPr>
-            <w:tcW w:w="4132" w:type="dxa"/>
+            <w:tcW w:w="1831" w:type="dxa"/>
             <w:tcBorders>
-              <w:top w:val="nil"/>
+              <w:top w:val="single" w:sz="2" w:space="0" w:color="auto"/>
+              <w:left w:val="single" w:sz="2" w:space="0" w:color="auto"/>
+              <w:bottom w:val="single" w:sz="2" w:space="0" w:color="auto"/>
+              <w:right w:val="single" w:sz="2" w:space="0" w:color="auto"/>
             </w:tcBorders>
           </w:tcPr>
           <w:p>
@@ -10106,6 +10168,14 @@
                 <w:lang w:val="pt-BR"/>
               </w:rPr>
             </w:pPr>
+            <w:r>
+              <w:rPr>
+                <w:rFonts w:ascii="Calibri" w:hAnsi="Calibri"/>
+                <w:sz w:val="22"/>
+                <w:lang w:val="pt-BR"/>
+              </w:rPr>
+              <w:t>Alta</w:t>
+            </w:r>
           </w:p>
         </w:tc>
       </w:tr>
@@ -10114,7 +10184,10 @@
           <w:tcPr>
             <w:tcW w:w="2039" w:type="dxa"/>
             <w:tcBorders>
-              <w:top w:val="nil"/>
+              <w:top w:val="single" w:sz="2" w:space="0" w:color="auto"/>
+              <w:left w:val="single" w:sz="2" w:space="0" w:color="auto"/>
+              <w:bottom w:val="single" w:sz="2" w:space="0" w:color="auto"/>
+              <w:right w:val="single" w:sz="2" w:space="0" w:color="auto"/>
             </w:tcBorders>
           </w:tcPr>
           <w:p>
@@ -10126,13 +10199,24 @@
                 <w:lang w:val="pt-BR"/>
               </w:rPr>
             </w:pPr>
+            <w:r>
+              <w:rPr>
+                <w:rFonts w:ascii="Calibri" w:hAnsi="Calibri"/>
+                <w:sz w:val="22"/>
+                <w:lang w:val="pt-BR"/>
+              </w:rPr>
+              <w:t>Qualificação da Equipe Técnica</w:t>
+            </w:r>
           </w:p>
         </w:tc>
         <w:tc>
           <w:tcPr>
-            <w:tcW w:w="2334" w:type="dxa"/>
+            <w:tcW w:w="4635" w:type="dxa"/>
             <w:tcBorders>
-              <w:top w:val="nil"/>
+              <w:top w:val="single" w:sz="2" w:space="0" w:color="auto"/>
+              <w:left w:val="single" w:sz="2" w:space="0" w:color="auto"/>
+              <w:bottom w:val="single" w:sz="2" w:space="0" w:color="auto"/>
+              <w:right w:val="single" w:sz="2" w:space="0" w:color="auto"/>
             </w:tcBorders>
           </w:tcPr>
           <w:p>
@@ -10143,13 +10227,24 @@
                 <w:lang w:val="pt-BR"/>
               </w:rPr>
             </w:pPr>
+            <w:r>
+              <w:rPr>
+                <w:rFonts w:ascii="Calibri" w:hAnsi="Calibri"/>
+                <w:sz w:val="22"/>
+                <w:lang w:val="pt-BR"/>
+              </w:rPr>
+              <w:t>Verificar se todos da equipe possuem a qualificação necessária para a realização dos Testes e utilização das Ferramentas.</w:t>
+            </w:r>
           </w:p>
         </w:tc>
         <w:tc>
           <w:tcPr>
-            <w:tcW w:w="4132" w:type="dxa"/>
+            <w:tcW w:w="1831" w:type="dxa"/>
             <w:tcBorders>
-              <w:top w:val="nil"/>
+              <w:top w:val="single" w:sz="2" w:space="0" w:color="auto"/>
+              <w:left w:val="single" w:sz="2" w:space="0" w:color="auto"/>
+              <w:bottom w:val="single" w:sz="2" w:space="0" w:color="auto"/>
+              <w:right w:val="single" w:sz="2" w:space="0" w:color="auto"/>
             </w:tcBorders>
           </w:tcPr>
           <w:p>
@@ -10160,6 +10255,14 @@
                 <w:lang w:val="pt-BR"/>
               </w:rPr>
             </w:pPr>
+            <w:r>
+              <w:rPr>
+                <w:rFonts w:ascii="Calibri" w:hAnsi="Calibri"/>
+                <w:sz w:val="22"/>
+                <w:lang w:val="pt-BR"/>
+              </w:rPr>
+              <w:t>Média</w:t>
+            </w:r>
           </w:p>
         </w:tc>
       </w:tr>
@@ -10168,7 +10271,10 @@
           <w:tcPr>
             <w:tcW w:w="2039" w:type="dxa"/>
             <w:tcBorders>
-              <w:top w:val="nil"/>
+              <w:top w:val="single" w:sz="2" w:space="0" w:color="auto"/>
+              <w:left w:val="single" w:sz="2" w:space="0" w:color="auto"/>
+              <w:bottom w:val="single" w:sz="2" w:space="0" w:color="auto"/>
+              <w:right w:val="single" w:sz="2" w:space="0" w:color="auto"/>
             </w:tcBorders>
           </w:tcPr>
           <w:p>
@@ -10180,13 +10286,24 @@
                 <w:lang w:val="pt-BR"/>
               </w:rPr>
             </w:pPr>
+            <w:r>
+              <w:rPr>
+                <w:rFonts w:ascii="Calibri" w:hAnsi="Calibri"/>
+                <w:sz w:val="22"/>
+                <w:lang w:val="pt-BR"/>
+              </w:rPr>
+              <w:t>Ambiente de Testes</w:t>
+            </w:r>
           </w:p>
         </w:tc>
         <w:tc>
           <w:tcPr>
-            <w:tcW w:w="2334" w:type="dxa"/>
+            <w:tcW w:w="4635" w:type="dxa"/>
             <w:tcBorders>
-              <w:top w:val="nil"/>
+              <w:top w:val="single" w:sz="2" w:space="0" w:color="auto"/>
+              <w:left w:val="single" w:sz="2" w:space="0" w:color="auto"/>
+              <w:bottom w:val="single" w:sz="2" w:space="0" w:color="auto"/>
+              <w:right w:val="single" w:sz="2" w:space="0" w:color="auto"/>
             </w:tcBorders>
           </w:tcPr>
           <w:p>
@@ -10197,13 +10314,24 @@
                 <w:lang w:val="pt-BR"/>
               </w:rPr>
             </w:pPr>
+            <w:r>
+              <w:rPr>
+                <w:rFonts w:ascii="Calibri" w:hAnsi="Calibri"/>
+                <w:sz w:val="22"/>
+                <w:lang w:val="pt-BR"/>
+              </w:rPr>
+              <w:t>Computadores com o Pacote Microsoft Office 2013 e o Firefox 24.0 instalados.</w:t>
+            </w:r>
           </w:p>
         </w:tc>
         <w:tc>
           <w:tcPr>
-            <w:tcW w:w="4132" w:type="dxa"/>
+            <w:tcW w:w="1831" w:type="dxa"/>
             <w:tcBorders>
-              <w:top w:val="nil"/>
+              <w:top w:val="single" w:sz="2" w:space="0" w:color="auto"/>
+              <w:left w:val="single" w:sz="2" w:space="0" w:color="auto"/>
+              <w:bottom w:val="single" w:sz="2" w:space="0" w:color="auto"/>
+              <w:right w:val="single" w:sz="2" w:space="0" w:color="auto"/>
             </w:tcBorders>
           </w:tcPr>
           <w:p>
@@ -10214,10 +10342,120 @@
                 <w:lang w:val="pt-BR"/>
               </w:rPr>
             </w:pPr>
+            <w:r>
+              <w:rPr>
+                <w:rFonts w:ascii="Calibri" w:hAnsi="Calibri"/>
+                <w:sz w:val="22"/>
+                <w:lang w:val="pt-BR"/>
+              </w:rPr>
+              <w:t>Alta</w:t>
+            </w:r>
+          </w:p>
+        </w:tc>
+      </w:tr>
+      <w:tr>
+        <w:tc>
+          <w:tcPr>
+            <w:tcW w:w="2039" w:type="dxa"/>
+            <w:tcBorders>
+              <w:top w:val="single" w:sz="2" w:space="0" w:color="auto"/>
+              <w:left w:val="single" w:sz="2" w:space="0" w:color="auto"/>
+              <w:bottom w:val="single" w:sz="2" w:space="0" w:color="auto"/>
+              <w:right w:val="single" w:sz="2" w:space="0" w:color="auto"/>
+            </w:tcBorders>
+          </w:tcPr>
+          <w:p>
+            <w:pPr>
+              <w:pStyle w:val="Corpodetexto1"/>
+              <w:rPr>
+                <w:rFonts w:ascii="Calibri" w:hAnsi="Calibri"/>
+                <w:sz w:val="22"/>
+                <w:lang w:val="pt-BR"/>
+              </w:rPr>
+            </w:pPr>
+            <w:r>
+              <w:rPr>
+                <w:rFonts w:ascii="Calibri" w:hAnsi="Calibri"/>
+                <w:sz w:val="22"/>
+                <w:lang w:val="pt-BR"/>
+              </w:rPr>
+              <w:t>Ferramentas</w:t>
+            </w:r>
+          </w:p>
+        </w:tc>
+        <w:tc>
+          <w:tcPr>
+            <w:tcW w:w="4635" w:type="dxa"/>
+            <w:tcBorders>
+              <w:top w:val="single" w:sz="2" w:space="0" w:color="auto"/>
+              <w:left w:val="single" w:sz="2" w:space="0" w:color="auto"/>
+              <w:bottom w:val="single" w:sz="2" w:space="0" w:color="auto"/>
+              <w:right w:val="single" w:sz="2" w:space="0" w:color="auto"/>
+            </w:tcBorders>
+          </w:tcPr>
+          <w:p>
+            <w:pPr>
+              <w:rPr>
+                <w:rFonts w:ascii="Calibri" w:hAnsi="Calibri"/>
+                <w:sz w:val="22"/>
+                <w:lang w:val="pt-BR"/>
+              </w:rPr>
+            </w:pPr>
+            <w:r>
+              <w:rPr>
+                <w:rFonts w:ascii="Calibri" w:hAnsi="Calibri"/>
+                <w:sz w:val="22"/>
+                <w:lang w:val="pt-BR"/>
+              </w:rPr>
+              <w:t>Não utilizável nenhuma ferramenta de automação para a realização dos Testes.</w:t>
+            </w:r>
+          </w:p>
+        </w:tc>
+        <w:tc>
+          <w:tcPr>
+            <w:tcW w:w="1831" w:type="dxa"/>
+            <w:tcBorders>
+              <w:top w:val="single" w:sz="2" w:space="0" w:color="auto"/>
+              <w:left w:val="single" w:sz="2" w:space="0" w:color="auto"/>
+              <w:bottom w:val="single" w:sz="2" w:space="0" w:color="auto"/>
+              <w:right w:val="single" w:sz="2" w:space="0" w:color="auto"/>
+            </w:tcBorders>
+          </w:tcPr>
+          <w:p>
+            <w:pPr>
+              <w:rPr>
+                <w:rFonts w:ascii="Calibri" w:hAnsi="Calibri"/>
+                <w:sz w:val="22"/>
+                <w:lang w:val="pt-BR"/>
+              </w:rPr>
+            </w:pPr>
+            <w:r>
+              <w:rPr>
+                <w:rFonts w:ascii="Calibri" w:hAnsi="Calibri"/>
+                <w:sz w:val="22"/>
+                <w:lang w:val="pt-BR"/>
+              </w:rPr>
+              <w:t>Baixa</w:t>
+            </w:r>
           </w:p>
         </w:tc>
       </w:tr>
     </w:tbl>
+    <w:p>
+      <w:pPr>
+        <w:pStyle w:val="Ttulo2"/>
+        <w:numPr>
+          <w:ilvl w:val="0"/>
+          <w:numId w:val="0"/>
+        </w:numPr>
+        <w:rPr>
+          <w:rFonts w:asciiTheme="minorHAnsi" w:hAnsiTheme="minorHAnsi"/>
+          <w:sz w:val="22"/>
+          <w:lang w:val="pt-BR"/>
+        </w:rPr>
+      </w:pPr>
+      <w:bookmarkStart w:id="69" w:name="_Toc78907500"/>
+    </w:p>
     <w:p>
       <w:pPr>
         <w:pStyle w:val="Ttulo2"/>
@@ -10231,14 +10469,12 @@
           <w:lang w:val="pt-BR"/>
         </w:rPr>
       </w:pPr>
-      <w:bookmarkStart w:id="69" w:name="_Toc78907500"/>
       <w:r>
         <w:rPr>
           <w:rFonts w:asciiTheme="minorHAnsi" w:hAnsiTheme="minorHAnsi"/>
           <w:sz w:val="22"/>
           <w:lang w:val="pt-BR"/>
         </w:rPr>
-        <w:lastRenderedPageBreak/>
         <w:t>Trabalhadores</w:t>
       </w:r>
       <w:bookmarkEnd w:id="69"/>
@@ -10265,12 +10501,6 @@
         <w:gridCol w:w="4140"/>
       </w:tblGrid>
       <w:tr>
-        <w:tblPrEx>
-          <w:tblCellMar>
-            <w:top w:w="0" w:type="dxa"/>
-            <w:bottom w:w="0" w:type="dxa"/>
-          </w:tblCellMar>
-        </w:tblPrEx>
         <w:trPr>
           <w:cantSplit/>
           <w:jc w:val="center"/>
@@ -10289,7 +10519,7 @@
           </w:tcPr>
           <w:p>
             <w:pPr>
-              <w:pStyle w:val="bodytext"/>
+              <w:pStyle w:val="Corpodetexto20"/>
               <w:jc w:val="center"/>
               <w:rPr>
                 <w:b/>
@@ -10309,12 +10539,6 @@
         </w:tc>
       </w:tr>
       <w:tr>
-        <w:tblPrEx>
-          <w:tblCellMar>
-            <w:top w:w="0" w:type="dxa"/>
-            <w:bottom w:w="0" w:type="dxa"/>
-          </w:tblCellMar>
-        </w:tblPrEx>
         <w:trPr>
           <w:cantSplit/>
           <w:jc w:val="center"/>
@@ -10332,7 +10556,7 @@
           </w:tcPr>
           <w:p>
             <w:pPr>
-              <w:pStyle w:val="bodytext"/>
+              <w:pStyle w:val="Corpodetexto20"/>
               <w:jc w:val="center"/>
               <w:rPr>
                 <w:b/>
@@ -10363,7 +10587,7 @@
           </w:tcPr>
           <w:p>
             <w:pPr>
-              <w:pStyle w:val="bodytext"/>
+              <w:pStyle w:val="Corpodetexto20"/>
               <w:jc w:val="center"/>
               <w:rPr>
                 <w:b/>
@@ -10394,7 +10618,7 @@
           </w:tcPr>
           <w:p>
             <w:pPr>
-              <w:pStyle w:val="bodytext"/>
+              <w:pStyle w:val="Corpodetexto20"/>
               <w:jc w:val="center"/>
               <w:rPr>
                 <w:b/>
@@ -10422,12 +10646,6 @@
         </w:tc>
       </w:tr>
       <w:tr>
-        <w:tblPrEx>
-          <w:tblCellMar>
-            <w:top w:w="0" w:type="dxa"/>
-            <w:bottom w:w="0" w:type="dxa"/>
-          </w:tblCellMar>
-        </w:tblPrEx>
         <w:trPr>
           <w:cantSplit/>
           <w:jc w:val="center"/>
@@ -10444,7 +10662,7 @@
           </w:tcPr>
           <w:p>
             <w:pPr>
-              <w:pStyle w:val="bodytext"/>
+              <w:pStyle w:val="Corpodetexto20"/>
               <w:rPr>
                 <w:sz w:val="22"/>
                 <w:lang w:val="pt-BR"/>
@@ -10471,7 +10689,7 @@
           </w:tcPr>
           <w:p>
             <w:pPr>
-              <w:pStyle w:val="bodytext"/>
+              <w:pStyle w:val="Corpodetexto20"/>
               <w:rPr>
                 <w:sz w:val="22"/>
                 <w:lang w:val="pt-BR"/>
@@ -10487,7 +10705,7 @@
           </w:p>
           <w:p>
             <w:pPr>
-              <w:pStyle w:val="bodytext"/>
+              <w:pStyle w:val="Corpodetexto20"/>
               <w:rPr>
                 <w:sz w:val="22"/>
                 <w:lang w:val="pt-BR"/>
@@ -10514,7 +10732,7 @@
           </w:tcPr>
           <w:p>
             <w:pPr>
-              <w:pStyle w:val="bodytext"/>
+              <w:pStyle w:val="Corpodetexto20"/>
               <w:rPr>
                 <w:sz w:val="22"/>
                 <w:lang w:val="pt-BR"/>
@@ -10530,7 +10748,7 @@
           </w:p>
           <w:p>
             <w:pPr>
-              <w:pStyle w:val="bodytext"/>
+              <w:pStyle w:val="Corpodetexto20"/>
               <w:rPr>
                 <w:sz w:val="22"/>
                 <w:lang w:val="pt-BR"/>
@@ -10546,7 +10764,7 @@
           </w:p>
           <w:p>
             <w:pPr>
-              <w:pStyle w:val="bodytext"/>
+              <w:pStyle w:val="Corpodetexto20"/>
               <w:numPr>
                 <w:ilvl w:val="0"/>
                 <w:numId w:val="41"/>
@@ -10566,7 +10784,7 @@
           </w:p>
           <w:p>
             <w:pPr>
-              <w:pStyle w:val="bodytext"/>
+              <w:pStyle w:val="Corpodetexto20"/>
               <w:numPr>
                 <w:ilvl w:val="0"/>
                 <w:numId w:val="41"/>
@@ -10587,12 +10805,6 @@
         </w:tc>
       </w:tr>
       <w:tr>
-        <w:tblPrEx>
-          <w:tblCellMar>
-            <w:top w:w="0" w:type="dxa"/>
-            <w:bottom w:w="0" w:type="dxa"/>
-          </w:tblCellMar>
-        </w:tblPrEx>
         <w:trPr>
           <w:cantSplit/>
           <w:jc w:val="center"/>
@@ -10603,12 +10815,13 @@
             <w:tcBorders>
               <w:top w:val="single" w:sz="6" w:space="0" w:color="auto"/>
               <w:left w:val="single" w:sz="6" w:space="0" w:color="auto"/>
+              <w:bottom w:val="single" w:sz="2" w:space="0" w:color="auto"/>
               <w:right w:val="single" w:sz="6" w:space="0" w:color="auto"/>
             </w:tcBorders>
           </w:tcPr>
           <w:p>
             <w:pPr>
-              <w:pStyle w:val="bodytext"/>
+              <w:pStyle w:val="Corpodetexto20"/>
               <w:rPr>
                 <w:sz w:val="22"/>
                 <w:lang w:val="pt-BR"/>
@@ -10635,7 +10848,7 @@
           </w:tcPr>
           <w:p>
             <w:pPr>
-              <w:pStyle w:val="bodytext"/>
+              <w:pStyle w:val="Corpodetexto20"/>
               <w:rPr>
                 <w:sz w:val="22"/>
                 <w:lang w:val="pt-BR"/>
@@ -10651,7 +10864,7 @@
           </w:p>
           <w:p>
             <w:pPr>
-              <w:pStyle w:val="bodytext"/>
+              <w:pStyle w:val="Corpodetexto20"/>
               <w:rPr>
                 <w:sz w:val="22"/>
                 <w:lang w:val="pt-BR"/>
@@ -10671,7 +10884,7 @@
           </w:tcPr>
           <w:p>
             <w:pPr>
-              <w:pStyle w:val="bodytext"/>
+              <w:pStyle w:val="Corpodetexto20"/>
               <w:rPr>
                 <w:sz w:val="22"/>
                 <w:lang w:val="pt-BR"/>
@@ -10687,7 +10900,7 @@
           </w:p>
           <w:p>
             <w:pPr>
-              <w:pStyle w:val="bodytext"/>
+              <w:pStyle w:val="Corpodetexto20"/>
               <w:rPr>
                 <w:sz w:val="22"/>
                 <w:lang w:val="pt-BR"/>
@@ -10703,7 +10916,7 @@
           </w:p>
           <w:p>
             <w:pPr>
-              <w:pStyle w:val="bodytext"/>
+              <w:pStyle w:val="Corpodetexto20"/>
               <w:numPr>
                 <w:ilvl w:val="0"/>
                 <w:numId w:val="42"/>
@@ -10718,26 +10931,12 @@
                 <w:sz w:val="22"/>
                 <w:lang w:val="pt-BR"/>
               </w:rPr>
-              <w:t>G</w:t>
-            </w:r>
-            <w:r>
-              <w:rPr>
-                <w:sz w:val="22"/>
-                <w:lang w:val="pt-BR"/>
-              </w:rPr>
-              <w:t>era o plano de teste</w:t>
-            </w:r>
-            <w:r>
-              <w:rPr>
-                <w:sz w:val="22"/>
-                <w:lang w:val="pt-BR"/>
-              </w:rPr>
-              <w:t>.</w:t>
+              <w:t>Gera o plano de teste.</w:t>
             </w:r>
           </w:p>
           <w:p>
             <w:pPr>
-              <w:pStyle w:val="bodytext"/>
+              <w:pStyle w:val="Corpodetexto20"/>
               <w:numPr>
                 <w:ilvl w:val="0"/>
                 <w:numId w:val="42"/>
@@ -10752,32 +10951,12 @@
                 <w:sz w:val="22"/>
                 <w:lang w:val="pt-BR"/>
               </w:rPr>
-              <w:t>A</w:t>
-            </w:r>
-            <w:r>
-              <w:rPr>
-                <w:sz w:val="22"/>
-                <w:lang w:val="pt-BR"/>
-              </w:rPr>
-              <w:t>valia a</w:t>
-            </w:r>
-            <w:r>
-              <w:rPr>
-                <w:sz w:val="22"/>
-                <w:lang w:val="pt-BR"/>
-              </w:rPr>
-              <w:t xml:space="preserve"> efetividade dos testes.</w:t>
+              <w:t>Avalia a efetividade dos testes.</w:t>
             </w:r>
           </w:p>
         </w:tc>
       </w:tr>
       <w:tr>
-        <w:tblPrEx>
-          <w:tblCellMar>
-            <w:top w:w="0" w:type="dxa"/>
-            <w:bottom w:w="0" w:type="dxa"/>
-          </w:tblCellMar>
-        </w:tblPrEx>
         <w:trPr>
           <w:cantSplit/>
           <w:trHeight w:val="40"/>
@@ -10787,14 +10966,15 @@
           <w:tcPr>
             <w:tcW w:w="2448" w:type="dxa"/>
             <w:tcBorders>
-              <w:top w:val="single" w:sz="6" w:space="0" w:color="auto"/>
-              <w:left w:val="single" w:sz="6" w:space="0" w:color="auto"/>
-              <w:right w:val="single" w:sz="6" w:space="0" w:color="auto"/>
+              <w:top w:val="single" w:sz="2" w:space="0" w:color="auto"/>
+              <w:left w:val="single" w:sz="2" w:space="0" w:color="auto"/>
+              <w:bottom w:val="single" w:sz="2" w:space="0" w:color="auto"/>
+              <w:right w:val="single" w:sz="2" w:space="0" w:color="auto"/>
             </w:tcBorders>
           </w:tcPr>
           <w:p>
             <w:pPr>
-              <w:pStyle w:val="bodytext"/>
+              <w:pStyle w:val="Corpodetexto20"/>
               <w:rPr>
                 <w:sz w:val="22"/>
                 <w:lang w:val="pt-BR"/>
@@ -10823,13 +11003,14 @@
             <w:tcW w:w="2700" w:type="dxa"/>
             <w:tcBorders>
               <w:top w:val="single" w:sz="6" w:space="0" w:color="auto"/>
+              <w:left w:val="single" w:sz="2" w:space="0" w:color="auto"/>
               <w:bottom w:val="single" w:sz="6" w:space="0" w:color="auto"/>
               <w:right w:val="single" w:sz="6" w:space="0" w:color="auto"/>
             </w:tcBorders>
           </w:tcPr>
           <w:p>
             <w:pPr>
-              <w:pStyle w:val="bodytext"/>
+              <w:pStyle w:val="Corpodetexto20"/>
               <w:rPr>
                 <w:sz w:val="22"/>
                 <w:lang w:val="pt-BR"/>
@@ -10856,7 +11037,7 @@
           </w:tcPr>
           <w:p>
             <w:pPr>
-              <w:pStyle w:val="bodytext"/>
+              <w:pStyle w:val="Corpodetexto20"/>
               <w:rPr>
                 <w:sz w:val="22"/>
                 <w:lang w:val="pt-BR"/>
@@ -10872,7 +11053,7 @@
           </w:p>
           <w:p>
             <w:pPr>
-              <w:pStyle w:val="bodytext"/>
+              <w:pStyle w:val="Corpodetexto20"/>
               <w:rPr>
                 <w:sz w:val="22"/>
                 <w:lang w:val="pt-BR"/>
@@ -10888,7 +11069,7 @@
           </w:p>
           <w:p>
             <w:pPr>
-              <w:pStyle w:val="bodytext"/>
+              <w:pStyle w:val="Corpodetexto20"/>
               <w:numPr>
                 <w:ilvl w:val="0"/>
                 <w:numId w:val="43"/>
@@ -10903,14 +11084,7 @@
                 <w:sz w:val="22"/>
                 <w:lang w:val="pt-BR"/>
               </w:rPr>
-              <w:t>E</w:t>
-            </w:r>
-            <w:r>
-              <w:rPr>
-                <w:sz w:val="22"/>
-                <w:lang w:val="pt-BR"/>
-              </w:rPr>
-              <w:t>xecutar os testes</w:t>
+              <w:t>Executar os testes</w:t>
             </w:r>
             <w:r>
               <w:rPr>
@@ -10922,7 +11096,7 @@
           </w:p>
           <w:p>
             <w:pPr>
-              <w:pStyle w:val="bodytext"/>
+              <w:pStyle w:val="Corpodetexto20"/>
               <w:numPr>
                 <w:ilvl w:val="0"/>
                 <w:numId w:val="43"/>
@@ -10937,14 +11111,7 @@
                 <w:sz w:val="22"/>
                 <w:lang w:val="pt-BR"/>
               </w:rPr>
-              <w:t>R</w:t>
-            </w:r>
-            <w:r>
-              <w:rPr>
-                <w:sz w:val="22"/>
-                <w:lang w:val="pt-BR"/>
-              </w:rPr>
-              <w:t>egistrar os resultados</w:t>
+              <w:t>Registrar os resultados</w:t>
             </w:r>
             <w:r>
               <w:rPr>
@@ -10956,7 +11123,7 @@
           </w:p>
           <w:p>
             <w:pPr>
-              <w:pStyle w:val="bodytext"/>
+              <w:pStyle w:val="Corpodetexto20"/>
               <w:numPr>
                 <w:ilvl w:val="0"/>
                 <w:numId w:val="43"/>
@@ -10976,7 +11143,7 @@
           </w:p>
           <w:p>
             <w:pPr>
-              <w:pStyle w:val="bodytext"/>
+              <w:pStyle w:val="Corpodetexto20"/>
               <w:numPr>
                 <w:ilvl w:val="0"/>
                 <w:numId w:val="43"/>
@@ -11011,12 +11178,6 @@
         </w:tc>
       </w:tr>
       <w:tr>
-        <w:tblPrEx>
-          <w:tblCellMar>
-            <w:top w:w="0" w:type="dxa"/>
-            <w:bottom w:w="0" w:type="dxa"/>
-          </w:tblCellMar>
-        </w:tblPrEx>
         <w:trPr>
           <w:cantSplit/>
           <w:jc w:val="center"/>
@@ -11025,7 +11186,7 @@
           <w:tcPr>
             <w:tcW w:w="2448" w:type="dxa"/>
             <w:tcBorders>
-              <w:top w:val="single" w:sz="6" w:space="0" w:color="auto"/>
+              <w:top w:val="single" w:sz="2" w:space="0" w:color="auto"/>
               <w:left w:val="single" w:sz="6" w:space="0" w:color="auto"/>
               <w:bottom w:val="single" w:sz="6" w:space="0" w:color="auto"/>
               <w:right w:val="single" w:sz="6" w:space="0" w:color="auto"/>
@@ -11033,7 +11194,7 @@
           </w:tcPr>
           <w:p>
             <w:pPr>
-              <w:pStyle w:val="bodytext"/>
+              <w:pStyle w:val="Corpodetexto20"/>
               <w:rPr>
                 <w:sz w:val="22"/>
                 <w:lang w:val="pt-BR"/>
@@ -11059,7 +11220,7 @@
           </w:tcPr>
           <w:p>
             <w:pPr>
-              <w:pStyle w:val="bodytext"/>
+              <w:pStyle w:val="Corpodetexto20"/>
               <w:rPr>
                 <w:sz w:val="22"/>
                 <w:lang w:val="pt-BR"/>
@@ -11086,7 +11247,7 @@
           </w:tcPr>
           <w:p>
             <w:pPr>
-              <w:pStyle w:val="bodytext"/>
+              <w:pStyle w:val="Corpodetexto20"/>
               <w:rPr>
                 <w:sz w:val="22"/>
                 <w:lang w:val="pt-BR"/>
@@ -11102,7 +11263,7 @@
           </w:p>
           <w:p>
             <w:pPr>
-              <w:pStyle w:val="bodytext"/>
+              <w:pStyle w:val="Corpodetexto20"/>
               <w:rPr>
                 <w:sz w:val="22"/>
                 <w:lang w:val="pt-BR"/>
@@ -11118,7 +11279,7 @@
           </w:p>
           <w:p>
             <w:pPr>
-              <w:pStyle w:val="bodytext"/>
+              <w:pStyle w:val="Corpodetexto20"/>
               <w:numPr>
                 <w:ilvl w:val="0"/>
                 <w:numId w:val="44"/>
@@ -11138,7 +11299,7 @@
           </w:p>
           <w:p>
             <w:pPr>
-              <w:pStyle w:val="bodytext"/>
+              <w:pStyle w:val="Corpodetexto20"/>
               <w:numPr>
                 <w:ilvl w:val="0"/>
                 <w:numId w:val="44"/>
@@ -11158,7 +11319,7 @@
           </w:p>
           <w:p>
             <w:pPr>
-              <w:pStyle w:val="bodytext"/>
+              <w:pStyle w:val="Corpodetexto20"/>
               <w:numPr>
                 <w:ilvl w:val="0"/>
                 <w:numId w:val="44"/>
@@ -11175,39 +11336,30 @@
               </w:rPr>
               <w:t>Reporta os erros identificados.</w:t>
             </w:r>
-            <w:bookmarkStart w:id="70" w:name="_GoBack"/>
-            <w:bookmarkEnd w:id="70"/>
           </w:p>
         </w:tc>
       </w:tr>
     </w:tbl>
     <w:p>
       <w:pPr>
-        <w:rPr>
-          <w:lang w:val="pt-BR"/>
-        </w:rPr>
-      </w:pPr>
-    </w:p>
-    <w:p>
-      <w:pPr>
-        <w:rPr>
-          <w:lang w:val="pt-BR"/>
-        </w:rPr>
-      </w:pPr>
-    </w:p>
-    <w:p>
-      <w:pPr>
-        <w:rPr>
-          <w:lang w:val="pt-BR"/>
-        </w:rPr>
-      </w:pPr>
-    </w:p>
-    <w:p>
-      <w:pPr>
-        <w:rPr>
-          <w:lang w:val="pt-BR"/>
-        </w:rPr>
-      </w:pPr>
+        <w:pStyle w:val="Ttulo1"/>
+        <w:rPr>
+          <w:rFonts w:ascii="Calibri" w:hAnsi="Calibri"/>
+          <w:sz w:val="26"/>
+          <w:lang w:val="pt-BR"/>
+        </w:rPr>
+      </w:pPr>
+      <w:bookmarkStart w:id="70" w:name="_Toc242451466"/>
+      <w:r>
+        <w:rPr>
+          <w:rFonts w:ascii="Calibri" w:hAnsi="Calibri"/>
+          <w:sz w:val="26"/>
+          <w:lang w:val="pt-BR"/>
+        </w:rPr>
+        <w:lastRenderedPageBreak/>
+        <w:t>Requisitos de suspensão e retomada</w:t>
+      </w:r>
+      <w:bookmarkEnd w:id="70"/>
     </w:p>
     <w:p>
       <w:pPr>
@@ -11261,79 +11413,16 @@
           <w:lang w:val="pt-BR"/>
         </w:rPr>
       </w:pPr>
-      <w:bookmarkStart w:id="71" w:name="_Toc242451466"/>
+      <w:bookmarkStart w:id="71" w:name="_Toc242451467"/>
       <w:r>
         <w:rPr>
           <w:rFonts w:ascii="Calibri" w:hAnsi="Calibri"/>
           <w:sz w:val="26"/>
           <w:lang w:val="pt-BR"/>
         </w:rPr>
-        <w:t>Requisitos de suspensão e retomada</w:t>
+        <w:t>Matriz de rastreabilidade</w:t>
       </w:r>
       <w:bookmarkEnd w:id="71"/>
-    </w:p>
-    <w:p>
-      <w:pPr>
-        <w:rPr>
-          <w:lang w:val="pt-BR"/>
-        </w:rPr>
-      </w:pPr>
-    </w:p>
-    <w:p>
-      <w:pPr>
-        <w:rPr>
-          <w:lang w:val="pt-BR"/>
-        </w:rPr>
-      </w:pPr>
-    </w:p>
-    <w:p>
-      <w:pPr>
-        <w:rPr>
-          <w:lang w:val="pt-BR"/>
-        </w:rPr>
-      </w:pPr>
-    </w:p>
-    <w:p>
-      <w:pPr>
-        <w:widowControl/>
-        <w:spacing w:line="240" w:lineRule="auto"/>
-        <w:rPr>
-          <w:lang w:val="pt-BR"/>
-        </w:rPr>
-      </w:pPr>
-      <w:r>
-        <w:rPr>
-          <w:lang w:val="pt-BR"/>
-        </w:rPr>
-        <w:br w:type="page"/>
-      </w:r>
-    </w:p>
-    <w:p>
-      <w:pPr>
-        <w:rPr>
-          <w:lang w:val="pt-BR"/>
-        </w:rPr>
-      </w:pPr>
-    </w:p>
-    <w:p>
-      <w:pPr>
-        <w:pStyle w:val="Ttulo1"/>
-        <w:rPr>
-          <w:rFonts w:ascii="Calibri" w:hAnsi="Calibri"/>
-          <w:sz w:val="26"/>
-          <w:lang w:val="pt-BR"/>
-        </w:rPr>
-      </w:pPr>
-      <w:bookmarkStart w:id="72" w:name="_Toc242451467"/>
-      <w:r>
-        <w:rPr>
-          <w:rFonts w:ascii="Calibri" w:hAnsi="Calibri"/>
-          <w:sz w:val="26"/>
-          <w:lang w:val="pt-BR"/>
-        </w:rPr>
-        <w:t>Matriz de rastreabilidade</w:t>
-      </w:r>
-      <w:bookmarkEnd w:id="72"/>
     </w:p>
     <w:p>
       <w:pPr>
@@ -11367,7 +11456,7 @@
           <w:lang w:val="pt-BR"/>
         </w:rPr>
       </w:pPr>
-      <w:bookmarkStart w:id="73" w:name="_Toc242451468"/>
+      <w:bookmarkStart w:id="72" w:name="_Toc242451469"/>
       <w:r>
         <w:rPr>
           <w:rFonts w:ascii="Calibri" w:hAnsi="Calibri"/>
@@ -11375,9 +11464,25 @@
           <w:lang w:val="pt-BR"/>
         </w:rPr>
         <w:lastRenderedPageBreak/>
-        <w:t>Responsabilidades</w:t>
-      </w:r>
-      <w:bookmarkEnd w:id="73"/>
+        <w:t xml:space="preserve">Necessidade </w:t>
+      </w:r>
+      <w:r>
+        <w:rPr>
+          <w:rFonts w:ascii="Calibri" w:hAnsi="Calibri"/>
+          <w:sz w:val="26"/>
+          <w:lang w:val="pt-BR"/>
+        </w:rPr>
+        <w:t xml:space="preserve">de </w:t>
+      </w:r>
+      <w:r>
+        <w:rPr>
+          <w:rFonts w:ascii="Calibri" w:hAnsi="Calibri"/>
+          <w:sz w:val="26"/>
+          <w:lang w:val="pt-BR"/>
+        </w:rPr>
+        <w:t>treinamento da equipe</w:t>
+      </w:r>
+      <w:bookmarkEnd w:id="72"/>
     </w:p>
     <w:p>
       <w:pPr>
@@ -11404,129 +11509,670 @@
     <w:p>
       <w:pPr>
         <w:pStyle w:val="Ttulo1"/>
-        <w:rPr>
-          <w:rFonts w:ascii="Calibri" w:hAnsi="Calibri"/>
-          <w:sz w:val="26"/>
-          <w:lang w:val="pt-BR"/>
-        </w:rPr>
-      </w:pPr>
-      <w:bookmarkStart w:id="74" w:name="_Toc242451469"/>
-      <w:r>
-        <w:rPr>
-          <w:rFonts w:ascii="Calibri" w:hAnsi="Calibri"/>
-          <w:sz w:val="26"/>
-          <w:lang w:val="pt-BR"/>
-        </w:rPr>
-        <w:lastRenderedPageBreak/>
-        <w:t>Necessidade treinamento da equipe</w:t>
-      </w:r>
-      <w:bookmarkEnd w:id="74"/>
-    </w:p>
-    <w:p>
-      <w:pPr>
-        <w:rPr>
-          <w:lang w:val="pt-BR"/>
-        </w:rPr>
-      </w:pPr>
-    </w:p>
-    <w:p>
-      <w:pPr>
         <w:widowControl/>
         <w:spacing w:line="240" w:lineRule="auto"/>
         <w:rPr>
-          <w:lang w:val="pt-BR"/>
-        </w:rPr>
-      </w:pPr>
-      <w:r>
-        <w:rPr>
-          <w:lang w:val="pt-BR"/>
-        </w:rPr>
-        <w:br w:type="page"/>
-      </w:r>
-    </w:p>
-    <w:p>
-      <w:pPr>
-        <w:rPr>
-          <w:lang w:val="pt-BR"/>
-        </w:rPr>
-      </w:pPr>
-    </w:p>
+          <w:rFonts w:ascii="Calibri" w:hAnsi="Calibri"/>
+          <w:sz w:val="26"/>
+          <w:lang w:val="pt-BR"/>
+        </w:rPr>
+      </w:pPr>
+      <w:bookmarkStart w:id="73" w:name="_Toc242451470"/>
+      <w:r>
+        <w:rPr>
+          <w:rFonts w:ascii="Calibri" w:hAnsi="Calibri"/>
+          <w:sz w:val="26"/>
+          <w:lang w:val="pt-BR"/>
+        </w:rPr>
+        <w:lastRenderedPageBreak/>
+        <w:t>Cobertura dos teste</w:t>
+      </w:r>
+      <w:bookmarkEnd w:id="73"/>
+    </w:p>
+    <w:p>
+      <w:pPr>
+        <w:rPr>
+          <w:lang w:val="pt-BR"/>
+        </w:rPr>
+      </w:pPr>
+    </w:p>
+    <w:p>
+      <w:pPr>
+        <w:rPr>
+          <w:lang w:val="pt-BR"/>
+        </w:rPr>
+      </w:pPr>
+    </w:p>
+    <w:p>
+      <w:pPr>
+        <w:rPr>
+          <w:lang w:val="pt-BR"/>
+        </w:rPr>
+      </w:pPr>
+    </w:p>
+    <w:p>
+      <w:pPr>
+        <w:rPr>
+          <w:lang w:val="pt-BR"/>
+        </w:rPr>
+      </w:pPr>
+    </w:p>
+    <w:p>
+      <w:pPr>
+        <w:rPr>
+          <w:lang w:val="pt-BR"/>
+        </w:rPr>
+      </w:pPr>
+    </w:p>
+    <w:p>
+      <w:pPr>
+        <w:rPr>
+          <w:lang w:val="pt-BR"/>
+        </w:rPr>
+      </w:pPr>
+    </w:p>
+    <w:p>
+      <w:pPr>
+        <w:rPr>
+          <w:lang w:val="pt-BR"/>
+        </w:rPr>
+      </w:pPr>
+    </w:p>
+    <w:p>
+      <w:pPr>
+        <w:rPr>
+          <w:lang w:val="pt-BR"/>
+        </w:rPr>
+      </w:pPr>
+    </w:p>
+    <w:p>
+      <w:pPr>
+        <w:rPr>
+          <w:lang w:val="pt-BR"/>
+        </w:rPr>
+      </w:pPr>
+    </w:p>
+    <w:p>
+      <w:pPr>
+        <w:rPr>
+          <w:lang w:val="pt-BR"/>
+        </w:rPr>
+      </w:pPr>
+    </w:p>
+    <w:p>
+      <w:pPr>
+        <w:rPr>
+          <w:lang w:val="pt-BR"/>
+        </w:rPr>
+      </w:pPr>
+    </w:p>
+    <w:p>
+      <w:pPr>
+        <w:rPr>
+          <w:lang w:val="pt-BR"/>
+        </w:rPr>
+      </w:pPr>
+    </w:p>
+    <w:p>
+      <w:pPr>
+        <w:rPr>
+          <w:lang w:val="pt-BR"/>
+        </w:rPr>
+      </w:pPr>
+    </w:p>
+    <w:p>
+      <w:pPr>
+        <w:rPr>
+          <w:lang w:val="pt-BR"/>
+        </w:rPr>
+      </w:pPr>
+    </w:p>
+    <w:p>
+      <w:pPr>
+        <w:rPr>
+          <w:lang w:val="pt-BR"/>
+        </w:rPr>
+      </w:pPr>
+    </w:p>
+    <w:p>
+      <w:pPr>
+        <w:rPr>
+          <w:lang w:val="pt-BR"/>
+        </w:rPr>
+      </w:pPr>
+    </w:p>
+    <w:p>
+      <w:pPr>
+        <w:rPr>
+          <w:lang w:val="pt-BR"/>
+        </w:rPr>
+      </w:pPr>
+    </w:p>
+    <w:p>
+      <w:pPr>
+        <w:rPr>
+          <w:lang w:val="pt-BR"/>
+        </w:rPr>
+      </w:pPr>
+    </w:p>
+    <w:p>
+      <w:pPr>
+        <w:rPr>
+          <w:lang w:val="pt-BR"/>
+        </w:rPr>
+      </w:pPr>
+    </w:p>
+    <w:p>
+      <w:pPr>
+        <w:rPr>
+          <w:lang w:val="pt-BR"/>
+        </w:rPr>
+      </w:pPr>
+    </w:p>
+    <w:p>
+      <w:pPr>
+        <w:rPr>
+          <w:lang w:val="pt-BR"/>
+        </w:rPr>
+      </w:pPr>
+    </w:p>
+    <w:p>
+      <w:pPr>
+        <w:rPr>
+          <w:lang w:val="pt-BR"/>
+        </w:rPr>
+      </w:pPr>
+    </w:p>
+    <w:p>
+      <w:pPr>
+        <w:rPr>
+          <w:lang w:val="pt-BR"/>
+        </w:rPr>
+      </w:pPr>
+    </w:p>
+    <w:p>
+      <w:pPr>
+        <w:rPr>
+          <w:lang w:val="pt-BR"/>
+        </w:rPr>
+      </w:pPr>
+    </w:p>
+    <w:p>
+      <w:pPr>
+        <w:rPr>
+          <w:lang w:val="pt-BR"/>
+        </w:rPr>
+      </w:pPr>
+    </w:p>
+    <w:p>
+      <w:pPr>
+        <w:rPr>
+          <w:lang w:val="pt-BR"/>
+        </w:rPr>
+      </w:pPr>
+    </w:p>
+    <w:p>
+      <w:pPr>
+        <w:rPr>
+          <w:lang w:val="pt-BR"/>
+        </w:rPr>
+      </w:pPr>
+    </w:p>
+    <w:p>
+      <w:pPr>
+        <w:rPr>
+          <w:lang w:val="pt-BR"/>
+        </w:rPr>
+      </w:pPr>
+    </w:p>
+    <w:p>
+      <w:pPr>
+        <w:rPr>
+          <w:lang w:val="pt-BR"/>
+        </w:rPr>
+      </w:pPr>
+    </w:p>
+    <w:p>
+      <w:pPr>
+        <w:rPr>
+          <w:lang w:val="pt-BR"/>
+        </w:rPr>
+      </w:pPr>
+    </w:p>
+    <w:p>
+      <w:pPr>
+        <w:rPr>
+          <w:lang w:val="pt-BR"/>
+        </w:rPr>
+      </w:pPr>
+    </w:p>
+    <w:p>
+      <w:pPr>
+        <w:rPr>
+          <w:lang w:val="pt-BR"/>
+        </w:rPr>
+      </w:pPr>
+    </w:p>
+    <w:p>
+      <w:pPr>
+        <w:rPr>
+          <w:lang w:val="pt-BR"/>
+        </w:rPr>
+      </w:pPr>
+    </w:p>
+    <w:p>
+      <w:pPr>
+        <w:rPr>
+          <w:lang w:val="pt-BR"/>
+        </w:rPr>
+      </w:pPr>
+    </w:p>
+    <w:p>
+      <w:pPr>
+        <w:rPr>
+          <w:lang w:val="pt-BR"/>
+        </w:rPr>
+      </w:pPr>
+    </w:p>
+    <w:p>
+      <w:pPr>
+        <w:rPr>
+          <w:lang w:val="pt-BR"/>
+        </w:rPr>
+      </w:pPr>
+    </w:p>
+    <w:p>
+      <w:pPr>
+        <w:rPr>
+          <w:lang w:val="pt-BR"/>
+        </w:rPr>
+      </w:pPr>
+    </w:p>
+    <w:p>
+      <w:pPr>
+        <w:rPr>
+          <w:lang w:val="pt-BR"/>
+        </w:rPr>
+      </w:pPr>
+    </w:p>
+    <w:p>
+      <w:pPr>
+        <w:rPr>
+          <w:lang w:val="pt-BR"/>
+        </w:rPr>
+      </w:pPr>
+    </w:p>
+    <w:p>
+      <w:pPr>
+        <w:rPr>
+          <w:lang w:val="pt-BR"/>
+        </w:rPr>
+      </w:pPr>
+    </w:p>
+    <w:p>
+      <w:pPr>
+        <w:rPr>
+          <w:lang w:val="pt-BR"/>
+        </w:rPr>
+      </w:pPr>
+    </w:p>
+    <w:p>
+      <w:pPr>
+        <w:rPr>
+          <w:lang w:val="pt-BR"/>
+        </w:rPr>
+      </w:pPr>
+    </w:p>
+    <w:p>
+      <w:pPr>
+        <w:rPr>
+          <w:lang w:val="pt-BR"/>
+        </w:rPr>
+      </w:pPr>
+    </w:p>
+    <w:p>
+      <w:pPr>
+        <w:rPr>
+          <w:lang w:val="pt-BR"/>
+        </w:rPr>
+      </w:pPr>
+    </w:p>
+    <w:p>
+      <w:pPr>
+        <w:rPr>
+          <w:lang w:val="pt-BR"/>
+        </w:rPr>
+      </w:pPr>
+    </w:p>
+    <w:p>
+      <w:pPr>
+        <w:rPr>
+          <w:lang w:val="pt-BR"/>
+        </w:rPr>
+      </w:pPr>
+    </w:p>
+    <w:p>
+      <w:pPr>
+        <w:rPr>
+          <w:lang w:val="pt-BR"/>
+        </w:rPr>
+      </w:pPr>
+    </w:p>
+    <w:p>
+      <w:pPr>
+        <w:rPr>
+          <w:lang w:val="pt-BR"/>
+        </w:rPr>
+      </w:pPr>
+    </w:p>
+    <w:p>
+      <w:pPr>
+        <w:rPr>
+          <w:lang w:val="pt-BR"/>
+        </w:rPr>
+      </w:pPr>
+    </w:p>
+    <w:p>
+      <w:pPr>
+        <w:rPr>
+          <w:lang w:val="pt-BR"/>
+        </w:rPr>
+      </w:pPr>
+      <w:bookmarkStart w:id="74" w:name="_GoBack"/>
+      <w:bookmarkEnd w:id="74"/>
+    </w:p>
+    <w:bookmarkEnd w:id="67"/>
     <w:p>
       <w:pPr>
         <w:pStyle w:val="Ttulo1"/>
-        <w:rPr>
-          <w:rFonts w:ascii="Calibri" w:hAnsi="Calibri"/>
-          <w:sz w:val="26"/>
-          <w:lang w:val="pt-BR"/>
-        </w:rPr>
-      </w:pPr>
-      <w:bookmarkStart w:id="75" w:name="_Toc242451470"/>
-      <w:r>
-        <w:rPr>
-          <w:rFonts w:ascii="Calibri" w:hAnsi="Calibri"/>
-          <w:sz w:val="26"/>
-          <w:lang w:val="pt-BR"/>
-        </w:rPr>
-        <w:t>Cobertura dos testes</w:t>
-      </w:r>
-      <w:bookmarkEnd w:id="75"/>
-    </w:p>
-    <w:p>
-      <w:pPr>
-        <w:rPr>
-          <w:lang w:val="pt-BR"/>
-        </w:rPr>
-      </w:pPr>
-    </w:p>
-    <w:p>
-      <w:pPr>
-        <w:widowControl/>
-        <w:spacing w:line="240" w:lineRule="auto"/>
-        <w:rPr>
-          <w:lang w:val="pt-BR"/>
-        </w:rPr>
-      </w:pPr>
-      <w:r>
-        <w:rPr>
-          <w:lang w:val="pt-BR"/>
-        </w:rPr>
-        <w:br w:type="page"/>
-      </w:r>
-    </w:p>
-    <w:p>
-      <w:pPr>
-        <w:pStyle w:val="Ttulo1"/>
-        <w:rPr>
-          <w:rFonts w:ascii="Calibri" w:hAnsi="Calibri"/>
-          <w:szCs w:val="24"/>
-          <w:lang w:val="pt-BR"/>
-        </w:rPr>
-      </w:pPr>
-      <w:bookmarkStart w:id="76" w:name="_Toc242451471"/>
-      <w:r>
-        <w:rPr>
-          <w:rFonts w:ascii="Calibri" w:hAnsi="Calibri"/>
-          <w:sz w:val="26"/>
-          <w:lang w:val="pt-BR"/>
-        </w:rPr>
+      </w:pPr>
+      <w:proofErr w:type="spellStart"/>
+      <w:r>
         <w:lastRenderedPageBreak/>
         <w:t>Cronograma</w:t>
       </w:r>
-      <w:bookmarkEnd w:id="67"/>
-      <w:bookmarkEnd w:id="76"/>
-    </w:p>
-    <w:p>
-      <w:pPr>
-        <w:rPr>
-          <w:lang w:val="pt-BR"/>
-        </w:rPr>
-      </w:pPr>
-    </w:p>
+      <w:proofErr w:type="spellEnd"/>
+    </w:p>
+    <w:p/>
+    <w:tbl>
+      <w:tblPr>
+        <w:tblStyle w:val="Tabelacomgrade"/>
+        <w:tblW w:w="0" w:type="auto"/>
+        <w:tblLook w:val="04A0" w:firstRow="1" w:lastRow="0" w:firstColumn="1" w:lastColumn="0" w:noHBand="0" w:noVBand="1"/>
+      </w:tblPr>
+      <w:tblGrid>
+        <w:gridCol w:w="5382"/>
+        <w:gridCol w:w="1984"/>
+        <w:gridCol w:w="1843"/>
+      </w:tblGrid>
+      <w:tr>
+        <w:trPr>
+          <w:trHeight w:val="375"/>
+        </w:trPr>
+        <w:tc>
+          <w:tcPr>
+            <w:tcW w:w="5382" w:type="dxa"/>
+            <w:noWrap/>
+            <w:hideMark/>
+          </w:tcPr>
+          <w:p>
+            <w:pPr>
+              <w:jc w:val="center"/>
+              <w:rPr>
+                <w:b/>
+                <w:bCs/>
+                <w:sz w:val="22"/>
+                <w:szCs w:val="22"/>
+              </w:rPr>
+            </w:pPr>
+            <w:proofErr w:type="spellStart"/>
+            <w:r>
+              <w:rPr>
+                <w:b/>
+                <w:bCs/>
+                <w:sz w:val="22"/>
+                <w:szCs w:val="22"/>
+              </w:rPr>
+              <w:t>Taferas</w:t>
+            </w:r>
+            <w:proofErr w:type="spellEnd"/>
+          </w:p>
+        </w:tc>
+        <w:tc>
+          <w:tcPr>
+            <w:tcW w:w="1984" w:type="dxa"/>
+            <w:noWrap/>
+            <w:hideMark/>
+          </w:tcPr>
+          <w:p>
+            <w:pPr>
+              <w:jc w:val="center"/>
+              <w:rPr>
+                <w:b/>
+                <w:bCs/>
+                <w:sz w:val="22"/>
+                <w:szCs w:val="22"/>
+              </w:rPr>
+            </w:pPr>
+            <w:proofErr w:type="spellStart"/>
+            <w:r>
+              <w:rPr>
+                <w:b/>
+                <w:bCs/>
+                <w:sz w:val="22"/>
+                <w:szCs w:val="22"/>
+              </w:rPr>
+              <w:t>Início</w:t>
+            </w:r>
+            <w:proofErr w:type="spellEnd"/>
+          </w:p>
+        </w:tc>
+        <w:tc>
+          <w:tcPr>
+            <w:tcW w:w="1843" w:type="dxa"/>
+            <w:noWrap/>
+            <w:hideMark/>
+          </w:tcPr>
+          <w:p>
+            <w:pPr>
+              <w:jc w:val="center"/>
+              <w:rPr>
+                <w:b/>
+                <w:bCs/>
+                <w:sz w:val="22"/>
+                <w:szCs w:val="22"/>
+              </w:rPr>
+            </w:pPr>
+            <w:proofErr w:type="spellStart"/>
+            <w:r>
+              <w:rPr>
+                <w:b/>
+                <w:bCs/>
+                <w:sz w:val="22"/>
+                <w:szCs w:val="22"/>
+              </w:rPr>
+              <w:t>Termíno</w:t>
+            </w:r>
+            <w:proofErr w:type="spellEnd"/>
+          </w:p>
+        </w:tc>
+      </w:tr>
+      <w:tr>
+        <w:trPr>
+          <w:trHeight w:val="300"/>
+        </w:trPr>
+        <w:tc>
+          <w:tcPr>
+            <w:tcW w:w="5382" w:type="dxa"/>
+            <w:noWrap/>
+            <w:hideMark/>
+          </w:tcPr>
+          <w:p>
+            <w:pPr>
+              <w:rPr>
+                <w:sz w:val="22"/>
+                <w:szCs w:val="22"/>
+              </w:rPr>
+            </w:pPr>
+            <w:r>
+              <w:rPr>
+                <w:sz w:val="22"/>
+                <w:szCs w:val="22"/>
+              </w:rPr>
+              <w:t xml:space="preserve">Plano de </w:t>
+            </w:r>
+            <w:proofErr w:type="spellStart"/>
+            <w:r>
+              <w:rPr>
+                <w:sz w:val="22"/>
+                <w:szCs w:val="22"/>
+              </w:rPr>
+              <w:t>Teste</w:t>
+            </w:r>
+            <w:proofErr w:type="spellEnd"/>
+          </w:p>
+        </w:tc>
+        <w:tc>
+          <w:tcPr>
+            <w:tcW w:w="1984" w:type="dxa"/>
+            <w:noWrap/>
+            <w:hideMark/>
+          </w:tcPr>
+          <w:p>
+            <w:pPr>
+              <w:rPr>
+                <w:sz w:val="22"/>
+                <w:szCs w:val="22"/>
+              </w:rPr>
+            </w:pPr>
+            <w:r>
+              <w:rPr>
+                <w:sz w:val="22"/>
+                <w:szCs w:val="22"/>
+              </w:rPr>
+              <w:t>31/11/2013</w:t>
+            </w:r>
+          </w:p>
+        </w:tc>
+        <w:tc>
+          <w:tcPr>
+            <w:tcW w:w="1843" w:type="dxa"/>
+            <w:noWrap/>
+            <w:hideMark/>
+          </w:tcPr>
+          <w:p>
+            <w:pPr>
+              <w:rPr>
+                <w:sz w:val="22"/>
+                <w:szCs w:val="22"/>
+              </w:rPr>
+            </w:pPr>
+            <w:r>
+              <w:rPr>
+                <w:sz w:val="22"/>
+                <w:szCs w:val="22"/>
+              </w:rPr>
+              <w:t>02/11/2013</w:t>
+            </w:r>
+          </w:p>
+        </w:tc>
+      </w:tr>
+      <w:tr>
+        <w:trPr>
+          <w:trHeight w:val="300"/>
+        </w:trPr>
+        <w:tc>
+          <w:tcPr>
+            <w:tcW w:w="5382" w:type="dxa"/>
+            <w:noWrap/>
+            <w:hideMark/>
+          </w:tcPr>
+          <w:p>
+            <w:pPr>
+              <w:rPr>
+                <w:sz w:val="22"/>
+                <w:szCs w:val="22"/>
+              </w:rPr>
+            </w:pPr>
+            <w:proofErr w:type="spellStart"/>
+            <w:r>
+              <w:rPr>
+                <w:sz w:val="22"/>
+                <w:szCs w:val="22"/>
+              </w:rPr>
+              <w:t>Projeto</w:t>
+            </w:r>
+            <w:proofErr w:type="spellEnd"/>
+            <w:r>
+              <w:rPr>
+                <w:sz w:val="22"/>
+                <w:szCs w:val="22"/>
+              </w:rPr>
+              <w:t xml:space="preserve"> de </w:t>
+            </w:r>
+            <w:proofErr w:type="spellStart"/>
+            <w:r>
+              <w:rPr>
+                <w:sz w:val="22"/>
+                <w:szCs w:val="22"/>
+              </w:rPr>
+              <w:t>Teste</w:t>
+            </w:r>
+            <w:proofErr w:type="spellEnd"/>
+          </w:p>
+        </w:tc>
+        <w:tc>
+          <w:tcPr>
+            <w:tcW w:w="1984" w:type="dxa"/>
+            <w:noWrap/>
+            <w:hideMark/>
+          </w:tcPr>
+          <w:p>
+            <w:pPr>
+              <w:rPr>
+                <w:sz w:val="22"/>
+                <w:szCs w:val="22"/>
+              </w:rPr>
+            </w:pPr>
+            <w:r>
+              <w:rPr>
+                <w:sz w:val="22"/>
+                <w:szCs w:val="22"/>
+              </w:rPr>
+              <w:t>03/11/2013</w:t>
+            </w:r>
+          </w:p>
+        </w:tc>
+        <w:tc>
+          <w:tcPr>
+            <w:tcW w:w="1843" w:type="dxa"/>
+            <w:noWrap/>
+            <w:hideMark/>
+          </w:tcPr>
+          <w:p>
+            <w:pPr>
+              <w:rPr>
+                <w:sz w:val="22"/>
+                <w:szCs w:val="22"/>
+              </w:rPr>
+            </w:pPr>
+            <w:r>
+              <w:rPr>
+                <w:sz w:val="22"/>
+                <w:szCs w:val="22"/>
+              </w:rPr>
+              <w:t>06/11/2013</w:t>
+            </w:r>
+          </w:p>
+        </w:tc>
+      </w:tr>
+    </w:tbl>
+    <w:p/>
     <w:sectPr>
-      <w:headerReference w:type="default" r:id="rId10"/>
-      <w:footerReference w:type="default" r:id="rId11"/>
-      <w:headerReference w:type="first" r:id="rId12"/>
-      <w:footerReference w:type="first" r:id="rId13"/>
+      <w:headerReference w:type="default" r:id="rId11"/>
+      <w:footerReference w:type="default" r:id="rId12"/>
+      <w:headerReference w:type="first" r:id="rId13"/>
+      <w:footerReference w:type="first" r:id="rId14"/>
       <w:pgSz w:w="12240" w:h="15840" w:code="1"/>
       <w:pgMar w:top="1440" w:right="1440" w:bottom="1440" w:left="1440" w:header="720" w:footer="720" w:gutter="0"/>
       <w:cols w:space="720"/>
@@ -16204,7 +16850,6 @@
   <w:style w:type="character" w:default="1" w:styleId="Fontepargpadro">
     <w:name w:val="Default Paragraph Font"/>
     <w:uiPriority w:val="1"/>
-    <w:semiHidden/>
     <w:unhideWhenUsed/>
   </w:style>
   <w:style w:type="table" w:default="1" w:styleId="Tabelanormal">
@@ -17852,8 +18497,8 @@
       <w:contextualSpacing/>
     </w:pPr>
   </w:style>
-  <w:style w:type="paragraph" w:customStyle="1" w:styleId="bodytext">
-    <w:name w:val="body text"/>
+  <w:style w:type="paragraph" w:customStyle="1" w:styleId="Corpodetexto20">
+    <w:name w:val="Corpo de texto2"/>
     <w:rsid w:val="008F192B"/>
     <w:pPr>
       <w:keepLines/>
@@ -18147,4 +18792,16 @@
   <a:objectDefaults/>
   <a:extraClrSchemeLst/>
 </a:theme>
+</file>
+
+<file path=customXml/item1.xml><?xml version="1.0" encoding="utf-8"?>
+<b:Sources xmlns:b="http://schemas.openxmlformats.org/officeDocument/2006/bibliography" xmlns="http://schemas.openxmlformats.org/officeDocument/2006/bibliography" SelectedStyle="\APASixthEditionOfficeOnline.xsl" StyleName="APA" Version="6"/>
+</file>
+
+<file path=customXml/itemProps1.xml><?xml version="1.0" encoding="utf-8"?>
+<ds:datastoreItem xmlns:ds="http://schemas.openxmlformats.org/officeDocument/2006/customXml" ds:itemID="{CD176ADE-1F0E-4F77-A677-8301F80D988B}">
+  <ds:schemaRefs>
+    <ds:schemaRef ds:uri="http://schemas.openxmlformats.org/officeDocument/2006/bibliography"/>
+  </ds:schemaRefs>
+</ds:datastoreItem>
 </file>
</xml_diff>

<commit_message>
Remoção de Itens Desnecessários
</commit_message>
<xml_diff>
--- a/Plano de Testes.docx
+++ b/Plano de Testes.docx
@@ -10469,6 +10469,8 @@
           <w:lang w:val="pt-BR"/>
         </w:rPr>
       </w:pPr>
+      <w:bookmarkStart w:id="70" w:name="_GoBack"/>
+      <w:bookmarkEnd w:id="70"/>
       <w:r>
         <w:rPr>
           <w:rFonts w:asciiTheme="minorHAnsi" w:hAnsiTheme="minorHAnsi"/>
@@ -11340,547 +11342,6 @@
         </w:tc>
       </w:tr>
     </w:tbl>
-    <w:p>
-      <w:pPr>
-        <w:pStyle w:val="Ttulo1"/>
-        <w:rPr>
-          <w:rFonts w:ascii="Calibri" w:hAnsi="Calibri"/>
-          <w:sz w:val="26"/>
-          <w:lang w:val="pt-BR"/>
-        </w:rPr>
-      </w:pPr>
-      <w:bookmarkStart w:id="70" w:name="_Toc242451466"/>
-      <w:r>
-        <w:rPr>
-          <w:rFonts w:ascii="Calibri" w:hAnsi="Calibri"/>
-          <w:sz w:val="26"/>
-          <w:lang w:val="pt-BR"/>
-        </w:rPr>
-        <w:lastRenderedPageBreak/>
-        <w:t>Requisitos de suspensão e retomada</w:t>
-      </w:r>
-      <w:bookmarkEnd w:id="70"/>
-    </w:p>
-    <w:p>
-      <w:pPr>
-        <w:rPr>
-          <w:lang w:val="pt-BR"/>
-        </w:rPr>
-      </w:pPr>
-    </w:p>
-    <w:p>
-      <w:pPr>
-        <w:rPr>
-          <w:lang w:val="pt-BR"/>
-        </w:rPr>
-      </w:pPr>
-    </w:p>
-    <w:p>
-      <w:pPr>
-        <w:rPr>
-          <w:lang w:val="pt-BR"/>
-        </w:rPr>
-      </w:pPr>
-    </w:p>
-    <w:p>
-      <w:pPr>
-        <w:widowControl/>
-        <w:spacing w:line="240" w:lineRule="auto"/>
-        <w:rPr>
-          <w:lang w:val="pt-BR"/>
-        </w:rPr>
-      </w:pPr>
-      <w:r>
-        <w:rPr>
-          <w:lang w:val="pt-BR"/>
-        </w:rPr>
-        <w:br w:type="page"/>
-      </w:r>
-    </w:p>
-    <w:p>
-      <w:pPr>
-        <w:rPr>
-          <w:lang w:val="pt-BR"/>
-        </w:rPr>
-      </w:pPr>
-    </w:p>
-    <w:p>
-      <w:pPr>
-        <w:pStyle w:val="Ttulo1"/>
-        <w:rPr>
-          <w:rFonts w:ascii="Calibri" w:hAnsi="Calibri"/>
-          <w:sz w:val="26"/>
-          <w:lang w:val="pt-BR"/>
-        </w:rPr>
-      </w:pPr>
-      <w:bookmarkStart w:id="71" w:name="_Toc242451467"/>
-      <w:r>
-        <w:rPr>
-          <w:rFonts w:ascii="Calibri" w:hAnsi="Calibri"/>
-          <w:sz w:val="26"/>
-          <w:lang w:val="pt-BR"/>
-        </w:rPr>
-        <w:t>Matriz de rastreabilidade</w:t>
-      </w:r>
-      <w:bookmarkEnd w:id="71"/>
-    </w:p>
-    <w:p>
-      <w:pPr>
-        <w:pStyle w:val="Ttulo1"/>
-        <w:numPr>
-          <w:ilvl w:val="0"/>
-          <w:numId w:val="0"/>
-        </w:numPr>
-        <w:rPr>
-          <w:rFonts w:ascii="Calibri" w:hAnsi="Calibri"/>
-          <w:sz w:val="26"/>
-          <w:lang w:val="pt-BR"/>
-        </w:rPr>
-      </w:pPr>
-    </w:p>
-    <w:p>
-      <w:pPr>
-        <w:widowControl/>
-        <w:spacing w:line="240" w:lineRule="auto"/>
-      </w:pPr>
-      <w:r>
-        <w:br w:type="page"/>
-      </w:r>
-    </w:p>
-    <w:p>
-      <w:pPr>
-        <w:pStyle w:val="Ttulo1"/>
-        <w:rPr>
-          <w:rFonts w:ascii="Calibri" w:hAnsi="Calibri"/>
-          <w:sz w:val="26"/>
-          <w:lang w:val="pt-BR"/>
-        </w:rPr>
-      </w:pPr>
-      <w:bookmarkStart w:id="72" w:name="_Toc242451469"/>
-      <w:r>
-        <w:rPr>
-          <w:rFonts w:ascii="Calibri" w:hAnsi="Calibri"/>
-          <w:sz w:val="26"/>
-          <w:lang w:val="pt-BR"/>
-        </w:rPr>
-        <w:lastRenderedPageBreak/>
-        <w:t xml:space="preserve">Necessidade </w:t>
-      </w:r>
-      <w:r>
-        <w:rPr>
-          <w:rFonts w:ascii="Calibri" w:hAnsi="Calibri"/>
-          <w:sz w:val="26"/>
-          <w:lang w:val="pt-BR"/>
-        </w:rPr>
-        <w:t xml:space="preserve">de </w:t>
-      </w:r>
-      <w:r>
-        <w:rPr>
-          <w:rFonts w:ascii="Calibri" w:hAnsi="Calibri"/>
-          <w:sz w:val="26"/>
-          <w:lang w:val="pt-BR"/>
-        </w:rPr>
-        <w:t>treinamento da equipe</w:t>
-      </w:r>
-      <w:bookmarkEnd w:id="72"/>
-    </w:p>
-    <w:p>
-      <w:pPr>
-        <w:rPr>
-          <w:lang w:val="pt-BR"/>
-        </w:rPr>
-      </w:pPr>
-    </w:p>
-    <w:p>
-      <w:pPr>
-        <w:widowControl/>
-        <w:spacing w:line="240" w:lineRule="auto"/>
-        <w:rPr>
-          <w:lang w:val="pt-BR"/>
-        </w:rPr>
-      </w:pPr>
-      <w:r>
-        <w:rPr>
-          <w:lang w:val="pt-BR"/>
-        </w:rPr>
-        <w:br w:type="page"/>
-      </w:r>
-    </w:p>
-    <w:p>
-      <w:pPr>
-        <w:pStyle w:val="Ttulo1"/>
-        <w:widowControl/>
-        <w:spacing w:line="240" w:lineRule="auto"/>
-        <w:rPr>
-          <w:rFonts w:ascii="Calibri" w:hAnsi="Calibri"/>
-          <w:sz w:val="26"/>
-          <w:lang w:val="pt-BR"/>
-        </w:rPr>
-      </w:pPr>
-      <w:bookmarkStart w:id="73" w:name="_Toc242451470"/>
-      <w:r>
-        <w:rPr>
-          <w:rFonts w:ascii="Calibri" w:hAnsi="Calibri"/>
-          <w:sz w:val="26"/>
-          <w:lang w:val="pt-BR"/>
-        </w:rPr>
-        <w:lastRenderedPageBreak/>
-        <w:t>Cobertura dos teste</w:t>
-      </w:r>
-      <w:bookmarkEnd w:id="73"/>
-    </w:p>
-    <w:p>
-      <w:pPr>
-        <w:rPr>
-          <w:lang w:val="pt-BR"/>
-        </w:rPr>
-      </w:pPr>
-    </w:p>
-    <w:p>
-      <w:pPr>
-        <w:rPr>
-          <w:lang w:val="pt-BR"/>
-        </w:rPr>
-      </w:pPr>
-    </w:p>
-    <w:p>
-      <w:pPr>
-        <w:rPr>
-          <w:lang w:val="pt-BR"/>
-        </w:rPr>
-      </w:pPr>
-    </w:p>
-    <w:p>
-      <w:pPr>
-        <w:rPr>
-          <w:lang w:val="pt-BR"/>
-        </w:rPr>
-      </w:pPr>
-    </w:p>
-    <w:p>
-      <w:pPr>
-        <w:rPr>
-          <w:lang w:val="pt-BR"/>
-        </w:rPr>
-      </w:pPr>
-    </w:p>
-    <w:p>
-      <w:pPr>
-        <w:rPr>
-          <w:lang w:val="pt-BR"/>
-        </w:rPr>
-      </w:pPr>
-    </w:p>
-    <w:p>
-      <w:pPr>
-        <w:rPr>
-          <w:lang w:val="pt-BR"/>
-        </w:rPr>
-      </w:pPr>
-    </w:p>
-    <w:p>
-      <w:pPr>
-        <w:rPr>
-          <w:lang w:val="pt-BR"/>
-        </w:rPr>
-      </w:pPr>
-    </w:p>
-    <w:p>
-      <w:pPr>
-        <w:rPr>
-          <w:lang w:val="pt-BR"/>
-        </w:rPr>
-      </w:pPr>
-    </w:p>
-    <w:p>
-      <w:pPr>
-        <w:rPr>
-          <w:lang w:val="pt-BR"/>
-        </w:rPr>
-      </w:pPr>
-    </w:p>
-    <w:p>
-      <w:pPr>
-        <w:rPr>
-          <w:lang w:val="pt-BR"/>
-        </w:rPr>
-      </w:pPr>
-    </w:p>
-    <w:p>
-      <w:pPr>
-        <w:rPr>
-          <w:lang w:val="pt-BR"/>
-        </w:rPr>
-      </w:pPr>
-    </w:p>
-    <w:p>
-      <w:pPr>
-        <w:rPr>
-          <w:lang w:val="pt-BR"/>
-        </w:rPr>
-      </w:pPr>
-    </w:p>
-    <w:p>
-      <w:pPr>
-        <w:rPr>
-          <w:lang w:val="pt-BR"/>
-        </w:rPr>
-      </w:pPr>
-    </w:p>
-    <w:p>
-      <w:pPr>
-        <w:rPr>
-          <w:lang w:val="pt-BR"/>
-        </w:rPr>
-      </w:pPr>
-    </w:p>
-    <w:p>
-      <w:pPr>
-        <w:rPr>
-          <w:lang w:val="pt-BR"/>
-        </w:rPr>
-      </w:pPr>
-    </w:p>
-    <w:p>
-      <w:pPr>
-        <w:rPr>
-          <w:lang w:val="pt-BR"/>
-        </w:rPr>
-      </w:pPr>
-    </w:p>
-    <w:p>
-      <w:pPr>
-        <w:rPr>
-          <w:lang w:val="pt-BR"/>
-        </w:rPr>
-      </w:pPr>
-    </w:p>
-    <w:p>
-      <w:pPr>
-        <w:rPr>
-          <w:lang w:val="pt-BR"/>
-        </w:rPr>
-      </w:pPr>
-    </w:p>
-    <w:p>
-      <w:pPr>
-        <w:rPr>
-          <w:lang w:val="pt-BR"/>
-        </w:rPr>
-      </w:pPr>
-    </w:p>
-    <w:p>
-      <w:pPr>
-        <w:rPr>
-          <w:lang w:val="pt-BR"/>
-        </w:rPr>
-      </w:pPr>
-    </w:p>
-    <w:p>
-      <w:pPr>
-        <w:rPr>
-          <w:lang w:val="pt-BR"/>
-        </w:rPr>
-      </w:pPr>
-    </w:p>
-    <w:p>
-      <w:pPr>
-        <w:rPr>
-          <w:lang w:val="pt-BR"/>
-        </w:rPr>
-      </w:pPr>
-    </w:p>
-    <w:p>
-      <w:pPr>
-        <w:rPr>
-          <w:lang w:val="pt-BR"/>
-        </w:rPr>
-      </w:pPr>
-    </w:p>
-    <w:p>
-      <w:pPr>
-        <w:rPr>
-          <w:lang w:val="pt-BR"/>
-        </w:rPr>
-      </w:pPr>
-    </w:p>
-    <w:p>
-      <w:pPr>
-        <w:rPr>
-          <w:lang w:val="pt-BR"/>
-        </w:rPr>
-      </w:pPr>
-    </w:p>
-    <w:p>
-      <w:pPr>
-        <w:rPr>
-          <w:lang w:val="pt-BR"/>
-        </w:rPr>
-      </w:pPr>
-    </w:p>
-    <w:p>
-      <w:pPr>
-        <w:rPr>
-          <w:lang w:val="pt-BR"/>
-        </w:rPr>
-      </w:pPr>
-    </w:p>
-    <w:p>
-      <w:pPr>
-        <w:rPr>
-          <w:lang w:val="pt-BR"/>
-        </w:rPr>
-      </w:pPr>
-    </w:p>
-    <w:p>
-      <w:pPr>
-        <w:rPr>
-          <w:lang w:val="pt-BR"/>
-        </w:rPr>
-      </w:pPr>
-    </w:p>
-    <w:p>
-      <w:pPr>
-        <w:rPr>
-          <w:lang w:val="pt-BR"/>
-        </w:rPr>
-      </w:pPr>
-    </w:p>
-    <w:p>
-      <w:pPr>
-        <w:rPr>
-          <w:lang w:val="pt-BR"/>
-        </w:rPr>
-      </w:pPr>
-    </w:p>
-    <w:p>
-      <w:pPr>
-        <w:rPr>
-          <w:lang w:val="pt-BR"/>
-        </w:rPr>
-      </w:pPr>
-    </w:p>
-    <w:p>
-      <w:pPr>
-        <w:rPr>
-          <w:lang w:val="pt-BR"/>
-        </w:rPr>
-      </w:pPr>
-    </w:p>
-    <w:p>
-      <w:pPr>
-        <w:rPr>
-          <w:lang w:val="pt-BR"/>
-        </w:rPr>
-      </w:pPr>
-    </w:p>
-    <w:p>
-      <w:pPr>
-        <w:rPr>
-          <w:lang w:val="pt-BR"/>
-        </w:rPr>
-      </w:pPr>
-    </w:p>
-    <w:p>
-      <w:pPr>
-        <w:rPr>
-          <w:lang w:val="pt-BR"/>
-        </w:rPr>
-      </w:pPr>
-    </w:p>
-    <w:p>
-      <w:pPr>
-        <w:rPr>
-          <w:lang w:val="pt-BR"/>
-        </w:rPr>
-      </w:pPr>
-    </w:p>
-    <w:p>
-      <w:pPr>
-        <w:rPr>
-          <w:lang w:val="pt-BR"/>
-        </w:rPr>
-      </w:pPr>
-    </w:p>
-    <w:p>
-      <w:pPr>
-        <w:rPr>
-          <w:lang w:val="pt-BR"/>
-        </w:rPr>
-      </w:pPr>
-    </w:p>
-    <w:p>
-      <w:pPr>
-        <w:rPr>
-          <w:lang w:val="pt-BR"/>
-        </w:rPr>
-      </w:pPr>
-    </w:p>
-    <w:p>
-      <w:pPr>
-        <w:rPr>
-          <w:lang w:val="pt-BR"/>
-        </w:rPr>
-      </w:pPr>
-    </w:p>
-    <w:p>
-      <w:pPr>
-        <w:rPr>
-          <w:lang w:val="pt-BR"/>
-        </w:rPr>
-      </w:pPr>
-    </w:p>
-    <w:p>
-      <w:pPr>
-        <w:rPr>
-          <w:lang w:val="pt-BR"/>
-        </w:rPr>
-      </w:pPr>
-    </w:p>
-    <w:p>
-      <w:pPr>
-        <w:rPr>
-          <w:lang w:val="pt-BR"/>
-        </w:rPr>
-      </w:pPr>
-    </w:p>
-    <w:p>
-      <w:pPr>
-        <w:rPr>
-          <w:lang w:val="pt-BR"/>
-        </w:rPr>
-      </w:pPr>
-    </w:p>
-    <w:p>
-      <w:pPr>
-        <w:rPr>
-          <w:lang w:val="pt-BR"/>
-        </w:rPr>
-      </w:pPr>
-    </w:p>
-    <w:p>
-      <w:pPr>
-        <w:rPr>
-          <w:lang w:val="pt-BR"/>
-        </w:rPr>
-      </w:pPr>
-    </w:p>
-    <w:p>
-      <w:pPr>
-        <w:rPr>
-          <w:lang w:val="pt-BR"/>
-        </w:rPr>
-      </w:pPr>
-    </w:p>
-    <w:p>
-      <w:pPr>
-        <w:rPr>
-          <w:lang w:val="pt-BR"/>
-        </w:rPr>
-      </w:pPr>
-      <w:bookmarkStart w:id="74" w:name="_GoBack"/>
-      <w:bookmarkEnd w:id="74"/>
-    </w:p>
     <w:bookmarkEnd w:id="67"/>
     <w:p>
       <w:pPr>
@@ -16850,6 +16311,7 @@
   <w:style w:type="character" w:default="1" w:styleId="Fontepargpadro">
     <w:name w:val="Default Paragraph Font"/>
     <w:uiPriority w:val="1"/>
+    <w:semiHidden/>
     <w:unhideWhenUsed/>
   </w:style>
   <w:style w:type="table" w:default="1" w:styleId="Tabelanormal">
@@ -18799,7 +18261,7 @@
 </file>
 
 <file path=customXml/itemProps1.xml><?xml version="1.0" encoding="utf-8"?>
-<ds:datastoreItem xmlns:ds="http://schemas.openxmlformats.org/officeDocument/2006/customXml" ds:itemID="{CD176ADE-1F0E-4F77-A677-8301F80D988B}">
+<ds:datastoreItem xmlns:ds="http://schemas.openxmlformats.org/officeDocument/2006/customXml" ds:itemID="{0419DEA3-ACC5-454D-A9F8-023F5CE135C2}">
   <ds:schemaRefs>
     <ds:schemaRef ds:uri="http://schemas.openxmlformats.org/officeDocument/2006/bibliography"/>
   </ds:schemaRefs>

</xml_diff>

<commit_message>
Finalização do Plano de Testes
</commit_message>
<xml_diff>
--- a/Plano de Testes.docx
+++ b/Plano de Testes.docx
@@ -327,276 +327,12 @@
     <w:p>
       <w:pPr>
         <w:pStyle w:val="Ttulo"/>
-        <w:spacing w:line="288" w:lineRule="auto"/>
-        <w:rPr>
-          <w:rFonts w:ascii="Calibri" w:hAnsi="Calibri"/>
-          <w:lang w:val="pt-BR"/>
-        </w:rPr>
-      </w:pPr>
-      <w:r>
-        <w:rPr>
-          <w:rFonts w:ascii="Calibri" w:hAnsi="Calibri"/>
-          <w:b w:val="0"/>
-          <w:sz w:val="20"/>
-          <w:lang w:val="pt-BR"/>
-        </w:rPr>
-        <w:lastRenderedPageBreak/>
-        <w:t> </w:t>
-      </w:r>
-    </w:p>
-    <w:p>
-      <w:pPr>
-        <w:pStyle w:val="Ttulo"/>
-        <w:rPr>
-          <w:rFonts w:ascii="Calibri" w:hAnsi="Calibri"/>
-          <w:lang w:val="pt-BR"/>
-        </w:rPr>
-      </w:pPr>
-      <w:r>
-        <w:rPr>
-          <w:rFonts w:ascii="Calibri" w:hAnsi="Calibri"/>
-          <w:lang w:val="pt-BR"/>
-        </w:rPr>
-        <w:t>Histórico de Revisões</w:t>
-      </w:r>
-    </w:p>
-    <w:tbl>
-      <w:tblPr>
-        <w:tblW w:w="5000" w:type="pct"/>
-        <w:tblBorders>
-          <w:top w:val="single" w:sz="6" w:space="0" w:color="auto"/>
-          <w:left w:val="single" w:sz="6" w:space="0" w:color="auto"/>
-          <w:bottom w:val="single" w:sz="6" w:space="0" w:color="auto"/>
-          <w:right w:val="single" w:sz="6" w:space="0" w:color="auto"/>
-          <w:insideH w:val="single" w:sz="6" w:space="0" w:color="auto"/>
-          <w:insideV w:val="single" w:sz="6" w:space="0" w:color="auto"/>
-        </w:tblBorders>
-        <w:tblLook w:val="0000" w:firstRow="0" w:lastRow="0" w:firstColumn="0" w:lastColumn="0" w:noHBand="0" w:noVBand="0"/>
-      </w:tblPr>
-      <w:tblGrid>
-        <w:gridCol w:w="2578"/>
-        <w:gridCol w:w="4189"/>
-        <w:gridCol w:w="2577"/>
-      </w:tblGrid>
-      <w:tr>
-        <w:tc>
-          <w:tcPr>
-            <w:tcW w:w="1379" w:type="pct"/>
-          </w:tcPr>
-          <w:p>
-            <w:pPr>
-              <w:pStyle w:val="Tabletext"/>
-              <w:jc w:val="center"/>
-              <w:rPr>
-                <w:rFonts w:ascii="Calibri" w:hAnsi="Calibri"/>
-                <w:b/>
-                <w:lang w:val="pt-BR"/>
-              </w:rPr>
-            </w:pPr>
-            <w:r>
-              <w:rPr>
-                <w:rFonts w:ascii="Calibri" w:hAnsi="Calibri"/>
-                <w:b/>
-                <w:lang w:val="pt-BR"/>
-              </w:rPr>
-              <w:t>Data</w:t>
-            </w:r>
-          </w:p>
-        </w:tc>
-        <w:tc>
-          <w:tcPr>
-            <w:tcW w:w="2241" w:type="pct"/>
-          </w:tcPr>
-          <w:p>
-            <w:pPr>
-              <w:pStyle w:val="Tabletext"/>
-              <w:jc w:val="center"/>
-              <w:rPr>
-                <w:rFonts w:ascii="Calibri" w:hAnsi="Calibri"/>
-                <w:b/>
-                <w:lang w:val="pt-BR"/>
-              </w:rPr>
-            </w:pPr>
-            <w:r>
-              <w:rPr>
-                <w:rFonts w:ascii="Calibri" w:hAnsi="Calibri"/>
-                <w:b/>
-                <w:lang w:val="pt-BR"/>
-              </w:rPr>
-              <w:t>Descrição</w:t>
-            </w:r>
-          </w:p>
-        </w:tc>
-        <w:tc>
-          <w:tcPr>
-            <w:tcW w:w="1379" w:type="pct"/>
-          </w:tcPr>
-          <w:p>
-            <w:pPr>
-              <w:pStyle w:val="Tabletext"/>
-              <w:jc w:val="center"/>
-              <w:rPr>
-                <w:rFonts w:ascii="Calibri" w:hAnsi="Calibri"/>
-                <w:b/>
-                <w:lang w:val="pt-BR"/>
-              </w:rPr>
-            </w:pPr>
-            <w:r>
-              <w:rPr>
-                <w:rFonts w:ascii="Calibri" w:hAnsi="Calibri"/>
-                <w:b/>
-                <w:lang w:val="pt-BR"/>
-              </w:rPr>
-              <w:t>Autor</w:t>
-            </w:r>
-          </w:p>
-        </w:tc>
-      </w:tr>
-      <w:tr>
-        <w:tc>
-          <w:tcPr>
-            <w:tcW w:w="1379" w:type="pct"/>
-          </w:tcPr>
-          <w:p>
-            <w:pPr>
-              <w:pStyle w:val="Tabletext"/>
-              <w:rPr>
-                <w:rFonts w:ascii="Calibri" w:hAnsi="Calibri"/>
-                <w:lang w:val="pt-BR"/>
-              </w:rPr>
-            </w:pPr>
-            <w:proofErr w:type="spellStart"/>
-            <w:proofErr w:type="gramStart"/>
-            <w:r>
-              <w:rPr>
-                <w:rFonts w:ascii="Calibri" w:hAnsi="Calibri"/>
-                <w:lang w:val="pt-BR"/>
-              </w:rPr>
-              <w:t>dd</w:t>
-            </w:r>
-            <w:proofErr w:type="spellEnd"/>
-            <w:proofErr w:type="gramEnd"/>
-            <w:r>
-              <w:rPr>
-                <w:rFonts w:ascii="Calibri" w:hAnsi="Calibri"/>
-                <w:lang w:val="pt-BR"/>
-              </w:rPr>
-              <w:t>/mm/</w:t>
-            </w:r>
-            <w:proofErr w:type="spellStart"/>
-            <w:r>
-              <w:rPr>
-                <w:rFonts w:ascii="Calibri" w:hAnsi="Calibri"/>
-                <w:lang w:val="pt-BR"/>
-              </w:rPr>
-              <w:t>aaaa</w:t>
-            </w:r>
-            <w:proofErr w:type="spellEnd"/>
-          </w:p>
-        </w:tc>
-        <w:tc>
-          <w:tcPr>
-            <w:tcW w:w="2241" w:type="pct"/>
-          </w:tcPr>
-          <w:p>
-            <w:pPr>
-              <w:pStyle w:val="Tabletext"/>
-              <w:rPr>
-                <w:rFonts w:ascii="Calibri" w:hAnsi="Calibri"/>
-                <w:lang w:val="pt-BR"/>
-              </w:rPr>
-            </w:pPr>
-            <w:r>
-              <w:rPr>
-                <w:rFonts w:ascii="Calibri" w:hAnsi="Calibri"/>
-                <w:lang w:val="pt-BR"/>
-              </w:rPr>
-              <w:t>Release Inicial</w:t>
-            </w:r>
-          </w:p>
-        </w:tc>
-        <w:tc>
-          <w:tcPr>
-            <w:tcW w:w="1379" w:type="pct"/>
-          </w:tcPr>
-          <w:p>
-            <w:pPr>
-              <w:pStyle w:val="SemEspaamento"/>
-              <w:rPr>
-                <w:lang w:val="pt-BR"/>
-              </w:rPr>
-            </w:pPr>
-          </w:p>
-        </w:tc>
-      </w:tr>
-      <w:tr>
-        <w:tc>
-          <w:tcPr>
-            <w:tcW w:w="1379" w:type="pct"/>
-          </w:tcPr>
-          <w:p>
-            <w:pPr>
-              <w:pStyle w:val="Tabletext"/>
-              <w:rPr>
-                <w:rFonts w:ascii="Calibri" w:hAnsi="Calibri"/>
-                <w:lang w:val="pt-BR"/>
-              </w:rPr>
-            </w:pPr>
-          </w:p>
-        </w:tc>
-        <w:tc>
-          <w:tcPr>
-            <w:tcW w:w="2241" w:type="pct"/>
-          </w:tcPr>
-          <w:p>
-            <w:pPr>
-              <w:pStyle w:val="Tabletext"/>
-              <w:rPr>
-                <w:rFonts w:ascii="Calibri" w:hAnsi="Calibri"/>
-                <w:lang w:val="pt-BR"/>
-              </w:rPr>
-            </w:pPr>
-          </w:p>
-        </w:tc>
-        <w:tc>
-          <w:tcPr>
-            <w:tcW w:w="1379" w:type="pct"/>
-          </w:tcPr>
-          <w:p>
-            <w:pPr>
-              <w:pStyle w:val="SemEspaamento"/>
-              <w:rPr>
-                <w:lang w:val="pt-BR"/>
-              </w:rPr>
-            </w:pPr>
-          </w:p>
-        </w:tc>
-      </w:tr>
-    </w:tbl>
-    <w:p>
-      <w:pPr>
-        <w:rPr>
-          <w:rFonts w:ascii="Calibri" w:hAnsi="Calibri"/>
-          <w:lang w:val="pt-BR"/>
-        </w:rPr>
-      </w:pPr>
-    </w:p>
-    <w:p>
-      <w:pPr>
-        <w:pStyle w:val="Ttulo"/>
         <w:rPr>
           <w:rFonts w:ascii="Calibri" w:hAnsi="Calibri"/>
           <w:sz w:val="38"/>
           <w:lang w:val="pt-BR"/>
         </w:rPr>
       </w:pPr>
-      <w:r>
-        <w:rPr>
-          <w:rFonts w:ascii="Calibri" w:hAnsi="Calibri"/>
-          <w:lang w:val="pt-BR"/>
-        </w:rPr>
-        <w:br w:type="page"/>
-      </w:r>
       <w:r>
         <w:rPr>
           <w:rFonts w:ascii="Calibri" w:hAnsi="Calibri"/>
@@ -620,7 +356,7 @@
       <w:pPr>
         <w:pStyle w:val="Sumrio1"/>
         <w:tabs>
-          <w:tab w:val="left" w:pos="395"/>
+          <w:tab w:val="left" w:pos="400"/>
           <w:tab w:val="right" w:leader="dot" w:pos="9350"/>
         </w:tabs>
         <w:rPr>
@@ -628,9 +364,9 @@
           <w:b w:val="0"/>
           <w:caps w:val="0"/>
           <w:noProof/>
-          <w:sz w:val="24"/>
-          <w:szCs w:val="24"/>
-          <w:lang w:val="pt-BR" w:eastAsia="ja-JP"/>
+          <w:sz w:val="22"/>
+          <w:szCs w:val="22"/>
+          <w:lang w:val="pt-BR" w:eastAsia="pt-BR"/>
         </w:rPr>
       </w:pPr>
       <w:r>
@@ -671,9 +407,9 @@
           <w:b w:val="0"/>
           <w:caps w:val="0"/>
           <w:noProof/>
-          <w:sz w:val="24"/>
-          <w:szCs w:val="24"/>
-          <w:lang w:val="pt-BR" w:eastAsia="ja-JP"/>
+          <w:sz w:val="22"/>
+          <w:szCs w:val="22"/>
+          <w:lang w:val="pt-BR" w:eastAsia="pt-BR"/>
         </w:rPr>
         <w:tab/>
       </w:r>
@@ -701,7 +437,7 @@
         <w:rPr>
           <w:noProof/>
         </w:rPr>
-        <w:instrText xml:space="preserve"> PAGEREF _Toc242451436 \h </w:instrText>
+        <w:instrText xml:space="preserve"> PAGEREF _Toc372736534 \h </w:instrText>
       </w:r>
       <w:r>
         <w:rPr>
@@ -718,7 +454,7 @@
         <w:rPr>
           <w:noProof/>
         </w:rPr>
-        <w:t>4</w:t>
+        <w:t>3</w:t>
       </w:r>
       <w:r>
         <w:rPr>
@@ -731,16 +467,16 @@
       <w:pPr>
         <w:pStyle w:val="Sumrio2"/>
         <w:tabs>
-          <w:tab w:val="left" w:pos="693"/>
+          <w:tab w:val="left" w:pos="800"/>
           <w:tab w:val="right" w:leader="dot" w:pos="9350"/>
         </w:tabs>
         <w:rPr>
           <w:rFonts w:asciiTheme="minorHAnsi" w:eastAsiaTheme="minorEastAsia" w:hAnsiTheme="minorHAnsi" w:cstheme="minorBidi"/>
           <w:smallCaps w:val="0"/>
           <w:noProof/>
-          <w:sz w:val="24"/>
-          <w:szCs w:val="24"/>
-          <w:lang w:val="pt-BR" w:eastAsia="ja-JP"/>
+          <w:sz w:val="22"/>
+          <w:szCs w:val="22"/>
+          <w:lang w:val="pt-BR" w:eastAsia="pt-BR"/>
         </w:rPr>
       </w:pPr>
       <w:r>
@@ -756,9 +492,9 @@
           <w:rFonts w:asciiTheme="minorHAnsi" w:eastAsiaTheme="minorEastAsia" w:hAnsiTheme="minorHAnsi" w:cstheme="minorBidi"/>
           <w:smallCaps w:val="0"/>
           <w:noProof/>
-          <w:sz w:val="24"/>
-          <w:szCs w:val="24"/>
-          <w:lang w:val="pt-BR" w:eastAsia="ja-JP"/>
+          <w:sz w:val="22"/>
+          <w:szCs w:val="22"/>
+          <w:lang w:val="pt-BR" w:eastAsia="pt-BR"/>
         </w:rPr>
         <w:tab/>
       </w:r>
@@ -786,7 +522,7 @@
         <w:rPr>
           <w:noProof/>
         </w:rPr>
-        <w:instrText xml:space="preserve"> PAGEREF _Toc242451437 \h </w:instrText>
+        <w:instrText xml:space="preserve"> PAGEREF _Toc372736535 \h </w:instrText>
       </w:r>
       <w:r>
         <w:rPr>
@@ -803,7 +539,7 @@
         <w:rPr>
           <w:noProof/>
         </w:rPr>
-        <w:t>4</w:t>
+        <w:t>3</w:t>
       </w:r>
       <w:r>
         <w:rPr>
@@ -816,16 +552,16 @@
       <w:pPr>
         <w:pStyle w:val="Sumrio2"/>
         <w:tabs>
-          <w:tab w:val="left" w:pos="693"/>
+          <w:tab w:val="left" w:pos="800"/>
           <w:tab w:val="right" w:leader="dot" w:pos="9350"/>
         </w:tabs>
         <w:rPr>
           <w:rFonts w:asciiTheme="minorHAnsi" w:eastAsiaTheme="minorEastAsia" w:hAnsiTheme="minorHAnsi" w:cstheme="minorBidi"/>
           <w:smallCaps w:val="0"/>
           <w:noProof/>
-          <w:sz w:val="24"/>
-          <w:szCs w:val="24"/>
-          <w:lang w:val="pt-BR" w:eastAsia="ja-JP"/>
+          <w:sz w:val="22"/>
+          <w:szCs w:val="22"/>
+          <w:lang w:val="pt-BR" w:eastAsia="pt-BR"/>
         </w:rPr>
       </w:pPr>
       <w:r>
@@ -841,9 +577,9 @@
           <w:rFonts w:asciiTheme="minorHAnsi" w:eastAsiaTheme="minorEastAsia" w:hAnsiTheme="minorHAnsi" w:cstheme="minorBidi"/>
           <w:smallCaps w:val="0"/>
           <w:noProof/>
-          <w:sz w:val="24"/>
-          <w:szCs w:val="24"/>
-          <w:lang w:val="pt-BR" w:eastAsia="ja-JP"/>
+          <w:sz w:val="22"/>
+          <w:szCs w:val="22"/>
+          <w:lang w:val="pt-BR" w:eastAsia="pt-BR"/>
         </w:rPr>
         <w:tab/>
       </w:r>
@@ -871,7 +607,7 @@
         <w:rPr>
           <w:noProof/>
         </w:rPr>
-        <w:instrText xml:space="preserve"> PAGEREF _Toc242451438 \h </w:instrText>
+        <w:instrText xml:space="preserve"> PAGEREF _Toc372736536 \h </w:instrText>
       </w:r>
       <w:r>
         <w:rPr>
@@ -888,7 +624,7 @@
         <w:rPr>
           <w:noProof/>
         </w:rPr>
-        <w:t>4</w:t>
+        <w:t>3</w:t>
       </w:r>
       <w:r>
         <w:rPr>
@@ -901,16 +637,16 @@
       <w:pPr>
         <w:pStyle w:val="Sumrio2"/>
         <w:tabs>
-          <w:tab w:val="left" w:pos="693"/>
+          <w:tab w:val="left" w:pos="800"/>
           <w:tab w:val="right" w:leader="dot" w:pos="9350"/>
         </w:tabs>
         <w:rPr>
           <w:rFonts w:asciiTheme="minorHAnsi" w:eastAsiaTheme="minorEastAsia" w:hAnsiTheme="minorHAnsi" w:cstheme="minorBidi"/>
           <w:smallCaps w:val="0"/>
           <w:noProof/>
-          <w:sz w:val="24"/>
-          <w:szCs w:val="24"/>
-          <w:lang w:val="pt-BR" w:eastAsia="ja-JP"/>
+          <w:sz w:val="22"/>
+          <w:szCs w:val="22"/>
+          <w:lang w:val="pt-BR" w:eastAsia="pt-BR"/>
         </w:rPr>
       </w:pPr>
       <w:r>
@@ -926,9 +662,9 @@
           <w:rFonts w:asciiTheme="minorHAnsi" w:eastAsiaTheme="minorEastAsia" w:hAnsiTheme="minorHAnsi" w:cstheme="minorBidi"/>
           <w:smallCaps w:val="0"/>
           <w:noProof/>
-          <w:sz w:val="24"/>
-          <w:szCs w:val="24"/>
-          <w:lang w:val="pt-BR" w:eastAsia="ja-JP"/>
+          <w:sz w:val="22"/>
+          <w:szCs w:val="22"/>
+          <w:lang w:val="pt-BR" w:eastAsia="pt-BR"/>
         </w:rPr>
         <w:tab/>
       </w:r>
@@ -938,7 +674,7 @@
           <w:noProof/>
           <w:lang w:val="pt-BR"/>
         </w:rPr>
-        <w:t>O Sistema &lt;Projeto&gt;</w:t>
+        <w:t>O Sistema eLibrary</w:t>
       </w:r>
       <w:r>
         <w:rPr>
@@ -956,7 +692,7 @@
         <w:rPr>
           <w:noProof/>
         </w:rPr>
-        <w:instrText xml:space="preserve"> PAGEREF _Toc242451439 \h </w:instrText>
+        <w:instrText xml:space="preserve"> PAGEREF _Toc372736537 \h </w:instrText>
       </w:r>
       <w:r>
         <w:rPr>
@@ -973,7 +709,7 @@
         <w:rPr>
           <w:noProof/>
         </w:rPr>
-        <w:t>4</w:t>
+        <w:t>3</w:t>
       </w:r>
       <w:r>
         <w:rPr>
@@ -986,16 +722,16 @@
       <w:pPr>
         <w:pStyle w:val="Sumrio2"/>
         <w:tabs>
-          <w:tab w:val="left" w:pos="693"/>
+          <w:tab w:val="left" w:pos="800"/>
           <w:tab w:val="right" w:leader="dot" w:pos="9350"/>
         </w:tabs>
         <w:rPr>
           <w:rFonts w:asciiTheme="minorHAnsi" w:eastAsiaTheme="minorEastAsia" w:hAnsiTheme="minorHAnsi" w:cstheme="minorBidi"/>
           <w:smallCaps w:val="0"/>
           <w:noProof/>
-          <w:sz w:val="24"/>
-          <w:szCs w:val="24"/>
-          <w:lang w:val="pt-BR" w:eastAsia="ja-JP"/>
+          <w:sz w:val="22"/>
+          <w:szCs w:val="22"/>
+          <w:lang w:val="pt-BR" w:eastAsia="pt-BR"/>
         </w:rPr>
       </w:pPr>
       <w:r>
@@ -1011,9 +747,9 @@
           <w:rFonts w:asciiTheme="minorHAnsi" w:eastAsiaTheme="minorEastAsia" w:hAnsiTheme="minorHAnsi" w:cstheme="minorBidi"/>
           <w:smallCaps w:val="0"/>
           <w:noProof/>
-          <w:sz w:val="24"/>
-          <w:szCs w:val="24"/>
-          <w:lang w:val="pt-BR" w:eastAsia="ja-JP"/>
+          <w:sz w:val="22"/>
+          <w:szCs w:val="22"/>
+          <w:lang w:val="pt-BR" w:eastAsia="pt-BR"/>
         </w:rPr>
         <w:tab/>
       </w:r>
@@ -1041,7 +777,7 @@
         <w:rPr>
           <w:noProof/>
         </w:rPr>
-        <w:instrText xml:space="preserve"> PAGEREF _Toc242451440 \h </w:instrText>
+        <w:instrText xml:space="preserve"> PAGEREF _Toc372736538 \h </w:instrText>
       </w:r>
       <w:r>
         <w:rPr>
@@ -1058,7 +794,7 @@
         <w:rPr>
           <w:noProof/>
         </w:rPr>
-        <w:t>4</w:t>
+        <w:t>3</w:t>
       </w:r>
       <w:r>
         <w:rPr>
@@ -1071,16 +807,16 @@
       <w:pPr>
         <w:pStyle w:val="Sumrio2"/>
         <w:tabs>
-          <w:tab w:val="left" w:pos="693"/>
+          <w:tab w:val="left" w:pos="800"/>
           <w:tab w:val="right" w:leader="dot" w:pos="9350"/>
         </w:tabs>
         <w:rPr>
           <w:rFonts w:asciiTheme="minorHAnsi" w:eastAsiaTheme="minorEastAsia" w:hAnsiTheme="minorHAnsi" w:cstheme="minorBidi"/>
           <w:smallCaps w:val="0"/>
           <w:noProof/>
-          <w:sz w:val="24"/>
-          <w:szCs w:val="24"/>
-          <w:lang w:val="pt-BR" w:eastAsia="ja-JP"/>
+          <w:sz w:val="22"/>
+          <w:szCs w:val="22"/>
+          <w:lang w:val="pt-BR" w:eastAsia="pt-BR"/>
         </w:rPr>
       </w:pPr>
       <w:r>
@@ -1096,9 +832,9 @@
           <w:rFonts w:asciiTheme="minorHAnsi" w:eastAsiaTheme="minorEastAsia" w:hAnsiTheme="minorHAnsi" w:cstheme="minorBidi"/>
           <w:smallCaps w:val="0"/>
           <w:noProof/>
-          <w:sz w:val="24"/>
-          <w:szCs w:val="24"/>
-          <w:lang w:val="pt-BR" w:eastAsia="ja-JP"/>
+          <w:sz w:val="22"/>
+          <w:szCs w:val="22"/>
+          <w:lang w:val="pt-BR" w:eastAsia="pt-BR"/>
         </w:rPr>
         <w:tab/>
       </w:r>
@@ -1126,7 +862,7 @@
         <w:rPr>
           <w:noProof/>
         </w:rPr>
-        <w:instrText xml:space="preserve"> PAGEREF _Toc242451441 \h </w:instrText>
+        <w:instrText xml:space="preserve"> PAGEREF _Toc372736539 \h </w:instrText>
       </w:r>
       <w:r>
         <w:rPr>
@@ -1156,16 +892,16 @@
       <w:pPr>
         <w:pStyle w:val="Sumrio2"/>
         <w:tabs>
-          <w:tab w:val="left" w:pos="693"/>
+          <w:tab w:val="left" w:pos="800"/>
           <w:tab w:val="right" w:leader="dot" w:pos="9350"/>
         </w:tabs>
         <w:rPr>
           <w:rFonts w:asciiTheme="minorHAnsi" w:eastAsiaTheme="minorEastAsia" w:hAnsiTheme="minorHAnsi" w:cstheme="minorBidi"/>
           <w:smallCaps w:val="0"/>
           <w:noProof/>
-          <w:sz w:val="24"/>
-          <w:szCs w:val="24"/>
-          <w:lang w:val="pt-BR" w:eastAsia="ja-JP"/>
+          <w:sz w:val="22"/>
+          <w:szCs w:val="22"/>
+          <w:lang w:val="pt-BR" w:eastAsia="pt-BR"/>
         </w:rPr>
       </w:pPr>
       <w:r>
@@ -1181,9 +917,9 @@
           <w:rFonts w:asciiTheme="minorHAnsi" w:eastAsiaTheme="minorEastAsia" w:hAnsiTheme="minorHAnsi" w:cstheme="minorBidi"/>
           <w:smallCaps w:val="0"/>
           <w:noProof/>
-          <w:sz w:val="24"/>
-          <w:szCs w:val="24"/>
-          <w:lang w:val="pt-BR" w:eastAsia="ja-JP"/>
+          <w:sz w:val="22"/>
+          <w:szCs w:val="22"/>
+          <w:lang w:val="pt-BR" w:eastAsia="pt-BR"/>
         </w:rPr>
         <w:tab/>
       </w:r>
@@ -1211,7 +947,7 @@
         <w:rPr>
           <w:noProof/>
         </w:rPr>
-        <w:instrText xml:space="preserve"> PAGEREF _Toc242451442 \h </w:instrText>
+        <w:instrText xml:space="preserve"> PAGEREF _Toc372736540 \h </w:instrText>
       </w:r>
       <w:r>
         <w:rPr>
@@ -1241,16 +977,16 @@
       <w:pPr>
         <w:pStyle w:val="Sumrio2"/>
         <w:tabs>
-          <w:tab w:val="left" w:pos="693"/>
+          <w:tab w:val="left" w:pos="800"/>
           <w:tab w:val="right" w:leader="dot" w:pos="9350"/>
         </w:tabs>
         <w:rPr>
           <w:rFonts w:asciiTheme="minorHAnsi" w:eastAsiaTheme="minorEastAsia" w:hAnsiTheme="minorHAnsi" w:cstheme="minorBidi"/>
           <w:smallCaps w:val="0"/>
           <w:noProof/>
-          <w:sz w:val="24"/>
-          <w:szCs w:val="24"/>
-          <w:lang w:val="pt-BR" w:eastAsia="ja-JP"/>
+          <w:sz w:val="22"/>
+          <w:szCs w:val="22"/>
+          <w:lang w:val="pt-BR" w:eastAsia="pt-BR"/>
         </w:rPr>
       </w:pPr>
       <w:r>
@@ -1266,9 +1002,9 @@
           <w:rFonts w:asciiTheme="minorHAnsi" w:eastAsiaTheme="minorEastAsia" w:hAnsiTheme="minorHAnsi" w:cstheme="minorBidi"/>
           <w:smallCaps w:val="0"/>
           <w:noProof/>
-          <w:sz w:val="24"/>
-          <w:szCs w:val="24"/>
-          <w:lang w:val="pt-BR" w:eastAsia="ja-JP"/>
+          <w:sz w:val="22"/>
+          <w:szCs w:val="22"/>
+          <w:lang w:val="pt-BR" w:eastAsia="pt-BR"/>
         </w:rPr>
         <w:tab/>
       </w:r>
@@ -1296,7 +1032,7 @@
         <w:rPr>
           <w:noProof/>
         </w:rPr>
-        <w:instrText xml:space="preserve"> PAGEREF _Toc242451443 \h </w:instrText>
+        <w:instrText xml:space="preserve"> PAGEREF _Toc372736541 \h </w:instrText>
       </w:r>
       <w:r>
         <w:rPr>
@@ -1326,7 +1062,7 @@
       <w:pPr>
         <w:pStyle w:val="Sumrio1"/>
         <w:tabs>
-          <w:tab w:val="left" w:pos="395"/>
+          <w:tab w:val="left" w:pos="400"/>
           <w:tab w:val="right" w:leader="dot" w:pos="9350"/>
         </w:tabs>
         <w:rPr>
@@ -1334,9 +1070,9 @@
           <w:b w:val="0"/>
           <w:caps w:val="0"/>
           <w:noProof/>
-          <w:sz w:val="24"/>
-          <w:szCs w:val="24"/>
-          <w:lang w:val="pt-BR" w:eastAsia="ja-JP"/>
+          <w:sz w:val="22"/>
+          <w:szCs w:val="22"/>
+          <w:lang w:val="pt-BR" w:eastAsia="pt-BR"/>
         </w:rPr>
       </w:pPr>
       <w:r>
@@ -1353,9 +1089,9 @@
           <w:b w:val="0"/>
           <w:caps w:val="0"/>
           <w:noProof/>
-          <w:sz w:val="24"/>
-          <w:szCs w:val="24"/>
-          <w:lang w:val="pt-BR" w:eastAsia="ja-JP"/>
+          <w:sz w:val="22"/>
+          <w:szCs w:val="22"/>
+          <w:lang w:val="pt-BR" w:eastAsia="pt-BR"/>
         </w:rPr>
         <w:tab/>
       </w:r>
@@ -1383,7 +1119,7 @@
         <w:rPr>
           <w:noProof/>
         </w:rPr>
-        <w:instrText xml:space="preserve"> PAGEREF _Toc242451444 \h </w:instrText>
+        <w:instrText xml:space="preserve"> PAGEREF _Toc372736542 \h </w:instrText>
       </w:r>
       <w:r>
         <w:rPr>
@@ -1413,16 +1149,16 @@
       <w:pPr>
         <w:pStyle w:val="Sumrio2"/>
         <w:tabs>
-          <w:tab w:val="left" w:pos="693"/>
+          <w:tab w:val="left" w:pos="800"/>
           <w:tab w:val="right" w:leader="dot" w:pos="9350"/>
         </w:tabs>
         <w:rPr>
           <w:rFonts w:asciiTheme="minorHAnsi" w:eastAsiaTheme="minorEastAsia" w:hAnsiTheme="minorHAnsi" w:cstheme="minorBidi"/>
           <w:smallCaps w:val="0"/>
           <w:noProof/>
-          <w:sz w:val="24"/>
-          <w:szCs w:val="24"/>
-          <w:lang w:val="pt-BR" w:eastAsia="ja-JP"/>
+          <w:sz w:val="22"/>
+          <w:szCs w:val="22"/>
+          <w:lang w:val="pt-BR" w:eastAsia="pt-BR"/>
         </w:rPr>
       </w:pPr>
       <w:r>
@@ -1438,9 +1174,9 @@
           <w:rFonts w:asciiTheme="minorHAnsi" w:eastAsiaTheme="minorEastAsia" w:hAnsiTheme="minorHAnsi" w:cstheme="minorBidi"/>
           <w:smallCaps w:val="0"/>
           <w:noProof/>
-          <w:sz w:val="24"/>
-          <w:szCs w:val="24"/>
-          <w:lang w:val="pt-BR" w:eastAsia="ja-JP"/>
+          <w:sz w:val="22"/>
+          <w:szCs w:val="22"/>
+          <w:lang w:val="pt-BR" w:eastAsia="pt-BR"/>
         </w:rPr>
         <w:tab/>
       </w:r>
@@ -1468,7 +1204,7 @@
         <w:rPr>
           <w:noProof/>
         </w:rPr>
-        <w:instrText xml:space="preserve"> PAGEREF _Toc242451445 \h </w:instrText>
+        <w:instrText xml:space="preserve"> PAGEREF _Toc372736543 \h </w:instrText>
       </w:r>
       <w:r>
         <w:rPr>
@@ -1498,16 +1234,16 @@
       <w:pPr>
         <w:pStyle w:val="Sumrio2"/>
         <w:tabs>
-          <w:tab w:val="left" w:pos="693"/>
+          <w:tab w:val="left" w:pos="800"/>
           <w:tab w:val="right" w:leader="dot" w:pos="9350"/>
         </w:tabs>
         <w:rPr>
           <w:rFonts w:asciiTheme="minorHAnsi" w:eastAsiaTheme="minorEastAsia" w:hAnsiTheme="minorHAnsi" w:cstheme="minorBidi"/>
           <w:smallCaps w:val="0"/>
           <w:noProof/>
-          <w:sz w:val="24"/>
-          <w:szCs w:val="24"/>
-          <w:lang w:val="pt-BR" w:eastAsia="ja-JP"/>
+          <w:sz w:val="22"/>
+          <w:szCs w:val="22"/>
+          <w:lang w:val="pt-BR" w:eastAsia="pt-BR"/>
         </w:rPr>
       </w:pPr>
       <w:r>
@@ -1523,9 +1259,9 @@
           <w:rFonts w:asciiTheme="minorHAnsi" w:eastAsiaTheme="minorEastAsia" w:hAnsiTheme="minorHAnsi" w:cstheme="minorBidi"/>
           <w:smallCaps w:val="0"/>
           <w:noProof/>
-          <w:sz w:val="24"/>
-          <w:szCs w:val="24"/>
-          <w:lang w:val="pt-BR" w:eastAsia="ja-JP"/>
+          <w:sz w:val="22"/>
+          <w:szCs w:val="22"/>
+          <w:lang w:val="pt-BR" w:eastAsia="pt-BR"/>
         </w:rPr>
         <w:tab/>
       </w:r>
@@ -1553,7 +1289,7 @@
         <w:rPr>
           <w:noProof/>
         </w:rPr>
-        <w:instrText xml:space="preserve"> PAGEREF _Toc242451446 \h </w:instrText>
+        <w:instrText xml:space="preserve"> PAGEREF _Toc372736544 \h </w:instrText>
       </w:r>
       <w:r>
         <w:rPr>
@@ -1583,16 +1319,16 @@
       <w:pPr>
         <w:pStyle w:val="Sumrio2"/>
         <w:tabs>
-          <w:tab w:val="left" w:pos="693"/>
+          <w:tab w:val="left" w:pos="800"/>
           <w:tab w:val="right" w:leader="dot" w:pos="9350"/>
         </w:tabs>
         <w:rPr>
           <w:rFonts w:asciiTheme="minorHAnsi" w:eastAsiaTheme="minorEastAsia" w:hAnsiTheme="minorHAnsi" w:cstheme="minorBidi"/>
           <w:smallCaps w:val="0"/>
           <w:noProof/>
-          <w:sz w:val="24"/>
-          <w:szCs w:val="24"/>
-          <w:lang w:val="pt-BR" w:eastAsia="ja-JP"/>
+          <w:sz w:val="22"/>
+          <w:szCs w:val="22"/>
+          <w:lang w:val="pt-BR" w:eastAsia="pt-BR"/>
         </w:rPr>
       </w:pPr>
       <w:r>
@@ -1608,9 +1344,9 @@
           <w:rFonts w:asciiTheme="minorHAnsi" w:eastAsiaTheme="minorEastAsia" w:hAnsiTheme="minorHAnsi" w:cstheme="minorBidi"/>
           <w:smallCaps w:val="0"/>
           <w:noProof/>
-          <w:sz w:val="24"/>
-          <w:szCs w:val="24"/>
-          <w:lang w:val="pt-BR" w:eastAsia="ja-JP"/>
+          <w:sz w:val="22"/>
+          <w:szCs w:val="22"/>
+          <w:lang w:val="pt-BR" w:eastAsia="pt-BR"/>
         </w:rPr>
         <w:tab/>
       </w:r>
@@ -1638,7 +1374,7 @@
         <w:rPr>
           <w:noProof/>
         </w:rPr>
-        <w:instrText xml:space="preserve"> PAGEREF _Toc242451447 \h </w:instrText>
+        <w:instrText xml:space="preserve"> PAGEREF _Toc372736545 \h </w:instrText>
       </w:r>
       <w:r>
         <w:rPr>
@@ -1668,16 +1404,16 @@
       <w:pPr>
         <w:pStyle w:val="Sumrio2"/>
         <w:tabs>
-          <w:tab w:val="left" w:pos="693"/>
+          <w:tab w:val="left" w:pos="800"/>
           <w:tab w:val="right" w:leader="dot" w:pos="9350"/>
         </w:tabs>
         <w:rPr>
           <w:rFonts w:asciiTheme="minorHAnsi" w:eastAsiaTheme="minorEastAsia" w:hAnsiTheme="minorHAnsi" w:cstheme="minorBidi"/>
           <w:smallCaps w:val="0"/>
           <w:noProof/>
-          <w:sz w:val="24"/>
-          <w:szCs w:val="24"/>
-          <w:lang w:val="pt-BR" w:eastAsia="ja-JP"/>
+          <w:sz w:val="22"/>
+          <w:szCs w:val="22"/>
+          <w:lang w:val="pt-BR" w:eastAsia="pt-BR"/>
         </w:rPr>
       </w:pPr>
       <w:r>
@@ -1693,9 +1429,9 @@
           <w:rFonts w:asciiTheme="minorHAnsi" w:eastAsiaTheme="minorEastAsia" w:hAnsiTheme="minorHAnsi" w:cstheme="minorBidi"/>
           <w:smallCaps w:val="0"/>
           <w:noProof/>
-          <w:sz w:val="24"/>
-          <w:szCs w:val="24"/>
-          <w:lang w:val="pt-BR" w:eastAsia="ja-JP"/>
+          <w:sz w:val="22"/>
+          <w:szCs w:val="22"/>
+          <w:lang w:val="pt-BR" w:eastAsia="pt-BR"/>
         </w:rPr>
         <w:tab/>
       </w:r>
@@ -1723,7 +1459,7 @@
         <w:rPr>
           <w:noProof/>
         </w:rPr>
-        <w:instrText xml:space="preserve"> PAGEREF _Toc242451448 \h </w:instrText>
+        <w:instrText xml:space="preserve"> PAGEREF _Toc372736546 \h </w:instrText>
       </w:r>
       <w:r>
         <w:rPr>
@@ -1753,16 +1489,16 @@
       <w:pPr>
         <w:pStyle w:val="Sumrio2"/>
         <w:tabs>
-          <w:tab w:val="left" w:pos="693"/>
+          <w:tab w:val="left" w:pos="800"/>
           <w:tab w:val="right" w:leader="dot" w:pos="9350"/>
         </w:tabs>
         <w:rPr>
           <w:rFonts w:asciiTheme="minorHAnsi" w:eastAsiaTheme="minorEastAsia" w:hAnsiTheme="minorHAnsi" w:cstheme="minorBidi"/>
           <w:smallCaps w:val="0"/>
           <w:noProof/>
-          <w:sz w:val="24"/>
-          <w:szCs w:val="24"/>
-          <w:lang w:val="pt-BR" w:eastAsia="ja-JP"/>
+          <w:sz w:val="22"/>
+          <w:szCs w:val="22"/>
+          <w:lang w:val="pt-BR" w:eastAsia="pt-BR"/>
         </w:rPr>
       </w:pPr>
       <w:r>
@@ -1778,9 +1514,9 @@
           <w:rFonts w:asciiTheme="minorHAnsi" w:eastAsiaTheme="minorEastAsia" w:hAnsiTheme="minorHAnsi" w:cstheme="minorBidi"/>
           <w:smallCaps w:val="0"/>
           <w:noProof/>
-          <w:sz w:val="24"/>
-          <w:szCs w:val="24"/>
-          <w:lang w:val="pt-BR" w:eastAsia="ja-JP"/>
+          <w:sz w:val="22"/>
+          <w:szCs w:val="22"/>
+          <w:lang w:val="pt-BR" w:eastAsia="pt-BR"/>
         </w:rPr>
         <w:tab/>
       </w:r>
@@ -1808,7 +1544,7 @@
         <w:rPr>
           <w:noProof/>
         </w:rPr>
-        <w:instrText xml:space="preserve"> PAGEREF _Toc242451449 \h </w:instrText>
+        <w:instrText xml:space="preserve"> PAGEREF _Toc372736547 \h </w:instrText>
       </w:r>
       <w:r>
         <w:rPr>
@@ -1825,7 +1561,7 @@
         <w:rPr>
           <w:noProof/>
         </w:rPr>
-        <w:t>5</w:t>
+        <w:t>6</w:t>
       </w:r>
       <w:r>
         <w:rPr>
@@ -1838,16 +1574,16 @@
       <w:pPr>
         <w:pStyle w:val="Sumrio2"/>
         <w:tabs>
-          <w:tab w:val="left" w:pos="693"/>
+          <w:tab w:val="left" w:pos="800"/>
           <w:tab w:val="right" w:leader="dot" w:pos="9350"/>
         </w:tabs>
         <w:rPr>
           <w:rFonts w:asciiTheme="minorHAnsi" w:eastAsiaTheme="minorEastAsia" w:hAnsiTheme="minorHAnsi" w:cstheme="minorBidi"/>
           <w:smallCaps w:val="0"/>
           <w:noProof/>
-          <w:sz w:val="24"/>
-          <w:szCs w:val="24"/>
-          <w:lang w:val="pt-BR" w:eastAsia="ja-JP"/>
+          <w:sz w:val="22"/>
+          <w:szCs w:val="22"/>
+          <w:lang w:val="pt-BR" w:eastAsia="pt-BR"/>
         </w:rPr>
       </w:pPr>
       <w:r>
@@ -1863,9 +1599,9 @@
           <w:rFonts w:asciiTheme="minorHAnsi" w:eastAsiaTheme="minorEastAsia" w:hAnsiTheme="minorHAnsi" w:cstheme="minorBidi"/>
           <w:smallCaps w:val="0"/>
           <w:noProof/>
-          <w:sz w:val="24"/>
-          <w:szCs w:val="24"/>
-          <w:lang w:val="pt-BR" w:eastAsia="ja-JP"/>
+          <w:sz w:val="22"/>
+          <w:szCs w:val="22"/>
+          <w:lang w:val="pt-BR" w:eastAsia="pt-BR"/>
         </w:rPr>
         <w:tab/>
       </w:r>
@@ -1893,7 +1629,7 @@
         <w:rPr>
           <w:noProof/>
         </w:rPr>
-        <w:instrText xml:space="preserve"> PAGEREF _Toc242451450 \h </w:instrText>
+        <w:instrText xml:space="preserve"> PAGEREF _Toc372736548 \h </w:instrText>
       </w:r>
       <w:r>
         <w:rPr>
@@ -1910,7 +1646,7 @@
         <w:rPr>
           <w:noProof/>
         </w:rPr>
-        <w:t>5</w:t>
+        <w:t>6</w:t>
       </w:r>
       <w:r>
         <w:rPr>
@@ -1923,16 +1659,16 @@
       <w:pPr>
         <w:pStyle w:val="Sumrio2"/>
         <w:tabs>
-          <w:tab w:val="left" w:pos="693"/>
+          <w:tab w:val="left" w:pos="800"/>
           <w:tab w:val="right" w:leader="dot" w:pos="9350"/>
         </w:tabs>
         <w:rPr>
           <w:rFonts w:asciiTheme="minorHAnsi" w:eastAsiaTheme="minorEastAsia" w:hAnsiTheme="minorHAnsi" w:cstheme="minorBidi"/>
           <w:smallCaps w:val="0"/>
           <w:noProof/>
-          <w:sz w:val="24"/>
-          <w:szCs w:val="24"/>
-          <w:lang w:val="pt-BR" w:eastAsia="ja-JP"/>
+          <w:sz w:val="22"/>
+          <w:szCs w:val="22"/>
+          <w:lang w:val="pt-BR" w:eastAsia="pt-BR"/>
         </w:rPr>
       </w:pPr>
       <w:r>
@@ -1948,9 +1684,9 @@
           <w:rFonts w:asciiTheme="minorHAnsi" w:eastAsiaTheme="minorEastAsia" w:hAnsiTheme="minorHAnsi" w:cstheme="minorBidi"/>
           <w:smallCaps w:val="0"/>
           <w:noProof/>
-          <w:sz w:val="24"/>
-          <w:szCs w:val="24"/>
-          <w:lang w:val="pt-BR" w:eastAsia="ja-JP"/>
+          <w:sz w:val="22"/>
+          <w:szCs w:val="22"/>
+          <w:lang w:val="pt-BR" w:eastAsia="pt-BR"/>
         </w:rPr>
         <w:tab/>
       </w:r>
@@ -1978,7 +1714,7 @@
         <w:rPr>
           <w:noProof/>
         </w:rPr>
-        <w:instrText xml:space="preserve"> PAGEREF _Toc242451451 \h </w:instrText>
+        <w:instrText xml:space="preserve"> PAGEREF _Toc372736549 \h </w:instrText>
       </w:r>
       <w:r>
         <w:rPr>
@@ -1995,7 +1731,7 @@
         <w:rPr>
           <w:noProof/>
         </w:rPr>
-        <w:t>5</w:t>
+        <w:t>6</w:t>
       </w:r>
       <w:r>
         <w:rPr>
@@ -2008,16 +1744,16 @@
       <w:pPr>
         <w:pStyle w:val="Sumrio2"/>
         <w:tabs>
-          <w:tab w:val="left" w:pos="693"/>
+          <w:tab w:val="left" w:pos="800"/>
           <w:tab w:val="right" w:leader="dot" w:pos="9350"/>
         </w:tabs>
         <w:rPr>
           <w:rFonts w:asciiTheme="minorHAnsi" w:eastAsiaTheme="minorEastAsia" w:hAnsiTheme="minorHAnsi" w:cstheme="minorBidi"/>
           <w:smallCaps w:val="0"/>
           <w:noProof/>
-          <w:sz w:val="24"/>
-          <w:szCs w:val="24"/>
-          <w:lang w:val="pt-BR" w:eastAsia="ja-JP"/>
+          <w:sz w:val="22"/>
+          <w:szCs w:val="22"/>
+          <w:lang w:val="pt-BR" w:eastAsia="pt-BR"/>
         </w:rPr>
       </w:pPr>
       <w:r>
@@ -2033,9 +1769,9 @@
           <w:rFonts w:asciiTheme="minorHAnsi" w:eastAsiaTheme="minorEastAsia" w:hAnsiTheme="minorHAnsi" w:cstheme="minorBidi"/>
           <w:smallCaps w:val="0"/>
           <w:noProof/>
-          <w:sz w:val="24"/>
-          <w:szCs w:val="24"/>
-          <w:lang w:val="pt-BR" w:eastAsia="ja-JP"/>
+          <w:sz w:val="22"/>
+          <w:szCs w:val="22"/>
+          <w:lang w:val="pt-BR" w:eastAsia="pt-BR"/>
         </w:rPr>
         <w:tab/>
       </w:r>
@@ -2063,7 +1799,7 @@
         <w:rPr>
           <w:noProof/>
         </w:rPr>
-        <w:instrText xml:space="preserve"> PAGEREF _Toc242451452 \h </w:instrText>
+        <w:instrText xml:space="preserve"> PAGEREF _Toc372736550 \h </w:instrText>
       </w:r>
       <w:r>
         <w:rPr>
@@ -2080,7 +1816,7 @@
         <w:rPr>
           <w:noProof/>
         </w:rPr>
-        <w:t>5</w:t>
+        <w:t>6</w:t>
       </w:r>
       <w:r>
         <w:rPr>
@@ -2093,16 +1829,16 @@
       <w:pPr>
         <w:pStyle w:val="Sumrio2"/>
         <w:tabs>
-          <w:tab w:val="left" w:pos="693"/>
+          <w:tab w:val="left" w:pos="800"/>
           <w:tab w:val="right" w:leader="dot" w:pos="9350"/>
         </w:tabs>
         <w:rPr>
           <w:rFonts w:asciiTheme="minorHAnsi" w:eastAsiaTheme="minorEastAsia" w:hAnsiTheme="minorHAnsi" w:cstheme="minorBidi"/>
           <w:smallCaps w:val="0"/>
           <w:noProof/>
-          <w:sz w:val="24"/>
-          <w:szCs w:val="24"/>
-          <w:lang w:val="pt-BR" w:eastAsia="ja-JP"/>
+          <w:sz w:val="22"/>
+          <w:szCs w:val="22"/>
+          <w:lang w:val="pt-BR" w:eastAsia="pt-BR"/>
         </w:rPr>
       </w:pPr>
       <w:r>
@@ -2118,9 +1854,9 @@
           <w:rFonts w:asciiTheme="minorHAnsi" w:eastAsiaTheme="minorEastAsia" w:hAnsiTheme="minorHAnsi" w:cstheme="minorBidi"/>
           <w:smallCaps w:val="0"/>
           <w:noProof/>
-          <w:sz w:val="24"/>
-          <w:szCs w:val="24"/>
-          <w:lang w:val="pt-BR" w:eastAsia="ja-JP"/>
+          <w:sz w:val="22"/>
+          <w:szCs w:val="22"/>
+          <w:lang w:val="pt-BR" w:eastAsia="pt-BR"/>
         </w:rPr>
         <w:tab/>
       </w:r>
@@ -2148,7 +1884,7 @@
         <w:rPr>
           <w:noProof/>
         </w:rPr>
-        <w:instrText xml:space="preserve"> PAGEREF _Toc242451453 \h </w:instrText>
+        <w:instrText xml:space="preserve"> PAGEREF _Toc372736551 \h </w:instrText>
       </w:r>
       <w:r>
         <w:rPr>
@@ -2165,7 +1901,7 @@
         <w:rPr>
           <w:noProof/>
         </w:rPr>
-        <w:t>5</w:t>
+        <w:t>6</w:t>
       </w:r>
       <w:r>
         <w:rPr>
@@ -2178,16 +1914,16 @@
       <w:pPr>
         <w:pStyle w:val="Sumrio2"/>
         <w:tabs>
-          <w:tab w:val="left" w:pos="795"/>
+          <w:tab w:val="left" w:pos="800"/>
           <w:tab w:val="right" w:leader="dot" w:pos="9350"/>
         </w:tabs>
         <w:rPr>
           <w:rFonts w:asciiTheme="minorHAnsi" w:eastAsiaTheme="minorEastAsia" w:hAnsiTheme="minorHAnsi" w:cstheme="minorBidi"/>
           <w:smallCaps w:val="0"/>
           <w:noProof/>
-          <w:sz w:val="24"/>
-          <w:szCs w:val="24"/>
-          <w:lang w:val="pt-BR" w:eastAsia="ja-JP"/>
+          <w:sz w:val="22"/>
+          <w:szCs w:val="22"/>
+          <w:lang w:val="pt-BR" w:eastAsia="pt-BR"/>
         </w:rPr>
       </w:pPr>
       <w:r>
@@ -2203,9 +1939,9 @@
           <w:rFonts w:asciiTheme="minorHAnsi" w:eastAsiaTheme="minorEastAsia" w:hAnsiTheme="minorHAnsi" w:cstheme="minorBidi"/>
           <w:smallCaps w:val="0"/>
           <w:noProof/>
-          <w:sz w:val="24"/>
-          <w:szCs w:val="24"/>
-          <w:lang w:val="pt-BR" w:eastAsia="ja-JP"/>
+          <w:sz w:val="22"/>
+          <w:szCs w:val="22"/>
+          <w:lang w:val="pt-BR" w:eastAsia="pt-BR"/>
         </w:rPr>
         <w:tab/>
       </w:r>
@@ -2233,7 +1969,7 @@
         <w:rPr>
           <w:noProof/>
         </w:rPr>
-        <w:instrText xml:space="preserve"> PAGEREF _Toc242451454 \h </w:instrText>
+        <w:instrText xml:space="preserve"> PAGEREF _Toc372736552 \h </w:instrText>
       </w:r>
       <w:r>
         <w:rPr>
@@ -2250,7 +1986,781 @@
         <w:rPr>
           <w:noProof/>
         </w:rPr>
-        <w:t>5</w:t>
+        <w:t>6</w:t>
+      </w:r>
+      <w:r>
+        <w:rPr>
+          <w:noProof/>
+        </w:rPr>
+        <w:fldChar w:fldCharType="end"/>
+      </w:r>
+    </w:p>
+    <w:p>
+      <w:pPr>
+        <w:pStyle w:val="Sumrio2"/>
+        <w:tabs>
+          <w:tab w:val="left" w:pos="800"/>
+          <w:tab w:val="right" w:leader="dot" w:pos="9350"/>
+        </w:tabs>
+        <w:rPr>
+          <w:rFonts w:asciiTheme="minorHAnsi" w:eastAsiaTheme="minorEastAsia" w:hAnsiTheme="minorHAnsi" w:cstheme="minorBidi"/>
+          <w:smallCaps w:val="0"/>
+          <w:noProof/>
+          <w:sz w:val="22"/>
+          <w:szCs w:val="22"/>
+          <w:lang w:val="pt-BR" w:eastAsia="pt-BR"/>
+        </w:rPr>
+      </w:pPr>
+      <w:r>
+        <w:rPr>
+          <w:rFonts w:ascii="Calibri" w:hAnsi="Calibri"/>
+          <w:noProof/>
+          <w:lang w:val="pt-BR"/>
+        </w:rPr>
+        <w:t>2.11</w:t>
+      </w:r>
+      <w:r>
+        <w:rPr>
+          <w:rFonts w:asciiTheme="minorHAnsi" w:eastAsiaTheme="minorEastAsia" w:hAnsiTheme="minorHAnsi" w:cstheme="minorBidi"/>
+          <w:smallCaps w:val="0"/>
+          <w:noProof/>
+          <w:sz w:val="22"/>
+          <w:szCs w:val="22"/>
+          <w:lang w:val="pt-BR" w:eastAsia="pt-BR"/>
+        </w:rPr>
+        <w:tab/>
+      </w:r>
+      <w:r>
+        <w:rPr>
+          <w:rFonts w:ascii="Calibri" w:hAnsi="Calibri"/>
+          <w:noProof/>
+          <w:lang w:val="pt-BR"/>
+        </w:rPr>
+        <w:t>Tipos de Teste</w:t>
+      </w:r>
+      <w:r>
+        <w:rPr>
+          <w:noProof/>
+        </w:rPr>
+        <w:tab/>
+      </w:r>
+      <w:r>
+        <w:rPr>
+          <w:noProof/>
+        </w:rPr>
+        <w:fldChar w:fldCharType="begin"/>
+      </w:r>
+      <w:r>
+        <w:rPr>
+          <w:noProof/>
+        </w:rPr>
+        <w:instrText xml:space="preserve"> PAGEREF _Toc372736553 \h </w:instrText>
+      </w:r>
+      <w:r>
+        <w:rPr>
+          <w:noProof/>
+        </w:rPr>
+      </w:r>
+      <w:r>
+        <w:rPr>
+          <w:noProof/>
+        </w:rPr>
+        <w:fldChar w:fldCharType="separate"/>
+      </w:r>
+      <w:r>
+        <w:rPr>
+          <w:noProof/>
+        </w:rPr>
+        <w:t>7</w:t>
+      </w:r>
+      <w:r>
+        <w:rPr>
+          <w:noProof/>
+        </w:rPr>
+        <w:fldChar w:fldCharType="end"/>
+      </w:r>
+    </w:p>
+    <w:p>
+      <w:pPr>
+        <w:pStyle w:val="Sumrio3"/>
+        <w:tabs>
+          <w:tab w:val="left" w:pos="1200"/>
+          <w:tab w:val="right" w:leader="dot" w:pos="9350"/>
+        </w:tabs>
+        <w:rPr>
+          <w:rFonts w:asciiTheme="minorHAnsi" w:eastAsiaTheme="minorEastAsia" w:hAnsiTheme="minorHAnsi" w:cstheme="minorBidi"/>
+          <w:i w:val="0"/>
+          <w:noProof/>
+          <w:sz w:val="22"/>
+          <w:szCs w:val="22"/>
+          <w:lang w:val="pt-BR" w:eastAsia="pt-BR"/>
+        </w:rPr>
+      </w:pPr>
+      <w:r>
+        <w:rPr>
+          <w:rFonts w:ascii="Calibri" w:hAnsi="Calibri"/>
+          <w:b/>
+          <w:noProof/>
+          <w:lang w:val="pt-BR"/>
+        </w:rPr>
+        <w:t>2.11.1</w:t>
+      </w:r>
+      <w:r>
+        <w:rPr>
+          <w:rFonts w:asciiTheme="minorHAnsi" w:eastAsiaTheme="minorEastAsia" w:hAnsiTheme="minorHAnsi" w:cstheme="minorBidi"/>
+          <w:i w:val="0"/>
+          <w:noProof/>
+          <w:sz w:val="22"/>
+          <w:szCs w:val="22"/>
+          <w:lang w:val="pt-BR" w:eastAsia="pt-BR"/>
+        </w:rPr>
+        <w:tab/>
+      </w:r>
+      <w:r>
+        <w:rPr>
+          <w:rFonts w:ascii="Calibri" w:hAnsi="Calibri"/>
+          <w:b/>
+          <w:noProof/>
+          <w:lang w:val="pt-BR"/>
+        </w:rPr>
+        <w:t>Teste de Integridade de Dados e do Banco de Dados</w:t>
+      </w:r>
+      <w:r>
+        <w:rPr>
+          <w:noProof/>
+        </w:rPr>
+        <w:tab/>
+      </w:r>
+      <w:r>
+        <w:rPr>
+          <w:noProof/>
+        </w:rPr>
+        <w:fldChar w:fldCharType="begin"/>
+      </w:r>
+      <w:r>
+        <w:rPr>
+          <w:noProof/>
+        </w:rPr>
+        <w:instrText xml:space="preserve"> PAGEREF _Toc372736554 \h </w:instrText>
+      </w:r>
+      <w:r>
+        <w:rPr>
+          <w:noProof/>
+        </w:rPr>
+      </w:r>
+      <w:r>
+        <w:rPr>
+          <w:noProof/>
+        </w:rPr>
+        <w:fldChar w:fldCharType="separate"/>
+      </w:r>
+      <w:r>
+        <w:rPr>
+          <w:noProof/>
+        </w:rPr>
+        <w:t>7</w:t>
+      </w:r>
+      <w:r>
+        <w:rPr>
+          <w:noProof/>
+        </w:rPr>
+        <w:fldChar w:fldCharType="end"/>
+      </w:r>
+    </w:p>
+    <w:p>
+      <w:pPr>
+        <w:pStyle w:val="Sumrio3"/>
+        <w:tabs>
+          <w:tab w:val="left" w:pos="1200"/>
+          <w:tab w:val="right" w:leader="dot" w:pos="9350"/>
+        </w:tabs>
+        <w:rPr>
+          <w:rFonts w:asciiTheme="minorHAnsi" w:eastAsiaTheme="minorEastAsia" w:hAnsiTheme="minorHAnsi" w:cstheme="minorBidi"/>
+          <w:i w:val="0"/>
+          <w:noProof/>
+          <w:sz w:val="22"/>
+          <w:szCs w:val="22"/>
+          <w:lang w:val="pt-BR" w:eastAsia="pt-BR"/>
+        </w:rPr>
+      </w:pPr>
+      <w:r>
+        <w:rPr>
+          <w:rFonts w:ascii="Calibri" w:hAnsi="Calibri"/>
+          <w:b/>
+          <w:noProof/>
+          <w:lang w:val="pt-BR"/>
+        </w:rPr>
+        <w:t>2.11.2</w:t>
+      </w:r>
+      <w:r>
+        <w:rPr>
+          <w:rFonts w:asciiTheme="minorHAnsi" w:eastAsiaTheme="minorEastAsia" w:hAnsiTheme="minorHAnsi" w:cstheme="minorBidi"/>
+          <w:i w:val="0"/>
+          <w:noProof/>
+          <w:sz w:val="22"/>
+          <w:szCs w:val="22"/>
+          <w:lang w:val="pt-BR" w:eastAsia="pt-BR"/>
+        </w:rPr>
+        <w:tab/>
+      </w:r>
+      <w:r>
+        <w:rPr>
+          <w:rFonts w:ascii="Calibri" w:hAnsi="Calibri"/>
+          <w:b/>
+          <w:noProof/>
+          <w:lang w:val="pt-BR"/>
+        </w:rPr>
+        <w:t>Teste de Funcionalidade</w:t>
+      </w:r>
+      <w:r>
+        <w:rPr>
+          <w:noProof/>
+        </w:rPr>
+        <w:tab/>
+      </w:r>
+      <w:r>
+        <w:rPr>
+          <w:noProof/>
+        </w:rPr>
+        <w:fldChar w:fldCharType="begin"/>
+      </w:r>
+      <w:r>
+        <w:rPr>
+          <w:noProof/>
+        </w:rPr>
+        <w:instrText xml:space="preserve"> PAGEREF _Toc372736555 \h </w:instrText>
+      </w:r>
+      <w:r>
+        <w:rPr>
+          <w:noProof/>
+        </w:rPr>
+      </w:r>
+      <w:r>
+        <w:rPr>
+          <w:noProof/>
+        </w:rPr>
+        <w:fldChar w:fldCharType="separate"/>
+      </w:r>
+      <w:r>
+        <w:rPr>
+          <w:noProof/>
+        </w:rPr>
+        <w:t>7</w:t>
+      </w:r>
+      <w:r>
+        <w:rPr>
+          <w:noProof/>
+        </w:rPr>
+        <w:fldChar w:fldCharType="end"/>
+      </w:r>
+    </w:p>
+    <w:p>
+      <w:pPr>
+        <w:pStyle w:val="Sumrio3"/>
+        <w:tabs>
+          <w:tab w:val="left" w:pos="1200"/>
+          <w:tab w:val="right" w:leader="dot" w:pos="9350"/>
+        </w:tabs>
+        <w:rPr>
+          <w:rFonts w:asciiTheme="minorHAnsi" w:eastAsiaTheme="minorEastAsia" w:hAnsiTheme="minorHAnsi" w:cstheme="minorBidi"/>
+          <w:i w:val="0"/>
+          <w:noProof/>
+          <w:sz w:val="22"/>
+          <w:szCs w:val="22"/>
+          <w:lang w:val="pt-BR" w:eastAsia="pt-BR"/>
+        </w:rPr>
+      </w:pPr>
+      <w:r>
+        <w:rPr>
+          <w:rFonts w:ascii="Calibri" w:hAnsi="Calibri"/>
+          <w:b/>
+          <w:noProof/>
+          <w:lang w:val="pt-BR"/>
+        </w:rPr>
+        <w:t>2.11.3</w:t>
+      </w:r>
+      <w:r>
+        <w:rPr>
+          <w:rFonts w:asciiTheme="minorHAnsi" w:eastAsiaTheme="minorEastAsia" w:hAnsiTheme="minorHAnsi" w:cstheme="minorBidi"/>
+          <w:i w:val="0"/>
+          <w:noProof/>
+          <w:sz w:val="22"/>
+          <w:szCs w:val="22"/>
+          <w:lang w:val="pt-BR" w:eastAsia="pt-BR"/>
+        </w:rPr>
+        <w:tab/>
+      </w:r>
+      <w:r>
+        <w:rPr>
+          <w:rFonts w:ascii="Calibri" w:hAnsi="Calibri"/>
+          <w:b/>
+          <w:noProof/>
+          <w:lang w:val="pt-BR"/>
+        </w:rPr>
+        <w:t>Teste da Interface do Usuário</w:t>
+      </w:r>
+      <w:r>
+        <w:rPr>
+          <w:noProof/>
+        </w:rPr>
+        <w:tab/>
+      </w:r>
+      <w:r>
+        <w:rPr>
+          <w:noProof/>
+        </w:rPr>
+        <w:fldChar w:fldCharType="begin"/>
+      </w:r>
+      <w:r>
+        <w:rPr>
+          <w:noProof/>
+        </w:rPr>
+        <w:instrText xml:space="preserve"> PAGEREF _Toc372736556 \h </w:instrText>
+      </w:r>
+      <w:r>
+        <w:rPr>
+          <w:noProof/>
+        </w:rPr>
+      </w:r>
+      <w:r>
+        <w:rPr>
+          <w:noProof/>
+        </w:rPr>
+        <w:fldChar w:fldCharType="separate"/>
+      </w:r>
+      <w:r>
+        <w:rPr>
+          <w:noProof/>
+        </w:rPr>
+        <w:t>8</w:t>
+      </w:r>
+      <w:r>
+        <w:rPr>
+          <w:noProof/>
+        </w:rPr>
+        <w:fldChar w:fldCharType="end"/>
+      </w:r>
+    </w:p>
+    <w:p>
+      <w:pPr>
+        <w:pStyle w:val="Sumrio3"/>
+        <w:tabs>
+          <w:tab w:val="left" w:pos="1200"/>
+          <w:tab w:val="right" w:leader="dot" w:pos="9350"/>
+        </w:tabs>
+        <w:rPr>
+          <w:rFonts w:asciiTheme="minorHAnsi" w:eastAsiaTheme="minorEastAsia" w:hAnsiTheme="minorHAnsi" w:cstheme="minorBidi"/>
+          <w:i w:val="0"/>
+          <w:noProof/>
+          <w:sz w:val="22"/>
+          <w:szCs w:val="22"/>
+          <w:lang w:val="pt-BR" w:eastAsia="pt-BR"/>
+        </w:rPr>
+      </w:pPr>
+      <w:r>
+        <w:rPr>
+          <w:rFonts w:ascii="Calibri" w:hAnsi="Calibri"/>
+          <w:b/>
+          <w:noProof/>
+          <w:lang w:val="pt-BR"/>
+        </w:rPr>
+        <w:t>2.11.4</w:t>
+      </w:r>
+      <w:r>
+        <w:rPr>
+          <w:rFonts w:asciiTheme="minorHAnsi" w:eastAsiaTheme="minorEastAsia" w:hAnsiTheme="minorHAnsi" w:cstheme="minorBidi"/>
+          <w:i w:val="0"/>
+          <w:noProof/>
+          <w:sz w:val="22"/>
+          <w:szCs w:val="22"/>
+          <w:lang w:val="pt-BR" w:eastAsia="pt-BR"/>
+        </w:rPr>
+        <w:tab/>
+      </w:r>
+      <w:r>
+        <w:rPr>
+          <w:rFonts w:ascii="Calibri" w:hAnsi="Calibri"/>
+          <w:b/>
+          <w:noProof/>
+          <w:lang w:val="pt-BR"/>
+        </w:rPr>
+        <w:t>Teste de Performance</w:t>
+      </w:r>
+      <w:r>
+        <w:rPr>
+          <w:noProof/>
+        </w:rPr>
+        <w:tab/>
+      </w:r>
+      <w:r>
+        <w:rPr>
+          <w:noProof/>
+        </w:rPr>
+        <w:fldChar w:fldCharType="begin"/>
+      </w:r>
+      <w:r>
+        <w:rPr>
+          <w:noProof/>
+        </w:rPr>
+        <w:instrText xml:space="preserve"> PAGEREF _Toc372736557 \h </w:instrText>
+      </w:r>
+      <w:r>
+        <w:rPr>
+          <w:noProof/>
+        </w:rPr>
+      </w:r>
+      <w:r>
+        <w:rPr>
+          <w:noProof/>
+        </w:rPr>
+        <w:fldChar w:fldCharType="separate"/>
+      </w:r>
+      <w:r>
+        <w:rPr>
+          <w:noProof/>
+        </w:rPr>
+        <w:t>8</w:t>
+      </w:r>
+      <w:r>
+        <w:rPr>
+          <w:noProof/>
+        </w:rPr>
+        <w:fldChar w:fldCharType="end"/>
+      </w:r>
+    </w:p>
+    <w:p>
+      <w:pPr>
+        <w:pStyle w:val="Sumrio3"/>
+        <w:tabs>
+          <w:tab w:val="left" w:pos="1200"/>
+          <w:tab w:val="right" w:leader="dot" w:pos="9350"/>
+        </w:tabs>
+        <w:rPr>
+          <w:rFonts w:asciiTheme="minorHAnsi" w:eastAsiaTheme="minorEastAsia" w:hAnsiTheme="minorHAnsi" w:cstheme="minorBidi"/>
+          <w:i w:val="0"/>
+          <w:noProof/>
+          <w:sz w:val="22"/>
+          <w:szCs w:val="22"/>
+          <w:lang w:val="pt-BR" w:eastAsia="pt-BR"/>
+        </w:rPr>
+      </w:pPr>
+      <w:r>
+        <w:rPr>
+          <w:rFonts w:ascii="Calibri" w:hAnsi="Calibri"/>
+          <w:b/>
+          <w:noProof/>
+          <w:lang w:val="pt-BR"/>
+        </w:rPr>
+        <w:t>2.11.5</w:t>
+      </w:r>
+      <w:r>
+        <w:rPr>
+          <w:rFonts w:asciiTheme="minorHAnsi" w:eastAsiaTheme="minorEastAsia" w:hAnsiTheme="minorHAnsi" w:cstheme="minorBidi"/>
+          <w:i w:val="0"/>
+          <w:noProof/>
+          <w:sz w:val="22"/>
+          <w:szCs w:val="22"/>
+          <w:lang w:val="pt-BR" w:eastAsia="pt-BR"/>
+        </w:rPr>
+        <w:tab/>
+      </w:r>
+      <w:r>
+        <w:rPr>
+          <w:rFonts w:ascii="Calibri" w:hAnsi="Calibri"/>
+          <w:b/>
+          <w:noProof/>
+          <w:lang w:val="pt-BR"/>
+        </w:rPr>
+        <w:t>Teste de Segurança e Controle de Acesso</w:t>
+      </w:r>
+      <w:r>
+        <w:rPr>
+          <w:noProof/>
+        </w:rPr>
+        <w:tab/>
+      </w:r>
+      <w:r>
+        <w:rPr>
+          <w:noProof/>
+        </w:rPr>
+        <w:fldChar w:fldCharType="begin"/>
+      </w:r>
+      <w:r>
+        <w:rPr>
+          <w:noProof/>
+        </w:rPr>
+        <w:instrText xml:space="preserve"> PAGEREF _Toc372736558 \h </w:instrText>
+      </w:r>
+      <w:r>
+        <w:rPr>
+          <w:noProof/>
+        </w:rPr>
+      </w:r>
+      <w:r>
+        <w:rPr>
+          <w:noProof/>
+        </w:rPr>
+        <w:fldChar w:fldCharType="separate"/>
+      </w:r>
+      <w:r>
+        <w:rPr>
+          <w:noProof/>
+        </w:rPr>
+        <w:t>9</w:t>
+      </w:r>
+      <w:r>
+        <w:rPr>
+          <w:noProof/>
+        </w:rPr>
+        <w:fldChar w:fldCharType="end"/>
+      </w:r>
+    </w:p>
+    <w:p>
+      <w:pPr>
+        <w:pStyle w:val="Sumrio2"/>
+        <w:tabs>
+          <w:tab w:val="left" w:pos="800"/>
+          <w:tab w:val="right" w:leader="dot" w:pos="9350"/>
+        </w:tabs>
+        <w:rPr>
+          <w:rFonts w:asciiTheme="minorHAnsi" w:eastAsiaTheme="minorEastAsia" w:hAnsiTheme="minorHAnsi" w:cstheme="minorBidi"/>
+          <w:smallCaps w:val="0"/>
+          <w:noProof/>
+          <w:sz w:val="22"/>
+          <w:szCs w:val="22"/>
+          <w:lang w:val="pt-BR" w:eastAsia="pt-BR"/>
+        </w:rPr>
+      </w:pPr>
+      <w:r>
+        <w:rPr>
+          <w:noProof/>
+          <w:lang w:val="pt-BR"/>
+        </w:rPr>
+        <w:t>2.12</w:t>
+      </w:r>
+      <w:r>
+        <w:rPr>
+          <w:rFonts w:asciiTheme="minorHAnsi" w:eastAsiaTheme="minorEastAsia" w:hAnsiTheme="minorHAnsi" w:cstheme="minorBidi"/>
+          <w:smallCaps w:val="0"/>
+          <w:noProof/>
+          <w:sz w:val="22"/>
+          <w:szCs w:val="22"/>
+          <w:lang w:val="pt-BR" w:eastAsia="pt-BR"/>
+        </w:rPr>
+        <w:tab/>
+      </w:r>
+      <w:r>
+        <w:rPr>
+          <w:rFonts w:ascii="Calibri" w:hAnsi="Calibri"/>
+          <w:noProof/>
+          <w:lang w:val="pt-BR"/>
+        </w:rPr>
+        <w:t>Ferramentas</w:t>
+      </w:r>
+      <w:r>
+        <w:rPr>
+          <w:noProof/>
+        </w:rPr>
+        <w:tab/>
+      </w:r>
+      <w:r>
+        <w:rPr>
+          <w:noProof/>
+        </w:rPr>
+        <w:fldChar w:fldCharType="begin"/>
+      </w:r>
+      <w:r>
+        <w:rPr>
+          <w:noProof/>
+        </w:rPr>
+        <w:instrText xml:space="preserve"> PAGEREF _Toc372736559 \h </w:instrText>
+      </w:r>
+      <w:r>
+        <w:rPr>
+          <w:noProof/>
+        </w:rPr>
+      </w:r>
+      <w:r>
+        <w:rPr>
+          <w:noProof/>
+        </w:rPr>
+        <w:fldChar w:fldCharType="separate"/>
+      </w:r>
+      <w:r>
+        <w:rPr>
+          <w:noProof/>
+        </w:rPr>
+        <w:t>9</w:t>
+      </w:r>
+      <w:r>
+        <w:rPr>
+          <w:noProof/>
+        </w:rPr>
+        <w:fldChar w:fldCharType="end"/>
+      </w:r>
+    </w:p>
+    <w:p>
+      <w:pPr>
+        <w:pStyle w:val="Sumrio2"/>
+        <w:tabs>
+          <w:tab w:val="left" w:pos="800"/>
+          <w:tab w:val="right" w:leader="dot" w:pos="9350"/>
+        </w:tabs>
+        <w:rPr>
+          <w:rFonts w:asciiTheme="minorHAnsi" w:eastAsiaTheme="minorEastAsia" w:hAnsiTheme="minorHAnsi" w:cstheme="minorBidi"/>
+          <w:smallCaps w:val="0"/>
+          <w:noProof/>
+          <w:sz w:val="22"/>
+          <w:szCs w:val="22"/>
+          <w:lang w:val="pt-BR" w:eastAsia="pt-BR"/>
+        </w:rPr>
+      </w:pPr>
+      <w:r>
+        <w:rPr>
+          <w:rFonts w:ascii="Calibri" w:hAnsi="Calibri"/>
+          <w:noProof/>
+          <w:lang w:val="pt-BR"/>
+        </w:rPr>
+        <w:t>2.13</w:t>
+      </w:r>
+      <w:r>
+        <w:rPr>
+          <w:rFonts w:asciiTheme="minorHAnsi" w:eastAsiaTheme="minorEastAsia" w:hAnsiTheme="minorHAnsi" w:cstheme="minorBidi"/>
+          <w:smallCaps w:val="0"/>
+          <w:noProof/>
+          <w:sz w:val="22"/>
+          <w:szCs w:val="22"/>
+          <w:lang w:val="pt-BR" w:eastAsia="pt-BR"/>
+        </w:rPr>
+        <w:tab/>
+      </w:r>
+      <w:r>
+        <w:rPr>
+          <w:rFonts w:ascii="Calibri" w:hAnsi="Calibri"/>
+          <w:noProof/>
+          <w:lang w:val="pt-BR"/>
+        </w:rPr>
+        <w:t>Riscos</w:t>
+      </w:r>
+      <w:r>
+        <w:rPr>
+          <w:noProof/>
+        </w:rPr>
+        <w:tab/>
+      </w:r>
+      <w:r>
+        <w:rPr>
+          <w:noProof/>
+        </w:rPr>
+        <w:fldChar w:fldCharType="begin"/>
+      </w:r>
+      <w:r>
+        <w:rPr>
+          <w:noProof/>
+        </w:rPr>
+        <w:instrText xml:space="preserve"> PAGEREF _Toc372736560 \h </w:instrText>
+      </w:r>
+      <w:r>
+        <w:rPr>
+          <w:noProof/>
+        </w:rPr>
+      </w:r>
+      <w:r>
+        <w:rPr>
+          <w:noProof/>
+        </w:rPr>
+        <w:fldChar w:fldCharType="separate"/>
+      </w:r>
+      <w:r>
+        <w:rPr>
+          <w:noProof/>
+        </w:rPr>
+        <w:t>10</w:t>
+      </w:r>
+      <w:r>
+        <w:rPr>
+          <w:noProof/>
+        </w:rPr>
+        <w:fldChar w:fldCharType="end"/>
+      </w:r>
+    </w:p>
+    <w:p>
+      <w:pPr>
+        <w:pStyle w:val="Sumrio2"/>
+        <w:tabs>
+          <w:tab w:val="left" w:pos="800"/>
+          <w:tab w:val="right" w:leader="dot" w:pos="9350"/>
+        </w:tabs>
+        <w:rPr>
+          <w:rFonts w:asciiTheme="minorHAnsi" w:eastAsiaTheme="minorEastAsia" w:hAnsiTheme="minorHAnsi" w:cstheme="minorBidi"/>
+          <w:smallCaps w:val="0"/>
+          <w:noProof/>
+          <w:sz w:val="22"/>
+          <w:szCs w:val="22"/>
+          <w:lang w:val="pt-BR" w:eastAsia="pt-BR"/>
+        </w:rPr>
+      </w:pPr>
+      <w:r>
+        <w:rPr>
+          <w:rFonts w:asciiTheme="minorHAnsi" w:hAnsiTheme="minorHAnsi"/>
+          <w:noProof/>
+          <w:lang w:val="pt-BR"/>
+        </w:rPr>
+        <w:t>2.14</w:t>
+      </w:r>
+      <w:r>
+        <w:rPr>
+          <w:rFonts w:asciiTheme="minorHAnsi" w:eastAsiaTheme="minorEastAsia" w:hAnsiTheme="minorHAnsi" w:cstheme="minorBidi"/>
+          <w:smallCaps w:val="0"/>
+          <w:noProof/>
+          <w:sz w:val="22"/>
+          <w:szCs w:val="22"/>
+          <w:lang w:val="pt-BR" w:eastAsia="pt-BR"/>
+        </w:rPr>
+        <w:tab/>
+      </w:r>
+      <w:r>
+        <w:rPr>
+          <w:rFonts w:asciiTheme="minorHAnsi" w:hAnsiTheme="minorHAnsi"/>
+          <w:noProof/>
+          <w:lang w:val="pt-BR"/>
+        </w:rPr>
+        <w:t>Trabalhadores</w:t>
+      </w:r>
+      <w:r>
+        <w:rPr>
+          <w:noProof/>
+        </w:rPr>
+        <w:tab/>
+      </w:r>
+      <w:r>
+        <w:rPr>
+          <w:noProof/>
+        </w:rPr>
+        <w:fldChar w:fldCharType="begin"/>
+      </w:r>
+      <w:r>
+        <w:rPr>
+          <w:noProof/>
+        </w:rPr>
+        <w:instrText xml:space="preserve"> PAGEREF _Toc372736561 \h </w:instrText>
+      </w:r>
+      <w:r>
+        <w:rPr>
+          <w:noProof/>
+        </w:rPr>
+      </w:r>
+      <w:r>
+        <w:rPr>
+          <w:noProof/>
+        </w:rPr>
+        <w:fldChar w:fldCharType="separate"/>
+      </w:r>
+      <w:r>
+        <w:rPr>
+          <w:noProof/>
+        </w:rPr>
+        <w:t>10</w:t>
       </w:r>
       <w:r>
         <w:rPr>
@@ -2263,7 +2773,7 @@
       <w:pPr>
         <w:pStyle w:val="Sumrio1"/>
         <w:tabs>
-          <w:tab w:val="left" w:pos="395"/>
+          <w:tab w:val="left" w:pos="400"/>
           <w:tab w:val="right" w:leader="dot" w:pos="9350"/>
         </w:tabs>
         <w:rPr>
@@ -2271,16 +2781,14 @@
           <w:b w:val="0"/>
           <w:caps w:val="0"/>
           <w:noProof/>
-          <w:sz w:val="24"/>
-          <w:szCs w:val="24"/>
-          <w:lang w:val="pt-BR" w:eastAsia="ja-JP"/>
-        </w:rPr>
-      </w:pPr>
-      <w:r>
-        <w:rPr>
-          <w:rFonts w:ascii="Calibri" w:hAnsi="Calibri"/>
-          <w:noProof/>
-          <w:lang w:val="pt-BR"/>
+          <w:sz w:val="22"/>
+          <w:szCs w:val="22"/>
+          <w:lang w:val="pt-BR" w:eastAsia="pt-BR"/>
+        </w:rPr>
+      </w:pPr>
+      <w:r>
+        <w:rPr>
+          <w:noProof/>
         </w:rPr>
         <w:t>3.</w:t>
       </w:r>
@@ -2290,19 +2798,17 @@
           <w:b w:val="0"/>
           <w:caps w:val="0"/>
           <w:noProof/>
-          <w:sz w:val="24"/>
-          <w:szCs w:val="24"/>
-          <w:lang w:val="pt-BR" w:eastAsia="ja-JP"/>
+          <w:sz w:val="22"/>
+          <w:szCs w:val="22"/>
+          <w:lang w:val="pt-BR" w:eastAsia="pt-BR"/>
         </w:rPr>
         <w:tab/>
       </w:r>
       <w:r>
         <w:rPr>
-          <w:rFonts w:ascii="Calibri" w:hAnsi="Calibri"/>
-          <w:noProof/>
-          <w:lang w:val="pt-BR"/>
-        </w:rPr>
-        <w:t>Estratégia de Teste</w:t>
+          <w:noProof/>
+        </w:rPr>
+        <w:t>Cronograma</w:t>
       </w:r>
       <w:r>
         <w:rPr>
@@ -2320,7 +2826,7 @@
         <w:rPr>
           <w:noProof/>
         </w:rPr>
-        <w:instrText xml:space="preserve"> PAGEREF _Toc242451455 \h </w:instrText>
+        <w:instrText xml:space="preserve"> PAGEREF _Toc372736562 \h </w:instrText>
       </w:r>
       <w:r>
         <w:rPr>
@@ -2337,7 +2843,7 @@
         <w:rPr>
           <w:noProof/>
         </w:rPr>
-        <w:t>6</w:t>
+        <w:t>11</w:t>
       </w:r>
       <w:r>
         <w:rPr>
@@ -2348,1406 +2854,20 @@
     </w:p>
     <w:p>
       <w:pPr>
-        <w:pStyle w:val="Sumrio2"/>
-        <w:tabs>
-          <w:tab w:val="left" w:pos="693"/>
-          <w:tab w:val="right" w:leader="dot" w:pos="9350"/>
-        </w:tabs>
-        <w:rPr>
-          <w:rFonts w:asciiTheme="minorHAnsi" w:eastAsiaTheme="minorEastAsia" w:hAnsiTheme="minorHAnsi" w:cstheme="minorBidi"/>
-          <w:smallCaps w:val="0"/>
-          <w:noProof/>
-          <w:sz w:val="24"/>
-          <w:szCs w:val="24"/>
-          <w:lang w:val="pt-BR" w:eastAsia="ja-JP"/>
-        </w:rPr>
-      </w:pPr>
-      <w:r>
-        <w:rPr>
-          <w:rFonts w:ascii="Calibri" w:hAnsi="Calibri"/>
-          <w:noProof/>
-          <w:lang w:val="pt-BR"/>
-        </w:rPr>
-        <w:t>3.1</w:t>
-      </w:r>
-      <w:r>
-        <w:rPr>
-          <w:rFonts w:asciiTheme="minorHAnsi" w:eastAsiaTheme="minorEastAsia" w:hAnsiTheme="minorHAnsi" w:cstheme="minorBidi"/>
-          <w:smallCaps w:val="0"/>
-          <w:noProof/>
-          <w:sz w:val="24"/>
-          <w:szCs w:val="24"/>
-          <w:lang w:val="pt-BR" w:eastAsia="ja-JP"/>
-        </w:rPr>
-        <w:tab/>
-      </w:r>
-      <w:r>
-        <w:rPr>
-          <w:rFonts w:ascii="Calibri" w:hAnsi="Calibri"/>
-          <w:noProof/>
-          <w:lang w:val="pt-BR"/>
-        </w:rPr>
-        <w:t>Tipos de Teste</w:t>
-      </w:r>
-      <w:r>
-        <w:rPr>
-          <w:noProof/>
-        </w:rPr>
-        <w:tab/>
-      </w:r>
-      <w:r>
-        <w:rPr>
-          <w:noProof/>
-        </w:rPr>
-        <w:fldChar w:fldCharType="begin"/>
-      </w:r>
-      <w:r>
-        <w:rPr>
-          <w:noProof/>
-        </w:rPr>
-        <w:instrText xml:space="preserve"> PAGEREF _Toc242451456 \h </w:instrText>
-      </w:r>
-      <w:r>
-        <w:rPr>
-          <w:noProof/>
-        </w:rPr>
-      </w:r>
-      <w:r>
-        <w:rPr>
-          <w:noProof/>
-        </w:rPr>
-        <w:fldChar w:fldCharType="separate"/>
-      </w:r>
-      <w:r>
-        <w:rPr>
-          <w:noProof/>
-        </w:rPr>
-        <w:t>6</w:t>
-      </w:r>
-      <w:r>
-        <w:rPr>
-          <w:noProof/>
+        <w:rPr>
+          <w:rFonts w:ascii="Calibri" w:hAnsi="Calibri"/>
+          <w:sz w:val="22"/>
+          <w:lang w:val="pt-BR"/>
+        </w:rPr>
+      </w:pPr>
+      <w:r>
+        <w:rPr>
+          <w:rFonts w:ascii="Calibri" w:hAnsi="Calibri"/>
+          <w:sz w:val="22"/>
+          <w:lang w:val="pt-BR"/>
         </w:rPr>
         <w:fldChar w:fldCharType="end"/>
       </w:r>
-    </w:p>
-    <w:p>
-      <w:pPr>
-        <w:pStyle w:val="Sumrio3"/>
-        <w:tabs>
-          <w:tab w:val="left" w:pos="1051"/>
-          <w:tab w:val="right" w:leader="dot" w:pos="9350"/>
-        </w:tabs>
-        <w:rPr>
-          <w:rFonts w:asciiTheme="minorHAnsi" w:eastAsiaTheme="minorEastAsia" w:hAnsiTheme="minorHAnsi" w:cstheme="minorBidi"/>
-          <w:i w:val="0"/>
-          <w:noProof/>
-          <w:sz w:val="24"/>
-          <w:szCs w:val="24"/>
-          <w:lang w:val="pt-BR" w:eastAsia="ja-JP"/>
-        </w:rPr>
-      </w:pPr>
-      <w:r>
-        <w:rPr>
-          <w:rFonts w:ascii="Calibri" w:hAnsi="Calibri"/>
-          <w:b/>
-          <w:noProof/>
-          <w:lang w:val="pt-BR"/>
-        </w:rPr>
-        <w:t>3.1.1</w:t>
-      </w:r>
-      <w:r>
-        <w:rPr>
-          <w:rFonts w:asciiTheme="minorHAnsi" w:eastAsiaTheme="minorEastAsia" w:hAnsiTheme="minorHAnsi" w:cstheme="minorBidi"/>
-          <w:i w:val="0"/>
-          <w:noProof/>
-          <w:sz w:val="24"/>
-          <w:szCs w:val="24"/>
-          <w:lang w:val="pt-BR" w:eastAsia="ja-JP"/>
-        </w:rPr>
-        <w:tab/>
-      </w:r>
-      <w:r>
-        <w:rPr>
-          <w:rFonts w:ascii="Calibri" w:hAnsi="Calibri"/>
-          <w:b/>
-          <w:noProof/>
-          <w:lang w:val="pt-BR"/>
-        </w:rPr>
-        <w:t>Teste de Integridade de Dados e do Banco de Dados</w:t>
-      </w:r>
-      <w:r>
-        <w:rPr>
-          <w:noProof/>
-        </w:rPr>
-        <w:tab/>
-      </w:r>
-      <w:r>
-        <w:rPr>
-          <w:noProof/>
-        </w:rPr>
-        <w:fldChar w:fldCharType="begin"/>
-      </w:r>
-      <w:r>
-        <w:rPr>
-          <w:noProof/>
-        </w:rPr>
-        <w:instrText xml:space="preserve"> PAGEREF _Toc242451457 \h </w:instrText>
-      </w:r>
-      <w:r>
-        <w:rPr>
-          <w:noProof/>
-        </w:rPr>
-      </w:r>
-      <w:r>
-        <w:rPr>
-          <w:noProof/>
-        </w:rPr>
-        <w:fldChar w:fldCharType="separate"/>
-      </w:r>
-      <w:r>
-        <w:rPr>
-          <w:noProof/>
-        </w:rPr>
-        <w:t>6</w:t>
-      </w:r>
-      <w:r>
-        <w:rPr>
-          <w:noProof/>
-        </w:rPr>
-        <w:fldChar w:fldCharType="end"/>
-      </w:r>
-    </w:p>
-    <w:p>
-      <w:pPr>
-        <w:pStyle w:val="Sumrio3"/>
-        <w:tabs>
-          <w:tab w:val="left" w:pos="1051"/>
-          <w:tab w:val="right" w:leader="dot" w:pos="9350"/>
-        </w:tabs>
-        <w:rPr>
-          <w:rFonts w:asciiTheme="minorHAnsi" w:eastAsiaTheme="minorEastAsia" w:hAnsiTheme="minorHAnsi" w:cstheme="minorBidi"/>
-          <w:i w:val="0"/>
-          <w:noProof/>
-          <w:sz w:val="24"/>
-          <w:szCs w:val="24"/>
-          <w:lang w:val="pt-BR" w:eastAsia="ja-JP"/>
-        </w:rPr>
-      </w:pPr>
-      <w:r>
-        <w:rPr>
-          <w:rFonts w:ascii="Calibri" w:hAnsi="Calibri"/>
-          <w:b/>
-          <w:noProof/>
-          <w:lang w:val="pt-BR"/>
-        </w:rPr>
-        <w:t>3.1.2</w:t>
-      </w:r>
-      <w:r>
-        <w:rPr>
-          <w:rFonts w:asciiTheme="minorHAnsi" w:eastAsiaTheme="minorEastAsia" w:hAnsiTheme="minorHAnsi" w:cstheme="minorBidi"/>
-          <w:i w:val="0"/>
-          <w:noProof/>
-          <w:sz w:val="24"/>
-          <w:szCs w:val="24"/>
-          <w:lang w:val="pt-BR" w:eastAsia="ja-JP"/>
-        </w:rPr>
-        <w:tab/>
-      </w:r>
-      <w:r>
-        <w:rPr>
-          <w:rFonts w:ascii="Calibri" w:hAnsi="Calibri"/>
-          <w:b/>
-          <w:noProof/>
-          <w:lang w:val="pt-BR"/>
-        </w:rPr>
-        <w:t>Teste de Funcionalidade</w:t>
-      </w:r>
-      <w:r>
-        <w:rPr>
-          <w:noProof/>
-        </w:rPr>
-        <w:tab/>
-      </w:r>
-      <w:r>
-        <w:rPr>
-          <w:noProof/>
-        </w:rPr>
-        <w:fldChar w:fldCharType="begin"/>
-      </w:r>
-      <w:r>
-        <w:rPr>
-          <w:noProof/>
-        </w:rPr>
-        <w:instrText xml:space="preserve"> PAGEREF _Toc242451458 \h </w:instrText>
-      </w:r>
-      <w:r>
-        <w:rPr>
-          <w:noProof/>
-        </w:rPr>
-      </w:r>
-      <w:r>
-        <w:rPr>
-          <w:noProof/>
-        </w:rPr>
-        <w:fldChar w:fldCharType="separate"/>
-      </w:r>
-      <w:r>
-        <w:rPr>
-          <w:noProof/>
-        </w:rPr>
-        <w:t>6</w:t>
-      </w:r>
-      <w:r>
-        <w:rPr>
-          <w:noProof/>
-        </w:rPr>
-        <w:fldChar w:fldCharType="end"/>
-      </w:r>
-    </w:p>
-    <w:p>
-      <w:pPr>
-        <w:pStyle w:val="Sumrio3"/>
-        <w:tabs>
-          <w:tab w:val="left" w:pos="1051"/>
-          <w:tab w:val="right" w:leader="dot" w:pos="9350"/>
-        </w:tabs>
-        <w:rPr>
-          <w:rFonts w:asciiTheme="minorHAnsi" w:eastAsiaTheme="minorEastAsia" w:hAnsiTheme="minorHAnsi" w:cstheme="minorBidi"/>
-          <w:i w:val="0"/>
-          <w:noProof/>
-          <w:sz w:val="24"/>
-          <w:szCs w:val="24"/>
-          <w:lang w:val="pt-BR" w:eastAsia="ja-JP"/>
-        </w:rPr>
-      </w:pPr>
-      <w:r>
-        <w:rPr>
-          <w:rFonts w:ascii="Calibri" w:hAnsi="Calibri"/>
-          <w:b/>
-          <w:noProof/>
-          <w:lang w:val="pt-BR"/>
-        </w:rPr>
-        <w:t>3.1.3</w:t>
-      </w:r>
-      <w:r>
-        <w:rPr>
-          <w:rFonts w:asciiTheme="minorHAnsi" w:eastAsiaTheme="minorEastAsia" w:hAnsiTheme="minorHAnsi" w:cstheme="minorBidi"/>
-          <w:i w:val="0"/>
-          <w:noProof/>
-          <w:sz w:val="24"/>
-          <w:szCs w:val="24"/>
-          <w:lang w:val="pt-BR" w:eastAsia="ja-JP"/>
-        </w:rPr>
-        <w:tab/>
-      </w:r>
-      <w:r>
-        <w:rPr>
-          <w:rFonts w:ascii="Calibri" w:hAnsi="Calibri"/>
-          <w:b/>
-          <w:noProof/>
-          <w:lang w:val="pt-BR"/>
-        </w:rPr>
-        <w:t>Teste da Interface do Usuário</w:t>
-      </w:r>
-      <w:r>
-        <w:rPr>
-          <w:noProof/>
-        </w:rPr>
-        <w:tab/>
-      </w:r>
-      <w:r>
-        <w:rPr>
-          <w:noProof/>
-        </w:rPr>
-        <w:fldChar w:fldCharType="begin"/>
-      </w:r>
-      <w:r>
-        <w:rPr>
-          <w:noProof/>
-        </w:rPr>
-        <w:instrText xml:space="preserve"> PAGEREF _Toc242451459 \h </w:instrText>
-      </w:r>
-      <w:r>
-        <w:rPr>
-          <w:noProof/>
-        </w:rPr>
-      </w:r>
-      <w:r>
-        <w:rPr>
-          <w:noProof/>
-        </w:rPr>
-        <w:fldChar w:fldCharType="separate"/>
-      </w:r>
-      <w:r>
-        <w:rPr>
-          <w:noProof/>
-        </w:rPr>
-        <w:t>6</w:t>
-      </w:r>
-      <w:r>
-        <w:rPr>
-          <w:noProof/>
-        </w:rPr>
-        <w:fldChar w:fldCharType="end"/>
-      </w:r>
-    </w:p>
-    <w:p>
-      <w:pPr>
-        <w:pStyle w:val="Sumrio3"/>
-        <w:tabs>
-          <w:tab w:val="left" w:pos="1051"/>
-          <w:tab w:val="right" w:leader="dot" w:pos="9350"/>
-        </w:tabs>
-        <w:rPr>
-          <w:rFonts w:asciiTheme="minorHAnsi" w:eastAsiaTheme="minorEastAsia" w:hAnsiTheme="minorHAnsi" w:cstheme="minorBidi"/>
-          <w:i w:val="0"/>
-          <w:noProof/>
-          <w:sz w:val="24"/>
-          <w:szCs w:val="24"/>
-          <w:lang w:val="pt-BR" w:eastAsia="ja-JP"/>
-        </w:rPr>
-      </w:pPr>
-      <w:r>
-        <w:rPr>
-          <w:rFonts w:ascii="Calibri" w:hAnsi="Calibri"/>
-          <w:b/>
-          <w:noProof/>
-          <w:lang w:val="pt-BR"/>
-        </w:rPr>
-        <w:t>3.1.4</w:t>
-      </w:r>
-      <w:r>
-        <w:rPr>
-          <w:rFonts w:asciiTheme="minorHAnsi" w:eastAsiaTheme="minorEastAsia" w:hAnsiTheme="minorHAnsi" w:cstheme="minorBidi"/>
-          <w:i w:val="0"/>
-          <w:noProof/>
-          <w:sz w:val="24"/>
-          <w:szCs w:val="24"/>
-          <w:lang w:val="pt-BR" w:eastAsia="ja-JP"/>
-        </w:rPr>
-        <w:tab/>
-      </w:r>
-      <w:r>
-        <w:rPr>
-          <w:rFonts w:ascii="Calibri" w:hAnsi="Calibri"/>
-          <w:b/>
-          <w:noProof/>
-          <w:lang w:val="pt-BR"/>
-        </w:rPr>
-        <w:t>Teste de Performance</w:t>
-      </w:r>
-      <w:r>
-        <w:rPr>
-          <w:noProof/>
-        </w:rPr>
-        <w:tab/>
-      </w:r>
-      <w:r>
-        <w:rPr>
-          <w:noProof/>
-        </w:rPr>
-        <w:fldChar w:fldCharType="begin"/>
-      </w:r>
-      <w:r>
-        <w:rPr>
-          <w:noProof/>
-        </w:rPr>
-        <w:instrText xml:space="preserve"> PAGEREF _Toc242451460 \h </w:instrText>
-      </w:r>
-      <w:r>
-        <w:rPr>
-          <w:noProof/>
-        </w:rPr>
-      </w:r>
-      <w:r>
-        <w:rPr>
-          <w:noProof/>
-        </w:rPr>
-        <w:fldChar w:fldCharType="separate"/>
-      </w:r>
-      <w:r>
-        <w:rPr>
-          <w:noProof/>
-        </w:rPr>
-        <w:t>6</w:t>
-      </w:r>
-      <w:r>
-        <w:rPr>
-          <w:noProof/>
-        </w:rPr>
-        <w:fldChar w:fldCharType="end"/>
-      </w:r>
-    </w:p>
-    <w:p>
-      <w:pPr>
-        <w:pStyle w:val="Sumrio3"/>
-        <w:tabs>
-          <w:tab w:val="left" w:pos="1051"/>
-          <w:tab w:val="right" w:leader="dot" w:pos="9350"/>
-        </w:tabs>
-        <w:rPr>
-          <w:rFonts w:asciiTheme="minorHAnsi" w:eastAsiaTheme="minorEastAsia" w:hAnsiTheme="minorHAnsi" w:cstheme="minorBidi"/>
-          <w:i w:val="0"/>
-          <w:noProof/>
-          <w:sz w:val="24"/>
-          <w:szCs w:val="24"/>
-          <w:lang w:val="pt-BR" w:eastAsia="ja-JP"/>
-        </w:rPr>
-      </w:pPr>
-      <w:r>
-        <w:rPr>
-          <w:rFonts w:ascii="Calibri" w:hAnsi="Calibri"/>
-          <w:b/>
-          <w:noProof/>
-          <w:lang w:val="pt-BR"/>
-        </w:rPr>
-        <w:t>3.1.5</w:t>
-      </w:r>
-      <w:r>
-        <w:rPr>
-          <w:rFonts w:asciiTheme="minorHAnsi" w:eastAsiaTheme="minorEastAsia" w:hAnsiTheme="minorHAnsi" w:cstheme="minorBidi"/>
-          <w:i w:val="0"/>
-          <w:noProof/>
-          <w:sz w:val="24"/>
-          <w:szCs w:val="24"/>
-          <w:lang w:val="pt-BR" w:eastAsia="ja-JP"/>
-        </w:rPr>
-        <w:tab/>
-      </w:r>
-      <w:r>
-        <w:rPr>
-          <w:rFonts w:ascii="Calibri" w:hAnsi="Calibri"/>
-          <w:b/>
-          <w:noProof/>
-          <w:lang w:val="pt-BR"/>
-        </w:rPr>
-        <w:t>Teste de Carga</w:t>
-      </w:r>
-      <w:r>
-        <w:rPr>
-          <w:noProof/>
-        </w:rPr>
-        <w:tab/>
-      </w:r>
-      <w:r>
-        <w:rPr>
-          <w:noProof/>
-        </w:rPr>
-        <w:fldChar w:fldCharType="begin"/>
-      </w:r>
-      <w:r>
-        <w:rPr>
-          <w:noProof/>
-        </w:rPr>
-        <w:instrText xml:space="preserve"> PAGEREF _Toc242451461 \h </w:instrText>
-      </w:r>
-      <w:r>
-        <w:rPr>
-          <w:noProof/>
-        </w:rPr>
-      </w:r>
-      <w:r>
-        <w:rPr>
-          <w:noProof/>
-        </w:rPr>
-        <w:fldChar w:fldCharType="separate"/>
-      </w:r>
-      <w:r>
-        <w:rPr>
-          <w:noProof/>
-        </w:rPr>
-        <w:t>7</w:t>
-      </w:r>
-      <w:r>
-        <w:rPr>
-          <w:noProof/>
-        </w:rPr>
-        <w:fldChar w:fldCharType="end"/>
-      </w:r>
-    </w:p>
-    <w:p>
-      <w:pPr>
-        <w:pStyle w:val="Sumrio3"/>
-        <w:tabs>
-          <w:tab w:val="left" w:pos="1051"/>
-          <w:tab w:val="right" w:leader="dot" w:pos="9350"/>
-        </w:tabs>
-        <w:rPr>
-          <w:rFonts w:asciiTheme="minorHAnsi" w:eastAsiaTheme="minorEastAsia" w:hAnsiTheme="minorHAnsi" w:cstheme="minorBidi"/>
-          <w:i w:val="0"/>
-          <w:noProof/>
-          <w:sz w:val="24"/>
-          <w:szCs w:val="24"/>
-          <w:lang w:val="pt-BR" w:eastAsia="ja-JP"/>
-        </w:rPr>
-      </w:pPr>
-      <w:r>
-        <w:rPr>
-          <w:rFonts w:ascii="Calibri" w:hAnsi="Calibri"/>
-          <w:b/>
-          <w:noProof/>
-          <w:lang w:val="pt-BR"/>
-        </w:rPr>
-        <w:t>3.1.6</w:t>
-      </w:r>
-      <w:r>
-        <w:rPr>
-          <w:rFonts w:asciiTheme="minorHAnsi" w:eastAsiaTheme="minorEastAsia" w:hAnsiTheme="minorHAnsi" w:cstheme="minorBidi"/>
-          <w:i w:val="0"/>
-          <w:noProof/>
-          <w:sz w:val="24"/>
-          <w:szCs w:val="24"/>
-          <w:lang w:val="pt-BR" w:eastAsia="ja-JP"/>
-        </w:rPr>
-        <w:tab/>
-      </w:r>
-      <w:r>
-        <w:rPr>
-          <w:rFonts w:ascii="Calibri" w:hAnsi="Calibri"/>
-          <w:b/>
-          <w:noProof/>
-          <w:lang w:val="pt-BR"/>
-        </w:rPr>
-        <w:t>Teste de Segurança e Controle de Acesso</w:t>
-      </w:r>
-      <w:r>
-        <w:rPr>
-          <w:noProof/>
-        </w:rPr>
-        <w:tab/>
-      </w:r>
-      <w:r>
-        <w:rPr>
-          <w:noProof/>
-        </w:rPr>
-        <w:fldChar w:fldCharType="begin"/>
-      </w:r>
-      <w:r>
-        <w:rPr>
-          <w:noProof/>
-        </w:rPr>
-        <w:instrText xml:space="preserve"> PAGEREF _Toc242451462 \h </w:instrText>
-      </w:r>
-      <w:r>
-        <w:rPr>
-          <w:noProof/>
-        </w:rPr>
-      </w:r>
-      <w:r>
-        <w:rPr>
-          <w:noProof/>
-        </w:rPr>
-        <w:fldChar w:fldCharType="separate"/>
-      </w:r>
-      <w:r>
-        <w:rPr>
-          <w:noProof/>
-        </w:rPr>
-        <w:t>7</w:t>
-      </w:r>
-      <w:r>
-        <w:rPr>
-          <w:noProof/>
-        </w:rPr>
-        <w:fldChar w:fldCharType="end"/>
-      </w:r>
-    </w:p>
-    <w:p>
-      <w:pPr>
-        <w:pStyle w:val="Sumrio3"/>
-        <w:tabs>
-          <w:tab w:val="left" w:pos="1051"/>
-          <w:tab w:val="right" w:leader="dot" w:pos="9350"/>
-        </w:tabs>
-        <w:rPr>
-          <w:rFonts w:asciiTheme="minorHAnsi" w:eastAsiaTheme="minorEastAsia" w:hAnsiTheme="minorHAnsi" w:cstheme="minorBidi"/>
-          <w:i w:val="0"/>
-          <w:noProof/>
-          <w:sz w:val="24"/>
-          <w:szCs w:val="24"/>
-          <w:lang w:val="pt-BR" w:eastAsia="ja-JP"/>
-        </w:rPr>
-      </w:pPr>
-      <w:r>
-        <w:rPr>
-          <w:rFonts w:ascii="Calibri" w:hAnsi="Calibri"/>
-          <w:b/>
-          <w:noProof/>
-          <w:lang w:val="pt-BR"/>
-        </w:rPr>
-        <w:t>3.1.7</w:t>
-      </w:r>
-      <w:r>
-        <w:rPr>
-          <w:rFonts w:asciiTheme="minorHAnsi" w:eastAsiaTheme="minorEastAsia" w:hAnsiTheme="minorHAnsi" w:cstheme="minorBidi"/>
-          <w:i w:val="0"/>
-          <w:noProof/>
-          <w:sz w:val="24"/>
-          <w:szCs w:val="24"/>
-          <w:lang w:val="pt-BR" w:eastAsia="ja-JP"/>
-        </w:rPr>
-        <w:tab/>
-      </w:r>
-      <w:r>
-        <w:rPr>
-          <w:rFonts w:ascii="Calibri" w:hAnsi="Calibri"/>
-          <w:b/>
-          <w:noProof/>
-          <w:lang w:val="pt-BR"/>
-        </w:rPr>
-        <w:t>Teste de Instalação</w:t>
-      </w:r>
-      <w:r>
-        <w:rPr>
-          <w:noProof/>
-        </w:rPr>
-        <w:tab/>
-      </w:r>
-      <w:r>
-        <w:rPr>
-          <w:noProof/>
-        </w:rPr>
-        <w:fldChar w:fldCharType="begin"/>
-      </w:r>
-      <w:r>
-        <w:rPr>
-          <w:noProof/>
-        </w:rPr>
-        <w:instrText xml:space="preserve"> PAGEREF _Toc242451463 \h </w:instrText>
-      </w:r>
-      <w:r>
-        <w:rPr>
-          <w:noProof/>
-        </w:rPr>
-      </w:r>
-      <w:r>
-        <w:rPr>
-          <w:noProof/>
-        </w:rPr>
-        <w:fldChar w:fldCharType="separate"/>
-      </w:r>
-      <w:r>
-        <w:rPr>
-          <w:noProof/>
-        </w:rPr>
-        <w:t>7</w:t>
-      </w:r>
-      <w:r>
-        <w:rPr>
-          <w:noProof/>
-        </w:rPr>
-        <w:fldChar w:fldCharType="end"/>
-      </w:r>
-    </w:p>
-    <w:p>
-      <w:pPr>
-        <w:pStyle w:val="Sumrio2"/>
-        <w:tabs>
-          <w:tab w:val="left" w:pos="693"/>
-          <w:tab w:val="right" w:leader="dot" w:pos="9350"/>
-        </w:tabs>
-        <w:rPr>
-          <w:rFonts w:asciiTheme="minorHAnsi" w:eastAsiaTheme="minorEastAsia" w:hAnsiTheme="minorHAnsi" w:cstheme="minorBidi"/>
-          <w:smallCaps w:val="0"/>
-          <w:noProof/>
-          <w:sz w:val="24"/>
-          <w:szCs w:val="24"/>
-          <w:lang w:val="pt-BR" w:eastAsia="ja-JP"/>
-        </w:rPr>
-      </w:pPr>
-      <w:r>
-        <w:rPr>
-          <w:rFonts w:ascii="Calibri" w:hAnsi="Calibri"/>
-          <w:noProof/>
-          <w:lang w:val="pt-BR"/>
-        </w:rPr>
-        <w:t>3.2</w:t>
-      </w:r>
-      <w:r>
-        <w:rPr>
-          <w:rFonts w:asciiTheme="minorHAnsi" w:eastAsiaTheme="minorEastAsia" w:hAnsiTheme="minorHAnsi" w:cstheme="minorBidi"/>
-          <w:smallCaps w:val="0"/>
-          <w:noProof/>
-          <w:sz w:val="24"/>
-          <w:szCs w:val="24"/>
-          <w:lang w:val="pt-BR" w:eastAsia="ja-JP"/>
-        </w:rPr>
-        <w:tab/>
-      </w:r>
-      <w:r>
-        <w:rPr>
-          <w:rFonts w:ascii="Calibri" w:hAnsi="Calibri"/>
-          <w:noProof/>
-          <w:lang w:val="pt-BR"/>
-        </w:rPr>
-        <w:t>Ferramentas</w:t>
-      </w:r>
-      <w:r>
-        <w:rPr>
-          <w:noProof/>
-        </w:rPr>
-        <w:tab/>
-      </w:r>
-      <w:r>
-        <w:rPr>
-          <w:noProof/>
-        </w:rPr>
-        <w:fldChar w:fldCharType="begin"/>
-      </w:r>
-      <w:r>
-        <w:rPr>
-          <w:noProof/>
-        </w:rPr>
-        <w:instrText xml:space="preserve"> PAGEREF _Toc242451464 \h </w:instrText>
-      </w:r>
-      <w:r>
-        <w:rPr>
-          <w:noProof/>
-        </w:rPr>
-      </w:r>
-      <w:r>
-        <w:rPr>
-          <w:noProof/>
-        </w:rPr>
-        <w:fldChar w:fldCharType="separate"/>
-      </w:r>
-      <w:r>
-        <w:rPr>
-          <w:noProof/>
-        </w:rPr>
-        <w:t>7</w:t>
-      </w:r>
-      <w:r>
-        <w:rPr>
-          <w:noProof/>
-        </w:rPr>
-        <w:fldChar w:fldCharType="end"/>
-      </w:r>
-    </w:p>
-    <w:p>
-      <w:pPr>
-        <w:pStyle w:val="Sumrio2"/>
-        <w:tabs>
-          <w:tab w:val="left" w:pos="693"/>
-          <w:tab w:val="right" w:leader="dot" w:pos="9350"/>
-        </w:tabs>
-        <w:rPr>
-          <w:rFonts w:asciiTheme="minorHAnsi" w:eastAsiaTheme="minorEastAsia" w:hAnsiTheme="minorHAnsi" w:cstheme="minorBidi"/>
-          <w:smallCaps w:val="0"/>
-          <w:noProof/>
-          <w:sz w:val="24"/>
-          <w:szCs w:val="24"/>
-          <w:lang w:val="pt-BR" w:eastAsia="ja-JP"/>
-        </w:rPr>
-      </w:pPr>
-      <w:r>
-        <w:rPr>
-          <w:rFonts w:ascii="Calibri" w:hAnsi="Calibri"/>
-          <w:noProof/>
-          <w:lang w:val="pt-BR"/>
-        </w:rPr>
-        <w:t>3.3</w:t>
-      </w:r>
-      <w:r>
-        <w:rPr>
-          <w:rFonts w:asciiTheme="minorHAnsi" w:eastAsiaTheme="minorEastAsia" w:hAnsiTheme="minorHAnsi" w:cstheme="minorBidi"/>
-          <w:smallCaps w:val="0"/>
-          <w:noProof/>
-          <w:sz w:val="24"/>
-          <w:szCs w:val="24"/>
-          <w:lang w:val="pt-BR" w:eastAsia="ja-JP"/>
-        </w:rPr>
-        <w:tab/>
-      </w:r>
-      <w:r>
-        <w:rPr>
-          <w:rFonts w:ascii="Calibri" w:hAnsi="Calibri"/>
-          <w:noProof/>
-          <w:lang w:val="pt-BR"/>
-        </w:rPr>
-        <w:t>Riscos</w:t>
-      </w:r>
-      <w:r>
-        <w:rPr>
-          <w:noProof/>
-        </w:rPr>
-        <w:tab/>
-      </w:r>
-      <w:r>
-        <w:rPr>
-          <w:noProof/>
-        </w:rPr>
-        <w:fldChar w:fldCharType="begin"/>
-      </w:r>
-      <w:r>
-        <w:rPr>
-          <w:noProof/>
-        </w:rPr>
-        <w:instrText xml:space="preserve"> PAGEREF _Toc242451465 \h </w:instrText>
-      </w:r>
-      <w:r>
-        <w:rPr>
-          <w:noProof/>
-        </w:rPr>
-      </w:r>
-      <w:r>
-        <w:rPr>
-          <w:noProof/>
-        </w:rPr>
-        <w:fldChar w:fldCharType="separate"/>
-      </w:r>
-      <w:r>
-        <w:rPr>
-          <w:noProof/>
-        </w:rPr>
-        <w:t>8</w:t>
-      </w:r>
-      <w:r>
-        <w:rPr>
-          <w:noProof/>
-        </w:rPr>
-        <w:fldChar w:fldCharType="end"/>
-      </w:r>
-    </w:p>
-    <w:p>
-      <w:pPr>
-        <w:pStyle w:val="Sumrio1"/>
-        <w:tabs>
-          <w:tab w:val="left" w:pos="395"/>
-          <w:tab w:val="right" w:leader="dot" w:pos="9350"/>
-        </w:tabs>
-        <w:rPr>
-          <w:rFonts w:asciiTheme="minorHAnsi" w:eastAsiaTheme="minorEastAsia" w:hAnsiTheme="minorHAnsi" w:cstheme="minorBidi"/>
-          <w:b w:val="0"/>
-          <w:caps w:val="0"/>
-          <w:noProof/>
-          <w:sz w:val="24"/>
-          <w:szCs w:val="24"/>
-          <w:lang w:val="pt-BR" w:eastAsia="ja-JP"/>
-        </w:rPr>
-      </w:pPr>
-      <w:r>
-        <w:rPr>
-          <w:rFonts w:ascii="Calibri" w:hAnsi="Calibri"/>
-          <w:noProof/>
-          <w:lang w:val="pt-BR"/>
-        </w:rPr>
-        <w:t>4.</w:t>
-      </w:r>
-      <w:r>
-        <w:rPr>
-          <w:rFonts w:asciiTheme="minorHAnsi" w:eastAsiaTheme="minorEastAsia" w:hAnsiTheme="minorHAnsi" w:cstheme="minorBidi"/>
-          <w:b w:val="0"/>
-          <w:caps w:val="0"/>
-          <w:noProof/>
-          <w:sz w:val="24"/>
-          <w:szCs w:val="24"/>
-          <w:lang w:val="pt-BR" w:eastAsia="ja-JP"/>
-        </w:rPr>
-        <w:tab/>
-      </w:r>
-      <w:r>
-        <w:rPr>
-          <w:rFonts w:ascii="Calibri" w:hAnsi="Calibri"/>
-          <w:noProof/>
-          <w:lang w:val="pt-BR"/>
-        </w:rPr>
-        <w:t>Requisitos de suspensão e retomada</w:t>
-      </w:r>
-      <w:r>
-        <w:rPr>
-          <w:noProof/>
-        </w:rPr>
-        <w:tab/>
-      </w:r>
-      <w:r>
-        <w:rPr>
-          <w:noProof/>
-        </w:rPr>
-        <w:fldChar w:fldCharType="begin"/>
-      </w:r>
-      <w:r>
-        <w:rPr>
-          <w:noProof/>
-        </w:rPr>
-        <w:instrText xml:space="preserve"> PAGEREF _Toc242451466 \h </w:instrText>
-      </w:r>
-      <w:r>
-        <w:rPr>
-          <w:noProof/>
-        </w:rPr>
-      </w:r>
-      <w:r>
-        <w:rPr>
-          <w:noProof/>
-        </w:rPr>
-        <w:fldChar w:fldCharType="separate"/>
-      </w:r>
-      <w:r>
-        <w:rPr>
-          <w:noProof/>
-        </w:rPr>
-        <w:t>9</w:t>
-      </w:r>
-      <w:r>
-        <w:rPr>
-          <w:noProof/>
-        </w:rPr>
-        <w:fldChar w:fldCharType="end"/>
-      </w:r>
-    </w:p>
-    <w:p>
-      <w:pPr>
-        <w:pStyle w:val="Sumrio1"/>
-        <w:tabs>
-          <w:tab w:val="left" w:pos="395"/>
-          <w:tab w:val="right" w:leader="dot" w:pos="9350"/>
-        </w:tabs>
-        <w:rPr>
-          <w:rFonts w:asciiTheme="minorHAnsi" w:eastAsiaTheme="minorEastAsia" w:hAnsiTheme="minorHAnsi" w:cstheme="minorBidi"/>
-          <w:b w:val="0"/>
-          <w:caps w:val="0"/>
-          <w:noProof/>
-          <w:sz w:val="24"/>
-          <w:szCs w:val="24"/>
-          <w:lang w:val="pt-BR" w:eastAsia="ja-JP"/>
-        </w:rPr>
-      </w:pPr>
-      <w:r>
-        <w:rPr>
-          <w:rFonts w:ascii="Calibri" w:hAnsi="Calibri"/>
-          <w:noProof/>
-          <w:lang w:val="pt-BR"/>
-        </w:rPr>
-        <w:t>5.</w:t>
-      </w:r>
-      <w:r>
-        <w:rPr>
-          <w:rFonts w:asciiTheme="minorHAnsi" w:eastAsiaTheme="minorEastAsia" w:hAnsiTheme="minorHAnsi" w:cstheme="minorBidi"/>
-          <w:b w:val="0"/>
-          <w:caps w:val="0"/>
-          <w:noProof/>
-          <w:sz w:val="24"/>
-          <w:szCs w:val="24"/>
-          <w:lang w:val="pt-BR" w:eastAsia="ja-JP"/>
-        </w:rPr>
-        <w:tab/>
-      </w:r>
-      <w:r>
-        <w:rPr>
-          <w:rFonts w:ascii="Calibri" w:hAnsi="Calibri"/>
-          <w:noProof/>
-          <w:lang w:val="pt-BR"/>
-        </w:rPr>
-        <w:t>Matriz de rastreabilidade</w:t>
-      </w:r>
-      <w:r>
-        <w:rPr>
-          <w:noProof/>
-        </w:rPr>
-        <w:tab/>
-      </w:r>
-      <w:r>
-        <w:rPr>
-          <w:noProof/>
-        </w:rPr>
-        <w:fldChar w:fldCharType="begin"/>
-      </w:r>
-      <w:r>
-        <w:rPr>
-          <w:noProof/>
-        </w:rPr>
-        <w:instrText xml:space="preserve"> PAGEREF _Toc242451467 \h </w:instrText>
-      </w:r>
-      <w:r>
-        <w:rPr>
-          <w:noProof/>
-        </w:rPr>
-      </w:r>
-      <w:r>
-        <w:rPr>
-          <w:noProof/>
-        </w:rPr>
-        <w:fldChar w:fldCharType="separate"/>
-      </w:r>
-      <w:r>
-        <w:rPr>
-          <w:noProof/>
-        </w:rPr>
-        <w:t>10</w:t>
-      </w:r>
-      <w:r>
-        <w:rPr>
-          <w:noProof/>
-        </w:rPr>
-        <w:fldChar w:fldCharType="end"/>
-      </w:r>
-    </w:p>
-    <w:p>
-      <w:pPr>
-        <w:pStyle w:val="Sumrio1"/>
-        <w:tabs>
-          <w:tab w:val="left" w:pos="395"/>
-          <w:tab w:val="right" w:leader="dot" w:pos="9350"/>
-        </w:tabs>
-        <w:rPr>
-          <w:rFonts w:asciiTheme="minorHAnsi" w:eastAsiaTheme="minorEastAsia" w:hAnsiTheme="minorHAnsi" w:cstheme="minorBidi"/>
-          <w:b w:val="0"/>
-          <w:caps w:val="0"/>
-          <w:noProof/>
-          <w:sz w:val="24"/>
-          <w:szCs w:val="24"/>
-          <w:lang w:val="pt-BR" w:eastAsia="ja-JP"/>
-        </w:rPr>
-      </w:pPr>
-      <w:r>
-        <w:rPr>
-          <w:rFonts w:ascii="Calibri" w:hAnsi="Calibri"/>
-          <w:noProof/>
-          <w:lang w:val="pt-BR"/>
-        </w:rPr>
-        <w:t>6.</w:t>
-      </w:r>
-      <w:r>
-        <w:rPr>
-          <w:rFonts w:asciiTheme="minorHAnsi" w:eastAsiaTheme="minorEastAsia" w:hAnsiTheme="minorHAnsi" w:cstheme="minorBidi"/>
-          <w:b w:val="0"/>
-          <w:caps w:val="0"/>
-          <w:noProof/>
-          <w:sz w:val="24"/>
-          <w:szCs w:val="24"/>
-          <w:lang w:val="pt-BR" w:eastAsia="ja-JP"/>
-        </w:rPr>
-        <w:tab/>
-      </w:r>
-      <w:r>
-        <w:rPr>
-          <w:rFonts w:ascii="Calibri" w:hAnsi="Calibri"/>
-          <w:noProof/>
-          <w:lang w:val="pt-BR"/>
-        </w:rPr>
-        <w:t>Responsabilidades</w:t>
-      </w:r>
-      <w:r>
-        <w:rPr>
-          <w:noProof/>
-        </w:rPr>
-        <w:tab/>
-      </w:r>
-      <w:r>
-        <w:rPr>
-          <w:noProof/>
-        </w:rPr>
-        <w:fldChar w:fldCharType="begin"/>
-      </w:r>
-      <w:r>
-        <w:rPr>
-          <w:noProof/>
-        </w:rPr>
-        <w:instrText xml:space="preserve"> PAGEREF _Toc242451468 \h </w:instrText>
-      </w:r>
-      <w:r>
-        <w:rPr>
-          <w:noProof/>
-        </w:rPr>
-      </w:r>
-      <w:r>
-        <w:rPr>
-          <w:noProof/>
-        </w:rPr>
-        <w:fldChar w:fldCharType="separate"/>
-      </w:r>
-      <w:r>
-        <w:rPr>
-          <w:noProof/>
-        </w:rPr>
-        <w:t>11</w:t>
-      </w:r>
-      <w:r>
-        <w:rPr>
-          <w:noProof/>
-        </w:rPr>
-        <w:fldChar w:fldCharType="end"/>
-      </w:r>
-    </w:p>
-    <w:p>
-      <w:pPr>
-        <w:pStyle w:val="Sumrio1"/>
-        <w:tabs>
-          <w:tab w:val="left" w:pos="395"/>
-          <w:tab w:val="right" w:leader="dot" w:pos="9350"/>
-        </w:tabs>
-        <w:rPr>
-          <w:rFonts w:asciiTheme="minorHAnsi" w:eastAsiaTheme="minorEastAsia" w:hAnsiTheme="minorHAnsi" w:cstheme="minorBidi"/>
-          <w:b w:val="0"/>
-          <w:caps w:val="0"/>
-          <w:noProof/>
-          <w:sz w:val="24"/>
-          <w:szCs w:val="24"/>
-          <w:lang w:val="pt-BR" w:eastAsia="ja-JP"/>
-        </w:rPr>
-      </w:pPr>
-      <w:r>
-        <w:rPr>
-          <w:rFonts w:ascii="Calibri" w:hAnsi="Calibri"/>
-          <w:noProof/>
-          <w:lang w:val="pt-BR"/>
-        </w:rPr>
-        <w:t>7.</w:t>
-      </w:r>
-      <w:r>
-        <w:rPr>
-          <w:rFonts w:asciiTheme="minorHAnsi" w:eastAsiaTheme="minorEastAsia" w:hAnsiTheme="minorHAnsi" w:cstheme="minorBidi"/>
-          <w:b w:val="0"/>
-          <w:caps w:val="0"/>
-          <w:noProof/>
-          <w:sz w:val="24"/>
-          <w:szCs w:val="24"/>
-          <w:lang w:val="pt-BR" w:eastAsia="ja-JP"/>
-        </w:rPr>
-        <w:tab/>
-      </w:r>
-      <w:r>
-        <w:rPr>
-          <w:rFonts w:ascii="Calibri" w:hAnsi="Calibri"/>
-          <w:noProof/>
-          <w:lang w:val="pt-BR"/>
-        </w:rPr>
-        <w:t>Necessidade treinamento da equipe</w:t>
-      </w:r>
-      <w:r>
-        <w:rPr>
-          <w:noProof/>
-        </w:rPr>
-        <w:tab/>
-      </w:r>
-      <w:r>
-        <w:rPr>
-          <w:noProof/>
-        </w:rPr>
-        <w:fldChar w:fldCharType="begin"/>
-      </w:r>
-      <w:r>
-        <w:rPr>
-          <w:noProof/>
-        </w:rPr>
-        <w:instrText xml:space="preserve"> PAGEREF _Toc242451469 \h </w:instrText>
-      </w:r>
-      <w:r>
-        <w:rPr>
-          <w:noProof/>
-        </w:rPr>
-      </w:r>
-      <w:r>
-        <w:rPr>
-          <w:noProof/>
-        </w:rPr>
-        <w:fldChar w:fldCharType="separate"/>
-      </w:r>
-      <w:r>
-        <w:rPr>
-          <w:noProof/>
-        </w:rPr>
-        <w:t>12</w:t>
-      </w:r>
-      <w:r>
-        <w:rPr>
-          <w:noProof/>
-        </w:rPr>
-        <w:fldChar w:fldCharType="end"/>
-      </w:r>
-    </w:p>
-    <w:p>
-      <w:pPr>
-        <w:pStyle w:val="Sumrio1"/>
-        <w:tabs>
-          <w:tab w:val="left" w:pos="395"/>
-          <w:tab w:val="right" w:leader="dot" w:pos="9350"/>
-        </w:tabs>
-        <w:rPr>
-          <w:rFonts w:asciiTheme="minorHAnsi" w:eastAsiaTheme="minorEastAsia" w:hAnsiTheme="minorHAnsi" w:cstheme="minorBidi"/>
-          <w:b w:val="0"/>
-          <w:caps w:val="0"/>
-          <w:noProof/>
-          <w:sz w:val="24"/>
-          <w:szCs w:val="24"/>
-          <w:lang w:val="pt-BR" w:eastAsia="ja-JP"/>
-        </w:rPr>
-      </w:pPr>
-      <w:r>
-        <w:rPr>
-          <w:rFonts w:ascii="Calibri" w:hAnsi="Calibri"/>
-          <w:noProof/>
-          <w:lang w:val="pt-BR"/>
-        </w:rPr>
-        <w:t>8.</w:t>
-      </w:r>
-      <w:r>
-        <w:rPr>
-          <w:rFonts w:asciiTheme="minorHAnsi" w:eastAsiaTheme="minorEastAsia" w:hAnsiTheme="minorHAnsi" w:cstheme="minorBidi"/>
-          <w:b w:val="0"/>
-          <w:caps w:val="0"/>
-          <w:noProof/>
-          <w:sz w:val="24"/>
-          <w:szCs w:val="24"/>
-          <w:lang w:val="pt-BR" w:eastAsia="ja-JP"/>
-        </w:rPr>
-        <w:tab/>
-      </w:r>
-      <w:r>
-        <w:rPr>
-          <w:rFonts w:ascii="Calibri" w:hAnsi="Calibri"/>
-          <w:noProof/>
-          <w:lang w:val="pt-BR"/>
-        </w:rPr>
-        <w:t>Cobertura dos testes</w:t>
-      </w:r>
-      <w:r>
-        <w:rPr>
-          <w:noProof/>
-        </w:rPr>
-        <w:tab/>
-      </w:r>
-      <w:r>
-        <w:rPr>
-          <w:noProof/>
-        </w:rPr>
-        <w:fldChar w:fldCharType="begin"/>
-      </w:r>
-      <w:r>
-        <w:rPr>
-          <w:noProof/>
-        </w:rPr>
-        <w:instrText xml:space="preserve"> PAGEREF _Toc242451470 \h </w:instrText>
-      </w:r>
-      <w:r>
-        <w:rPr>
-          <w:noProof/>
-        </w:rPr>
-      </w:r>
-      <w:r>
-        <w:rPr>
-          <w:noProof/>
-        </w:rPr>
-        <w:fldChar w:fldCharType="separate"/>
-      </w:r>
-      <w:r>
-        <w:rPr>
-          <w:noProof/>
-        </w:rPr>
-        <w:t>13</w:t>
-      </w:r>
-      <w:r>
-        <w:rPr>
-          <w:noProof/>
-        </w:rPr>
-        <w:fldChar w:fldCharType="end"/>
-      </w:r>
-    </w:p>
-    <w:p>
-      <w:pPr>
-        <w:pStyle w:val="Sumrio1"/>
-        <w:tabs>
-          <w:tab w:val="left" w:pos="395"/>
-          <w:tab w:val="right" w:leader="dot" w:pos="9350"/>
-        </w:tabs>
-        <w:rPr>
-          <w:rFonts w:asciiTheme="minorHAnsi" w:eastAsiaTheme="minorEastAsia" w:hAnsiTheme="minorHAnsi" w:cstheme="minorBidi"/>
-          <w:b w:val="0"/>
-          <w:caps w:val="0"/>
-          <w:noProof/>
-          <w:sz w:val="24"/>
-          <w:szCs w:val="24"/>
-          <w:lang w:val="pt-BR" w:eastAsia="ja-JP"/>
-        </w:rPr>
-      </w:pPr>
-      <w:r>
-        <w:rPr>
-          <w:rFonts w:ascii="Calibri" w:hAnsi="Calibri"/>
-          <w:noProof/>
-          <w:lang w:val="pt-BR"/>
-        </w:rPr>
-        <w:t>9.</w:t>
-      </w:r>
-      <w:r>
-        <w:rPr>
-          <w:rFonts w:asciiTheme="minorHAnsi" w:eastAsiaTheme="minorEastAsia" w:hAnsiTheme="minorHAnsi" w:cstheme="minorBidi"/>
-          <w:b w:val="0"/>
-          <w:caps w:val="0"/>
-          <w:noProof/>
-          <w:sz w:val="24"/>
-          <w:szCs w:val="24"/>
-          <w:lang w:val="pt-BR" w:eastAsia="ja-JP"/>
-        </w:rPr>
-        <w:tab/>
-      </w:r>
-      <w:r>
-        <w:rPr>
-          <w:rFonts w:ascii="Calibri" w:hAnsi="Calibri"/>
-          <w:noProof/>
-          <w:lang w:val="pt-BR"/>
-        </w:rPr>
-        <w:t>Cronograma</w:t>
-      </w:r>
-      <w:r>
-        <w:rPr>
-          <w:noProof/>
-        </w:rPr>
-        <w:tab/>
-      </w:r>
-      <w:r>
-        <w:rPr>
-          <w:noProof/>
-        </w:rPr>
-        <w:fldChar w:fldCharType="begin"/>
-      </w:r>
-      <w:r>
-        <w:rPr>
-          <w:noProof/>
-        </w:rPr>
-        <w:instrText xml:space="preserve"> PAGEREF _Toc242451471 \h </w:instrText>
-      </w:r>
-      <w:r>
-        <w:rPr>
-          <w:noProof/>
-        </w:rPr>
-      </w:r>
-      <w:r>
-        <w:rPr>
-          <w:noProof/>
-        </w:rPr>
-        <w:fldChar w:fldCharType="separate"/>
-      </w:r>
-      <w:r>
-        <w:rPr>
-          <w:noProof/>
-        </w:rPr>
-        <w:t>14</w:t>
-      </w:r>
-      <w:r>
-        <w:rPr>
-          <w:noProof/>
-        </w:rPr>
-        <w:fldChar w:fldCharType="end"/>
-      </w:r>
-    </w:p>
-    <w:p>
-      <w:pPr>
-        <w:rPr>
-          <w:rFonts w:ascii="Calibri" w:hAnsi="Calibri"/>
-          <w:sz w:val="22"/>
-          <w:lang w:val="pt-BR"/>
-        </w:rPr>
-      </w:pPr>
-      <w:r>
-        <w:rPr>
-          <w:rFonts w:ascii="Calibri" w:hAnsi="Calibri"/>
-          <w:sz w:val="22"/>
-          <w:lang w:val="pt-BR"/>
-        </w:rPr>
-        <w:fldChar w:fldCharType="end"/>
-      </w:r>
       <w:r>
         <w:rPr>
           <w:rFonts w:ascii="Calibri" w:hAnsi="Calibri"/>
@@ -3766,7 +2886,7 @@
           <w:lang w:val="pt-BR"/>
         </w:rPr>
       </w:pPr>
-      <w:bookmarkStart w:id="1" w:name="_Toc242451436"/>
+      <w:bookmarkStart w:id="1" w:name="_Toc372736534"/>
       <w:r>
         <w:rPr>
           <w:rFonts w:ascii="Calibri" w:hAnsi="Calibri"/>
@@ -3794,7 +2914,7 @@
           <w:lang w:val="pt-BR"/>
         </w:rPr>
       </w:pPr>
-      <w:bookmarkStart w:id="2" w:name="_Toc242451437"/>
+      <w:bookmarkStart w:id="2" w:name="_Toc372736535"/>
       <w:r>
         <w:rPr>
           <w:rFonts w:ascii="Calibri" w:hAnsi="Calibri"/>
@@ -3821,7 +2941,7 @@
           <w:lang w:val="pt-BR"/>
         </w:rPr>
       </w:pPr>
-      <w:bookmarkStart w:id="3" w:name="_Toc242451438"/>
+      <w:bookmarkStart w:id="3" w:name="_Toc372736536"/>
       <w:r>
         <w:rPr>
           <w:rFonts w:ascii="Calibri" w:hAnsi="Calibri"/>
@@ -4033,7 +3153,7 @@
       <w:bookmarkStart w:id="7" w:name="_Toc324915525"/>
       <w:bookmarkStart w:id="8" w:name="_Toc433104438"/>
       <w:bookmarkStart w:id="9" w:name="_Toc456598951"/>
-      <w:bookmarkStart w:id="10" w:name="_Toc242451439"/>
+      <w:bookmarkStart w:id="10" w:name="_Toc372736537"/>
       <w:r>
         <w:rPr>
           <w:rFonts w:ascii="Calibri" w:hAnsi="Calibri"/>
@@ -4056,16 +3176,16 @@
         </w:rPr>
         <w:t xml:space="preserve">Sistema </w:t>
       </w:r>
+      <w:proofErr w:type="spellStart"/>
+      <w:r>
+        <w:rPr>
+          <w:rFonts w:ascii="Calibri" w:hAnsi="Calibri"/>
+          <w:sz w:val="22"/>
+          <w:lang w:val="pt-BR"/>
+        </w:rPr>
+        <w:t>eLibrary</w:t>
+      </w:r>
       <w:bookmarkEnd w:id="10"/>
-      <w:proofErr w:type="spellStart"/>
-      <w:r>
-        <w:rPr>
-          <w:rFonts w:ascii="Calibri" w:hAnsi="Calibri"/>
-          <w:sz w:val="22"/>
-          <w:lang w:val="pt-BR"/>
-        </w:rPr>
-        <w:t>eLibrary</w:t>
-      </w:r>
       <w:proofErr w:type="spellEnd"/>
     </w:p>
     <w:p>
@@ -4299,7 +3419,7 @@
           <w:lang w:val="pt-BR"/>
         </w:rPr>
       </w:pPr>
-      <w:bookmarkStart w:id="11" w:name="_Toc242451440"/>
+      <w:bookmarkStart w:id="11" w:name="_Toc372736538"/>
       <w:r>
         <w:rPr>
           <w:rFonts w:ascii="Calibri" w:hAnsi="Calibri"/>
@@ -4515,7 +3635,7 @@
           <w:lang w:val="pt-BR"/>
         </w:rPr>
       </w:pPr>
-      <w:bookmarkStart w:id="17" w:name="_Toc242451441"/>
+      <w:bookmarkStart w:id="17" w:name="_Toc372736539"/>
       <w:r>
         <w:rPr>
           <w:rFonts w:ascii="Calibri" w:hAnsi="Calibri"/>
@@ -5920,7 +5040,7 @@
           <w:lang w:val="pt-BR"/>
         </w:rPr>
       </w:pPr>
-      <w:bookmarkStart w:id="18" w:name="_Toc242451442"/>
+      <w:bookmarkStart w:id="18" w:name="_Toc372736540"/>
       <w:r>
         <w:rPr>
           <w:rFonts w:ascii="Calibri" w:hAnsi="Calibri"/>
@@ -6172,76 +5292,6 @@
     </w:p>
     <w:p>
       <w:pPr>
-        <w:pStyle w:val="Ttulo2"/>
-        <w:rPr>
-          <w:rFonts w:ascii="Calibri" w:hAnsi="Calibri"/>
-          <w:sz w:val="22"/>
-          <w:lang w:val="pt-BR"/>
-        </w:rPr>
-      </w:pPr>
-      <w:bookmarkStart w:id="19" w:name="_Toc242451443"/>
-      <w:r>
-        <w:rPr>
-          <w:rFonts w:ascii="Calibri" w:hAnsi="Calibri"/>
-          <w:sz w:val="22"/>
-          <w:lang w:val="pt-BR"/>
-        </w:rPr>
-        <w:t>Nível na sequê</w:t>
-      </w:r>
-      <w:r>
-        <w:rPr>
-          <w:rFonts w:ascii="Calibri" w:hAnsi="Calibri"/>
-          <w:sz w:val="22"/>
-          <w:lang w:val="pt-BR"/>
-        </w:rPr>
-        <w:t>nc</w:t>
-      </w:r>
-      <w:r>
-        <w:rPr>
-          <w:rFonts w:ascii="Calibri" w:hAnsi="Calibri"/>
-          <w:sz w:val="22"/>
-          <w:lang w:val="pt-BR"/>
-        </w:rPr>
-        <w:t>ia de teste</w:t>
-      </w:r>
-      <w:r>
-        <w:rPr>
-          <w:rFonts w:ascii="Calibri" w:hAnsi="Calibri"/>
-          <w:sz w:val="22"/>
-          <w:lang w:val="pt-BR"/>
-        </w:rPr>
-        <w:t>.</w:t>
-      </w:r>
-      <w:bookmarkEnd w:id="19"/>
-      <w:r>
-        <w:rPr>
-          <w:rFonts w:ascii="Calibri" w:hAnsi="Calibri"/>
-          <w:sz w:val="22"/>
-          <w:lang w:val="pt-BR"/>
-        </w:rPr>
-        <w:t xml:space="preserve"> </w:t>
-      </w:r>
-    </w:p>
-    <w:p>
-      <w:pPr>
-        <w:rPr>
-          <w:rFonts w:ascii="Calibri" w:hAnsi="Calibri"/>
-          <w:sz w:val="22"/>
-          <w:lang w:val="pt-BR"/>
-        </w:rPr>
-      </w:pPr>
-    </w:p>
-    <w:p>
-      <w:pPr>
-        <w:rPr>
-          <w:rFonts w:ascii="Calibri" w:hAnsi="Calibri"/>
-          <w:sz w:val="22"/>
-          <w:lang w:val="pt-BR"/>
-        </w:rPr>
-      </w:pPr>
-    </w:p>
-    <w:p>
-      <w:pPr>
         <w:widowControl/>
         <w:spacing w:line="240" w:lineRule="auto"/>
         <w:rPr>
@@ -6250,14 +5300,105 @@
           <w:lang w:val="pt-BR"/>
         </w:rPr>
       </w:pPr>
-      <w:r>
-        <w:rPr>
-          <w:rFonts w:ascii="Calibri" w:hAnsi="Calibri"/>
-          <w:sz w:val="22"/>
-          <w:lang w:val="pt-BR"/>
-        </w:rPr>
-        <w:br w:type="page"/>
-      </w:r>
+    </w:p>
+    <w:p>
+      <w:pPr>
+        <w:widowControl/>
+        <w:spacing w:line="240" w:lineRule="auto"/>
+        <w:rPr>
+          <w:rFonts w:ascii="Calibri" w:hAnsi="Calibri"/>
+          <w:sz w:val="22"/>
+          <w:lang w:val="pt-BR"/>
+        </w:rPr>
+      </w:pPr>
+    </w:p>
+    <w:p>
+      <w:pPr>
+        <w:widowControl/>
+        <w:spacing w:line="240" w:lineRule="auto"/>
+        <w:rPr>
+          <w:rFonts w:ascii="Calibri" w:hAnsi="Calibri"/>
+          <w:sz w:val="22"/>
+          <w:lang w:val="pt-BR"/>
+        </w:rPr>
+      </w:pPr>
+    </w:p>
+    <w:p>
+      <w:pPr>
+        <w:widowControl/>
+        <w:spacing w:line="240" w:lineRule="auto"/>
+        <w:rPr>
+          <w:rFonts w:ascii="Calibri" w:hAnsi="Calibri"/>
+          <w:sz w:val="22"/>
+          <w:lang w:val="pt-BR"/>
+        </w:rPr>
+      </w:pPr>
+    </w:p>
+    <w:p>
+      <w:pPr>
+        <w:widowControl/>
+        <w:spacing w:line="240" w:lineRule="auto"/>
+        <w:rPr>
+          <w:rFonts w:ascii="Calibri" w:hAnsi="Calibri"/>
+          <w:sz w:val="22"/>
+          <w:lang w:val="pt-BR"/>
+        </w:rPr>
+      </w:pPr>
+    </w:p>
+    <w:p>
+      <w:pPr>
+        <w:widowControl/>
+        <w:spacing w:line="240" w:lineRule="auto"/>
+        <w:rPr>
+          <w:rFonts w:ascii="Calibri" w:hAnsi="Calibri"/>
+          <w:sz w:val="22"/>
+          <w:lang w:val="pt-BR"/>
+        </w:rPr>
+      </w:pPr>
+    </w:p>
+    <w:p>
+      <w:pPr>
+        <w:widowControl/>
+        <w:spacing w:line="240" w:lineRule="auto"/>
+        <w:rPr>
+          <w:rFonts w:ascii="Calibri" w:hAnsi="Calibri"/>
+          <w:sz w:val="22"/>
+          <w:lang w:val="pt-BR"/>
+        </w:rPr>
+      </w:pPr>
+    </w:p>
+    <w:p>
+      <w:pPr>
+        <w:widowControl/>
+        <w:spacing w:line="240" w:lineRule="auto"/>
+        <w:rPr>
+          <w:rFonts w:ascii="Calibri" w:hAnsi="Calibri"/>
+          <w:sz w:val="22"/>
+          <w:lang w:val="pt-BR"/>
+        </w:rPr>
+      </w:pPr>
+    </w:p>
+    <w:p>
+      <w:pPr>
+        <w:widowControl/>
+        <w:spacing w:line="240" w:lineRule="auto"/>
+        <w:rPr>
+          <w:rFonts w:ascii="Calibri" w:hAnsi="Calibri"/>
+          <w:sz w:val="22"/>
+          <w:lang w:val="pt-BR"/>
+        </w:rPr>
+      </w:pPr>
+    </w:p>
+    <w:p>
+      <w:pPr>
+        <w:widowControl/>
+        <w:spacing w:line="240" w:lineRule="auto"/>
+        <w:rPr>
+          <w:rFonts w:ascii="Calibri" w:hAnsi="Calibri"/>
+          <w:sz w:val="22"/>
+          <w:lang w:val="pt-BR"/>
+        </w:rPr>
+      </w:pPr>
     </w:p>
     <w:p>
       <w:pPr>
@@ -6272,7 +5413,7 @@
           <w:lang w:val="pt-BR"/>
         </w:rPr>
       </w:pPr>
-      <w:bookmarkStart w:id="20" w:name="_Toc242451444"/>
+      <w:bookmarkStart w:id="19" w:name="_Toc372736542"/>
       <w:bookmarkEnd w:id="12"/>
       <w:bookmarkEnd w:id="13"/>
       <w:bookmarkEnd w:id="14"/>
@@ -6287,27 +5428,27 @@
         <w:lastRenderedPageBreak/>
         <w:t>REQUISITOS A TESTAR</w:t>
       </w:r>
+      <w:bookmarkEnd w:id="19"/>
+    </w:p>
+    <w:p>
+      <w:pPr>
+        <w:pStyle w:val="Ttulo2"/>
+        <w:rPr>
+          <w:rFonts w:ascii="Calibri" w:hAnsi="Calibri"/>
+          <w:sz w:val="22"/>
+          <w:lang w:val="pt-BR"/>
+        </w:rPr>
+      </w:pPr>
+      <w:bookmarkStart w:id="20" w:name="_Toc372736543"/>
+      <w:r>
+        <w:rPr>
+          <w:rFonts w:ascii="Calibri" w:hAnsi="Calibri"/>
+          <w:sz w:val="22"/>
+          <w:lang w:val="pt-BR"/>
+        </w:rPr>
+        <w:t>Teste do Banco de Dados</w:t>
+      </w:r>
       <w:bookmarkEnd w:id="20"/>
-    </w:p>
-    <w:p>
-      <w:pPr>
-        <w:pStyle w:val="Ttulo2"/>
-        <w:rPr>
-          <w:rFonts w:ascii="Calibri" w:hAnsi="Calibri"/>
-          <w:sz w:val="22"/>
-          <w:lang w:val="pt-BR"/>
-        </w:rPr>
-      </w:pPr>
-      <w:bookmarkStart w:id="21" w:name="_Toc242451445"/>
-      <w:r>
-        <w:rPr>
-          <w:rFonts w:ascii="Calibri" w:hAnsi="Calibri"/>
-          <w:sz w:val="22"/>
-          <w:lang w:val="pt-BR"/>
-        </w:rPr>
-        <w:t>Teste do Banco de Dados</w:t>
-      </w:r>
-      <w:bookmarkEnd w:id="21"/>
     </w:p>
     <w:p>
       <w:pPr>
@@ -6547,7 +5688,7 @@
           <w:lang w:val="pt-BR"/>
         </w:rPr>
       </w:pPr>
-      <w:bookmarkStart w:id="22" w:name="_Toc242451446"/>
+      <w:bookmarkStart w:id="21" w:name="_Toc372736544"/>
       <w:r>
         <w:rPr>
           <w:rFonts w:ascii="Calibri" w:hAnsi="Calibri"/>
@@ -6556,7 +5697,7 @@
         </w:rPr>
         <w:t>Teste Funcional</w:t>
       </w:r>
-      <w:bookmarkEnd w:id="22"/>
+      <w:bookmarkEnd w:id="21"/>
     </w:p>
     <w:p>
       <w:pPr>
@@ -6666,7 +5807,7 @@
           <w:lang w:val="pt-BR"/>
         </w:rPr>
       </w:pPr>
-      <w:bookmarkStart w:id="23" w:name="_Toc242451447"/>
+      <w:bookmarkStart w:id="22" w:name="_Toc372736545"/>
       <w:r>
         <w:rPr>
           <w:rFonts w:ascii="Calibri" w:hAnsi="Calibri"/>
@@ -6675,7 +5816,7 @@
         </w:rPr>
         <w:t>Teste do Ciclo de Negócios</w:t>
       </w:r>
-      <w:bookmarkEnd w:id="23"/>
+      <w:bookmarkEnd w:id="22"/>
     </w:p>
     <w:p>
       <w:pPr>
@@ -6711,7 +5852,7 @@
           <w:lang w:val="pt-BR"/>
         </w:rPr>
       </w:pPr>
-      <w:bookmarkStart w:id="24" w:name="_Toc242451448"/>
+      <w:bookmarkStart w:id="23" w:name="_Toc372736546"/>
       <w:r>
         <w:rPr>
           <w:rFonts w:ascii="Calibri" w:hAnsi="Calibri"/>
@@ -6720,7 +5861,7 @@
         </w:rPr>
         <w:t>Teste da Interface do Usuário</w:t>
       </w:r>
-      <w:bookmarkEnd w:id="24"/>
+      <w:bookmarkEnd w:id="23"/>
     </w:p>
     <w:p>
       <w:pPr>
@@ -6971,8 +6112,8 @@
           <w:lang w:val="pt-BR"/>
         </w:rPr>
       </w:pPr>
-      <w:bookmarkStart w:id="25" w:name="_Toc78907482"/>
-      <w:bookmarkStart w:id="26" w:name="_Toc242451449"/>
+      <w:bookmarkStart w:id="24" w:name="_Toc78907482"/>
+      <w:bookmarkStart w:id="25" w:name="_Toc372736547"/>
       <w:r>
         <w:rPr>
           <w:rFonts w:ascii="Calibri" w:hAnsi="Calibri"/>
@@ -6990,8 +6131,8 @@
         </w:rPr>
         <w:t>Performance</w:t>
       </w:r>
+      <w:bookmarkEnd w:id="24"/>
       <w:bookmarkEnd w:id="25"/>
-      <w:bookmarkEnd w:id="26"/>
     </w:p>
     <w:p>
       <w:pPr>
@@ -7101,8 +6242,8 @@
           <w:lang w:val="pt-BR"/>
         </w:rPr>
       </w:pPr>
-      <w:bookmarkStart w:id="27" w:name="_Toc78907483"/>
-      <w:bookmarkStart w:id="28" w:name="_Toc242451450"/>
+      <w:bookmarkStart w:id="26" w:name="_Toc78907483"/>
+      <w:bookmarkStart w:id="27" w:name="_Toc372736548"/>
       <w:r>
         <w:rPr>
           <w:rFonts w:ascii="Calibri" w:hAnsi="Calibri"/>
@@ -7111,8 +6252,8 @@
         </w:rPr>
         <w:t>Teste de Carga</w:t>
       </w:r>
+      <w:bookmarkEnd w:id="26"/>
       <w:bookmarkEnd w:id="27"/>
-      <w:bookmarkEnd w:id="28"/>
     </w:p>
     <w:p>
       <w:pPr>
@@ -7156,7 +6297,7 @@
           <w:lang w:val="pt-BR"/>
         </w:rPr>
       </w:pPr>
-      <w:bookmarkStart w:id="29" w:name="_Toc242451451"/>
+      <w:bookmarkStart w:id="28" w:name="_Toc372736549"/>
       <w:r>
         <w:rPr>
           <w:rFonts w:ascii="Calibri" w:hAnsi="Calibri"/>
@@ -7165,7 +6306,7 @@
         </w:rPr>
         <w:t>Teste de Stress</w:t>
       </w:r>
-      <w:bookmarkEnd w:id="29"/>
+      <w:bookmarkEnd w:id="28"/>
     </w:p>
     <w:p>
       <w:pPr>
@@ -7260,7 +6401,7 @@
           <w:lang w:val="pt-BR"/>
         </w:rPr>
       </w:pPr>
-      <w:bookmarkStart w:id="30" w:name="_Toc242451452"/>
+      <w:bookmarkStart w:id="29" w:name="_Toc372736550"/>
       <w:r>
         <w:rPr>
           <w:rFonts w:ascii="Calibri" w:hAnsi="Calibri"/>
@@ -7269,7 +6410,7 @@
         </w:rPr>
         <w:t>Teste de Segurança e de Controle de Acesso</w:t>
       </w:r>
-      <w:bookmarkEnd w:id="30"/>
+      <w:bookmarkEnd w:id="29"/>
     </w:p>
     <w:p>
       <w:pPr>
@@ -7361,7 +6502,7 @@
           <w:lang w:val="pt-BR"/>
         </w:rPr>
       </w:pPr>
-      <w:bookmarkStart w:id="31" w:name="_Toc242451453"/>
+      <w:bookmarkStart w:id="30" w:name="_Toc372736551"/>
       <w:r>
         <w:rPr>
           <w:rFonts w:ascii="Calibri" w:hAnsi="Calibri"/>
@@ -7370,7 +6511,7 @@
         </w:rPr>
         <w:t>Teste de Falha/Recuperação</w:t>
       </w:r>
-      <w:bookmarkEnd w:id="31"/>
+      <w:bookmarkEnd w:id="30"/>
     </w:p>
     <w:p>
       <w:pPr>
@@ -7415,7 +6556,7 @@
           <w:lang w:val="pt-BR"/>
         </w:rPr>
       </w:pPr>
-      <w:bookmarkStart w:id="32" w:name="_Toc242451454"/>
+      <w:bookmarkStart w:id="31" w:name="_Toc372736552"/>
       <w:r>
         <w:rPr>
           <w:rFonts w:ascii="Calibri" w:hAnsi="Calibri"/>
@@ -7424,7 +6565,7 @@
         </w:rPr>
         <w:t>Teste de Instalação</w:t>
       </w:r>
-      <w:bookmarkEnd w:id="32"/>
+      <w:bookmarkEnd w:id="31"/>
     </w:p>
     <w:p>
       <w:pPr>
@@ -7455,11 +6596,11 @@
         </w:rPr>
         <w:t>Nenhum teste de Instalação será efetuado.</w:t>
       </w:r>
-      <w:bookmarkStart w:id="33" w:name="_Toc314978533"/>
-      <w:bookmarkStart w:id="34" w:name="_Toc324843639"/>
-      <w:bookmarkStart w:id="35" w:name="_Toc324851946"/>
-      <w:bookmarkStart w:id="36" w:name="_Toc324915529"/>
-      <w:bookmarkStart w:id="37" w:name="_Toc433104442"/>
+      <w:bookmarkStart w:id="32" w:name="_Toc314978533"/>
+      <w:bookmarkStart w:id="33" w:name="_Toc324843639"/>
+      <w:bookmarkStart w:id="34" w:name="_Toc324851946"/>
+      <w:bookmarkStart w:id="35" w:name="_Toc324915529"/>
+      <w:bookmarkStart w:id="36" w:name="_Toc433104442"/>
       <w:r>
         <w:rPr>
           <w:rFonts w:ascii="Calibri" w:hAnsi="Calibri"/>
@@ -7468,13 +6609,12 @@
         </w:rPr>
         <w:br w:type="page"/>
       </w:r>
-      <w:bookmarkStart w:id="38" w:name="_Toc242451455"/>
-      <w:bookmarkStart w:id="39" w:name="_Toc314978535"/>
+      <w:bookmarkStart w:id="37" w:name="_Toc314978535"/>
+      <w:bookmarkEnd w:id="32"/>
       <w:bookmarkEnd w:id="33"/>
       <w:bookmarkEnd w:id="34"/>
       <w:bookmarkEnd w:id="35"/>
       <w:bookmarkEnd w:id="36"/>
-      <w:bookmarkEnd w:id="37"/>
       <w:r>
         <w:rPr>
           <w:rFonts w:ascii="Calibri" w:hAnsi="Calibri"/>
@@ -7484,7 +6624,6 @@
         <w:lastRenderedPageBreak/>
         <w:t>Estratégia de Teste</w:t>
       </w:r>
-      <w:bookmarkEnd w:id="38"/>
     </w:p>
     <w:p>
       <w:pPr>
@@ -7507,7 +6646,7 @@
           <w:lang w:val="pt-BR"/>
         </w:rPr>
       </w:pPr>
-      <w:bookmarkStart w:id="40" w:name="_Toc242451456"/>
+      <w:bookmarkStart w:id="38" w:name="_Toc372736553"/>
       <w:r>
         <w:rPr>
           <w:rFonts w:ascii="Calibri" w:hAnsi="Calibri"/>
@@ -7517,7 +6656,7 @@
         </w:rPr>
         <w:t>Tipos de Teste</w:t>
       </w:r>
-      <w:bookmarkEnd w:id="40"/>
+      <w:bookmarkEnd w:id="38"/>
     </w:p>
     <w:p>
       <w:pPr>
@@ -7529,7 +6668,7 @@
           <w:lang w:val="pt-BR"/>
         </w:rPr>
       </w:pPr>
-      <w:bookmarkStart w:id="41" w:name="_Toc242451457"/>
+      <w:bookmarkStart w:id="39" w:name="_Toc372736554"/>
       <w:r>
         <w:rPr>
           <w:rFonts w:ascii="Calibri" w:hAnsi="Calibri"/>
@@ -7539,7 +6678,7 @@
         </w:rPr>
         <w:t>Teste de Integridade de Dados e do Banco de Dados</w:t>
       </w:r>
-      <w:bookmarkEnd w:id="41"/>
+      <w:bookmarkEnd w:id="39"/>
     </w:p>
     <w:p>
       <w:pPr>
@@ -7820,8 +6959,8 @@
           <w:lang w:val="pt-BR"/>
         </w:rPr>
       </w:pPr>
-      <w:bookmarkStart w:id="42" w:name="_Toc242451458"/>
-      <w:bookmarkEnd w:id="39"/>
+      <w:bookmarkStart w:id="40" w:name="_Toc372736555"/>
+      <w:bookmarkEnd w:id="37"/>
       <w:r>
         <w:rPr>
           <w:rFonts w:ascii="Calibri" w:hAnsi="Calibri"/>
@@ -7840,7 +6979,7 @@
         </w:rPr>
         <w:t>cionalidade</w:t>
       </w:r>
-      <w:bookmarkEnd w:id="42"/>
+      <w:bookmarkEnd w:id="40"/>
       <w:r>
         <w:rPr>
           <w:rFonts w:ascii="Calibri" w:hAnsi="Calibri"/>
@@ -7860,10 +6999,10 @@
           <w:lang w:val="pt-BR"/>
         </w:rPr>
       </w:pPr>
-      <w:bookmarkStart w:id="43" w:name="_Toc314978536"/>
-      <w:bookmarkStart w:id="44" w:name="_Toc324843643"/>
-      <w:bookmarkStart w:id="45" w:name="_Toc324851950"/>
-      <w:bookmarkStart w:id="46" w:name="_Toc324915533"/>
+      <w:bookmarkStart w:id="41" w:name="_Toc314978536"/>
+      <w:bookmarkStart w:id="42" w:name="_Toc324843643"/>
+      <w:bookmarkStart w:id="43" w:name="_Toc324851950"/>
+      <w:bookmarkStart w:id="44" w:name="_Toc324915533"/>
     </w:p>
     <w:tbl>
       <w:tblPr>
@@ -7892,10 +7031,10 @@
           <w:tcPr>
             <w:tcW w:w="2211" w:type="dxa"/>
           </w:tcPr>
+          <w:bookmarkEnd w:id="41"/>
+          <w:bookmarkEnd w:id="42"/>
           <w:bookmarkEnd w:id="43"/>
           <w:bookmarkEnd w:id="44"/>
-          <w:bookmarkEnd w:id="45"/>
-          <w:bookmarkEnd w:id="46"/>
           <w:p>
             <w:pPr>
               <w:pStyle w:val="Corpodetexto1"/>
@@ -8245,7 +7384,7 @@
           <w:lang w:val="pt-BR"/>
         </w:rPr>
       </w:pPr>
-      <w:bookmarkStart w:id="47" w:name="_Toc242451459"/>
+      <w:bookmarkStart w:id="45" w:name="_Toc372736556"/>
       <w:r>
         <w:rPr>
           <w:rFonts w:ascii="Calibri" w:hAnsi="Calibri"/>
@@ -8256,7 +7395,7 @@
         <w:lastRenderedPageBreak/>
         <w:t>Teste da Interface do Usuário</w:t>
       </w:r>
-      <w:bookmarkEnd w:id="47"/>
+      <w:bookmarkEnd w:id="45"/>
     </w:p>
     <w:p>
       <w:pPr>
@@ -8268,10 +7407,10 @@
           <w:lang w:val="pt-BR"/>
         </w:rPr>
       </w:pPr>
-      <w:bookmarkStart w:id="48" w:name="_Toc327254066"/>
-      <w:bookmarkStart w:id="49" w:name="_Toc327255031"/>
-      <w:bookmarkStart w:id="50" w:name="_Toc327255100"/>
-      <w:bookmarkStart w:id="51" w:name="_Toc327255339"/>
+      <w:bookmarkStart w:id="46" w:name="_Toc327254066"/>
+      <w:bookmarkStart w:id="47" w:name="_Toc327255031"/>
+      <w:bookmarkStart w:id="48" w:name="_Toc327255100"/>
+      <w:bookmarkStart w:id="49" w:name="_Toc327255339"/>
     </w:p>
     <w:tbl>
       <w:tblPr>
@@ -8309,7 +7448,7 @@
                 <w:lang w:val="pt-BR"/>
               </w:rPr>
             </w:pPr>
-            <w:bookmarkStart w:id="52" w:name="_Toc433104448"/>
+            <w:bookmarkStart w:id="50" w:name="_Toc433104448"/>
             <w:r>
               <w:rPr>
                 <w:rFonts w:ascii="Calibri" w:hAnsi="Calibri"/>
@@ -8583,22 +7722,22 @@
           <w:lang w:val="pt-BR"/>
         </w:rPr>
       </w:pPr>
-      <w:bookmarkStart w:id="53" w:name="_Toc242451460"/>
+      <w:bookmarkStart w:id="51" w:name="_Toc372736557"/>
+      <w:bookmarkEnd w:id="46"/>
+      <w:bookmarkEnd w:id="47"/>
       <w:bookmarkEnd w:id="48"/>
       <w:bookmarkEnd w:id="49"/>
       <w:bookmarkEnd w:id="50"/>
+      <w:r>
+        <w:rPr>
+          <w:rFonts w:ascii="Calibri" w:hAnsi="Calibri"/>
+          <w:b/>
+          <w:sz w:val="22"/>
+          <w:lang w:val="pt-BR"/>
+        </w:rPr>
+        <w:t>Teste de Performance</w:t>
+      </w:r>
       <w:bookmarkEnd w:id="51"/>
-      <w:bookmarkEnd w:id="52"/>
-      <w:r>
-        <w:rPr>
-          <w:rFonts w:ascii="Calibri" w:hAnsi="Calibri"/>
-          <w:b/>
-          <w:sz w:val="22"/>
-          <w:lang w:val="pt-BR"/>
-        </w:rPr>
-        <w:t>Teste de Performance</w:t>
-      </w:r>
-      <w:bookmarkEnd w:id="53"/>
     </w:p>
     <w:p>
       <w:pPr>
@@ -8846,12 +7985,12 @@
           <w:lang w:val="pt-BR"/>
         </w:rPr>
       </w:pPr>
-      <w:bookmarkStart w:id="54" w:name="_Toc78907496"/>
-      <w:bookmarkStart w:id="55" w:name="_Toc327254070"/>
-      <w:bookmarkStart w:id="56" w:name="_Toc327255035"/>
-      <w:bookmarkStart w:id="57" w:name="_Toc327255104"/>
-      <w:bookmarkStart w:id="58" w:name="_Toc327255343"/>
-      <w:bookmarkStart w:id="59" w:name="_Toc314978541"/>
+      <w:bookmarkStart w:id="52" w:name="_Toc78907496"/>
+      <w:bookmarkStart w:id="53" w:name="_Toc327254070"/>
+      <w:bookmarkStart w:id="54" w:name="_Toc327255035"/>
+      <w:bookmarkStart w:id="55" w:name="_Toc327255104"/>
+      <w:bookmarkStart w:id="56" w:name="_Toc327255343"/>
+      <w:bookmarkStart w:id="57" w:name="_Toc314978541"/>
     </w:p>
     <w:p>
       <w:pPr>
@@ -8868,7 +8007,6 @@
           <w:lang w:val="pt-BR"/>
         </w:rPr>
       </w:pPr>
-      <w:bookmarkStart w:id="60" w:name="_Toc242451462"/>
     </w:p>
     <w:p>
       <w:pPr>
@@ -8967,6 +8105,7 @@
           <w:lang w:val="pt-BR"/>
         </w:rPr>
       </w:pPr>
+      <w:bookmarkStart w:id="58" w:name="_Toc372736558"/>
       <w:r>
         <w:rPr>
           <w:rFonts w:ascii="Calibri" w:hAnsi="Calibri"/>
@@ -8976,8 +8115,8 @@
         </w:rPr>
         <w:t>Teste de Segurança e Controle de Acesso</w:t>
       </w:r>
-      <w:bookmarkEnd w:id="54"/>
-      <w:bookmarkEnd w:id="60"/>
+      <w:bookmarkEnd w:id="52"/>
+      <w:bookmarkEnd w:id="58"/>
     </w:p>
     <w:p>
       <w:pPr>
@@ -9017,11 +8156,11 @@
           <w:tcPr>
             <w:tcW w:w="2211" w:type="dxa"/>
           </w:tcPr>
+          <w:bookmarkEnd w:id="53"/>
+          <w:bookmarkEnd w:id="54"/>
           <w:bookmarkEnd w:id="55"/>
           <w:bookmarkEnd w:id="56"/>
           <w:bookmarkEnd w:id="57"/>
-          <w:bookmarkEnd w:id="58"/>
-          <w:bookmarkEnd w:id="59"/>
           <w:p>
             <w:pPr>
               <w:pStyle w:val="Corpodetexto1"/>
@@ -9366,8 +8505,7 @@
           <w:lang w:val="pt-BR"/>
         </w:rPr>
       </w:pPr>
-      <w:bookmarkStart w:id="61" w:name="_Toc78907498"/>
-      <w:bookmarkStart w:id="62" w:name="_Toc242451464"/>
+      <w:bookmarkStart w:id="59" w:name="_Toc78907498"/>
     </w:p>
     <w:p>
       <w:pPr>
@@ -9377,6 +8515,7 @@
           <w:lang w:val="pt-BR"/>
         </w:rPr>
       </w:pPr>
+      <w:bookmarkStart w:id="60" w:name="_Toc372736559"/>
       <w:r>
         <w:rPr>
           <w:rFonts w:ascii="Calibri" w:hAnsi="Calibri"/>
@@ -9385,8 +8524,8 @@
         </w:rPr>
         <w:t>Ferramentas</w:t>
       </w:r>
-      <w:bookmarkEnd w:id="61"/>
-      <w:bookmarkEnd w:id="62"/>
+      <w:bookmarkEnd w:id="59"/>
+      <w:bookmarkEnd w:id="60"/>
     </w:p>
     <w:p>
       <w:pPr>
@@ -9405,10 +8544,10 @@
           <w:lang w:val="pt-BR"/>
         </w:rPr>
       </w:pPr>
-      <w:bookmarkStart w:id="63" w:name="_Toc314978543"/>
-      <w:bookmarkStart w:id="64" w:name="_Toc324843646"/>
-      <w:bookmarkStart w:id="65" w:name="_Toc324851953"/>
-      <w:bookmarkStart w:id="66" w:name="_Toc324915536"/>
+      <w:bookmarkStart w:id="61" w:name="_Toc314978543"/>
+      <w:bookmarkStart w:id="62" w:name="_Toc324843646"/>
+      <w:bookmarkStart w:id="63" w:name="_Toc324851953"/>
+      <w:bookmarkStart w:id="64" w:name="_Toc324915536"/>
       <w:r>
         <w:rPr>
           <w:rFonts w:ascii="Calibri" w:hAnsi="Calibri"/>
@@ -9884,11 +9023,11 @@
           <w:lang w:val="pt-BR"/>
         </w:rPr>
       </w:pPr>
-      <w:bookmarkStart w:id="67" w:name="_Toc78907502"/>
+      <w:bookmarkStart w:id="65" w:name="_Toc78907502"/>
+      <w:bookmarkEnd w:id="61"/>
+      <w:bookmarkEnd w:id="62"/>
       <w:bookmarkEnd w:id="63"/>
       <w:bookmarkEnd w:id="64"/>
-      <w:bookmarkEnd w:id="65"/>
-      <w:bookmarkEnd w:id="66"/>
     </w:p>
     <w:p>
       <w:pPr>
@@ -9956,7 +9095,7 @@
           <w:lang w:val="pt-BR"/>
         </w:rPr>
       </w:pPr>
-      <w:bookmarkStart w:id="68" w:name="_Toc242451465"/>
+      <w:bookmarkStart w:id="66" w:name="_Toc372736560"/>
       <w:r>
         <w:rPr>
           <w:rFonts w:ascii="Calibri" w:hAnsi="Calibri"/>
@@ -9966,7 +9105,7 @@
         <w:lastRenderedPageBreak/>
         <w:t>Riscos</w:t>
       </w:r>
-      <w:bookmarkEnd w:id="68"/>
+      <w:bookmarkEnd w:id="66"/>
     </w:p>
     <w:p>
       <w:pPr>
@@ -10454,7 +9593,7 @@
           <w:lang w:val="pt-BR"/>
         </w:rPr>
       </w:pPr>
-      <w:bookmarkStart w:id="69" w:name="_Toc78907500"/>
+      <w:bookmarkStart w:id="67" w:name="_Toc78907500"/>
     </w:p>
     <w:p>
       <w:pPr>
@@ -10469,8 +9608,7 @@
           <w:lang w:val="pt-BR"/>
         </w:rPr>
       </w:pPr>
-      <w:bookmarkStart w:id="70" w:name="_GoBack"/>
-      <w:bookmarkEnd w:id="70"/>
+      <w:bookmarkStart w:id="68" w:name="_Toc372736561"/>
       <w:r>
         <w:rPr>
           <w:rFonts w:asciiTheme="minorHAnsi" w:hAnsiTheme="minorHAnsi"/>
@@ -10479,7 +9617,8 @@
         </w:rPr>
         <w:t>Trabalhadores</w:t>
       </w:r>
-      <w:bookmarkEnd w:id="69"/>
+      <w:bookmarkEnd w:id="67"/>
+      <w:bookmarkEnd w:id="68"/>
     </w:p>
     <w:p>
       <w:pPr>
@@ -10861,7 +10000,7 @@
                 <w:sz w:val="22"/>
                 <w:lang w:val="pt-BR"/>
               </w:rPr>
-              <w:t>Administrador do Sistema de Teste</w:t>
+              <w:t>Gerente de Configuração e Mudança</w:t>
             </w:r>
           </w:p>
           <w:p>
@@ -10954,6 +10093,26 @@
                 <w:lang w:val="pt-BR"/>
               </w:rPr>
               <w:t>Avalia a efetividade dos testes.</w:t>
+            </w:r>
+          </w:p>
+          <w:p>
+            <w:pPr>
+              <w:pStyle w:val="Corpodetexto20"/>
+              <w:numPr>
+                <w:ilvl w:val="0"/>
+                <w:numId w:val="42"/>
+              </w:numPr>
+              <w:rPr>
+                <w:sz w:val="22"/>
+                <w:lang w:val="pt-BR"/>
+              </w:rPr>
+            </w:pPr>
+            <w:r>
+              <w:rPr>
+                <w:sz w:val="22"/>
+                <w:lang w:val="pt-BR"/>
+              </w:rPr>
+              <w:t>Gerar as Solicitações de Mudanças.</w:t>
             </w:r>
           </w:p>
         </w:tc>
@@ -11207,6 +10366,7 @@
                 <w:sz w:val="22"/>
                 <w:lang w:val="pt-BR"/>
               </w:rPr>
+              <w:lastRenderedPageBreak/>
               <w:t>George Lucas</w:t>
             </w:r>
           </w:p>
@@ -11342,16 +10502,37 @@
         </w:tc>
       </w:tr>
     </w:tbl>
-    <w:bookmarkEnd w:id="67"/>
     <w:p>
       <w:pPr>
         <w:pStyle w:val="Ttulo1"/>
+        <w:numPr>
+          <w:ilvl w:val="0"/>
+          <w:numId w:val="0"/>
+        </w:numPr>
+      </w:pPr>
+      <w:bookmarkStart w:id="69" w:name="_Toc372736562"/>
+      <w:bookmarkStart w:id="70" w:name="_GoBack"/>
+      <w:bookmarkEnd w:id="65"/>
+      <w:bookmarkEnd w:id="70"/>
+    </w:p>
+    <w:p>
+      <w:pPr>
+        <w:pStyle w:val="Ttulo1"/>
+        <w:numPr>
+          <w:ilvl w:val="0"/>
+          <w:numId w:val="0"/>
+        </w:numPr>
+      </w:pPr>
+    </w:p>
+    <w:p>
+      <w:pPr>
+        <w:pStyle w:val="Ttulo1"/>
       </w:pPr>
       <w:proofErr w:type="spellStart"/>
       <w:r>
-        <w:lastRenderedPageBreak/>
         <w:t>Cronograma</w:t>
       </w:r>
+      <w:bookmarkEnd w:id="69"/>
       <w:proofErr w:type="spellEnd"/>
     </w:p>
     <w:p/>
@@ -18261,7 +17442,7 @@
 </file>
 
 <file path=customXml/itemProps1.xml><?xml version="1.0" encoding="utf-8"?>
-<ds:datastoreItem xmlns:ds="http://schemas.openxmlformats.org/officeDocument/2006/customXml" ds:itemID="{0419DEA3-ACC5-454D-A9F8-023F5CE135C2}">
+<ds:datastoreItem xmlns:ds="http://schemas.openxmlformats.org/officeDocument/2006/customXml" ds:itemID="{DE2CA5B6-7049-48FC-97D9-CFC6BE83B5DE}">
   <ds:schemaRefs>
     <ds:schemaRef ds:uri="http://schemas.openxmlformats.org/officeDocument/2006/bibliography"/>
   </ds:schemaRefs>

</xml_diff>